<commit_message>
nuevos cambios y mejoras en interfaz: -Problemas de salud. -Cuidados. -Gravidez e maternidad. -En ficha, redireccionamiento despues que se inserta. etc etc...
</commit_message>
<xml_diff>
--- a/docs/tareas.docx
+++ b/docs/tareas.docx
@@ -1,6 +1,6 @@
 
 <file path=word/document.xml><?xml version="1.0" encoding="utf-8"?>
-<w:document xmlns:wpc="http://schemas.microsoft.com/office/word/2010/wordprocessingCanvas" xmlns:cx="http://schemas.microsoft.com/office/drawing/2014/chartex" xmlns:mc="http://schemas.openxmlformats.org/markup-compatibility/2006" xmlns:o="urn:schemas-microsoft-com:office:office" xmlns:r="http://schemas.openxmlformats.org/officeDocument/2006/relationships" xmlns:m="http://schemas.openxmlformats.org/officeDocument/2006/math" xmlns:v="urn:schemas-microsoft-com:vml" xmlns:wp14="http://schemas.microsoft.com/office/word/2010/wordprocessingDrawing" xmlns:wp="http://schemas.openxmlformats.org/drawingml/2006/wordprocessingDrawing" xmlns:w10="urn:schemas-microsoft-com:office:word" xmlns:w="http://schemas.openxmlformats.org/wordprocessingml/2006/main" xmlns:w14="http://schemas.microsoft.com/office/word/2010/wordml" xmlns:w15="http://schemas.microsoft.com/office/word/2012/wordml" xmlns:w16se="http://schemas.microsoft.com/office/word/2015/wordml/symex" xmlns:wpg="http://schemas.microsoft.com/office/word/2010/wordprocessingGroup" xmlns:wpi="http://schemas.microsoft.com/office/word/2010/wordprocessingInk" xmlns:wne="http://schemas.microsoft.com/office/word/2006/wordml" xmlns:wps="http://schemas.microsoft.com/office/word/2010/wordprocessingShape" mc:Ignorable="w14 w15 w16se wp14">
+<w:document xmlns:ve="http://schemas.openxmlformats.org/markup-compatibility/2006" xmlns:o="urn:schemas-microsoft-com:office:office" xmlns:r="http://schemas.openxmlformats.org/officeDocument/2006/relationships" xmlns:m="http://schemas.openxmlformats.org/officeDocument/2006/math" xmlns:v="urn:schemas-microsoft-com:vml" xmlns:wp="http://schemas.openxmlformats.org/drawingml/2006/wordprocessingDrawing" xmlns:w10="urn:schemas-microsoft-com:office:word" xmlns:w="http://schemas.openxmlformats.org/wordprocessingml/2006/main" xmlns:wne="http://schemas.microsoft.com/office/word/2006/wordml">
   <w:body>
     <w:p>
       <w:pPr>
@@ -17,7 +17,7 @@
     </w:p>
     <w:p>
       <w:pPr>
-        <w:pStyle w:val="PargrafodaLista"/>
+        <w:pStyle w:val="Prrafodelista"/>
         <w:numPr>
           <w:ilvl w:val="0"/>
           <w:numId w:val="1"/>
@@ -37,12 +37,6 @@
         <w:rPr>
           <w:lang w:val="es-ES"/>
         </w:rPr>
-        <w:t xml:space="preserve"> </w:t>
-      </w:r>
-      <w:r>
-        <w:rPr>
-          <w:lang w:val="es-ES"/>
-        </w:rPr>
         <w:t>Parte de seg</w:t>
       </w:r>
       <w:r>
@@ -78,7 +72,7 @@
     </w:p>
     <w:p>
       <w:pPr>
-        <w:pStyle w:val="PargrafodaLista"/>
+        <w:pStyle w:val="Prrafodelista"/>
         <w:numPr>
           <w:ilvl w:val="0"/>
           <w:numId w:val="1"/>
@@ -104,7 +98,7 @@
     </w:p>
     <w:p>
       <w:pPr>
-        <w:pStyle w:val="PargrafodaLista"/>
+        <w:pStyle w:val="Prrafodelista"/>
         <w:numPr>
           <w:ilvl w:val="0"/>
           <w:numId w:val="1"/>
@@ -175,7 +169,7 @@
     </w:p>
     <w:p>
       <w:pPr>
-        <w:pStyle w:val="PargrafodaLista"/>
+        <w:pStyle w:val="Prrafodelista"/>
         <w:numPr>
           <w:ilvl w:val="0"/>
           <w:numId w:val="1"/>
@@ -211,7 +205,7 @@
     </w:p>
     <w:p>
       <w:pPr>
-        <w:pStyle w:val="PargrafodaLista"/>
+        <w:pStyle w:val="Prrafodelista"/>
         <w:numPr>
           <w:ilvl w:val="0"/>
           <w:numId w:val="1"/>
@@ -270,7 +264,7 @@
     </w:p>
     <w:p>
       <w:pPr>
-        <w:pStyle w:val="PargrafodaLista"/>
+        <w:pStyle w:val="Prrafodelista"/>
         <w:numPr>
           <w:ilvl w:val="0"/>
           <w:numId w:val="1"/>
@@ -389,7 +383,7 @@
           <w:highlight w:val="yellow"/>
           <w:lang w:eastAsia="pt-BR"/>
         </w:rPr>
-        <w:t>(</w:t>
+        <w:t>(L</w:t>
       </w:r>
       <w:proofErr w:type="gramStart"/>
       <w:r>
@@ -401,7 +395,7 @@
           <w:highlight w:val="yellow"/>
           <w:lang w:eastAsia="pt-BR"/>
         </w:rPr>
-        <w:t>L)</w:t>
+        <w:t>)</w:t>
       </w:r>
       <w:r>
         <w:rPr>
@@ -475,7 +469,7 @@
           <w:u w:val="single"/>
           <w:lang w:eastAsia="pt-BR"/>
         </w:rPr>
-        <w:t>(</w:t>
+        <w:t>(L</w:t>
       </w:r>
       <w:proofErr w:type="gramStart"/>
       <w:r>
@@ -488,7 +482,7 @@
           <w:u w:val="single"/>
           <w:lang w:eastAsia="pt-BR"/>
         </w:rPr>
-        <w:t>L)</w:t>
+        <w:t>)</w:t>
       </w:r>
       <w:r>
         <w:rPr>
@@ -554,7 +548,7 @@
           <w:szCs w:val="19"/>
           <w:lang w:eastAsia="pt-BR"/>
         </w:rPr>
-        <w:t>(</w:t>
+        <w:t>(L</w:t>
       </w:r>
       <w:proofErr w:type="gramStart"/>
       <w:r>
@@ -566,7 +560,7 @@
           <w:szCs w:val="19"/>
           <w:lang w:eastAsia="pt-BR"/>
         </w:rPr>
-        <w:t>L)</w:t>
+        <w:t>)</w:t>
       </w:r>
       <w:r>
         <w:rPr>
@@ -619,7 +613,7 @@
           <w:szCs w:val="19"/>
           <w:lang w:eastAsia="pt-BR"/>
         </w:rPr>
-        <w:t>(</w:t>
+        <w:t>(L</w:t>
       </w:r>
       <w:proofErr w:type="gramStart"/>
       <w:r>
@@ -631,7 +625,7 @@
           <w:szCs w:val="19"/>
           <w:lang w:eastAsia="pt-BR"/>
         </w:rPr>
-        <w:t>L)</w:t>
+        <w:t>)</w:t>
       </w:r>
       <w:r>
         <w:rPr>
@@ -675,6 +669,7 @@
           <w:lang w:eastAsia="pt-BR"/>
         </w:rPr>
       </w:pPr>
+      <w:proofErr w:type="spellStart"/>
       <w:proofErr w:type="gramStart"/>
       <w:r>
         <w:rPr>
@@ -685,33 +680,10 @@
           <w:szCs w:val="19"/>
           <w:lang w:eastAsia="pt-BR"/>
         </w:rPr>
-        <w:t>ver</w:t>
-      </w:r>
+        <w:t>verKinderland</w:t>
+      </w:r>
+      <w:proofErr w:type="spellEnd"/>
       <w:proofErr w:type="gramEnd"/>
-      <w:r>
-        <w:rPr>
-          <w:rFonts w:ascii="Arial" w:eastAsia="Times New Roman" w:hAnsi="Arial" w:cs="Arial"/>
-          <w:strike/>
-          <w:color w:val="FF0000"/>
-          <w:sz w:val="19"/>
-          <w:szCs w:val="19"/>
-          <w:lang w:eastAsia="pt-BR"/>
-        </w:rPr>
-        <w:t xml:space="preserve"> </w:t>
-      </w:r>
-      <w:proofErr w:type="spellStart"/>
-      <w:r>
-        <w:rPr>
-          <w:rFonts w:ascii="Arial" w:eastAsia="Times New Roman" w:hAnsi="Arial" w:cs="Arial"/>
-          <w:strike/>
-          <w:color w:val="FF0000"/>
-          <w:sz w:val="19"/>
-          <w:szCs w:val="19"/>
-          <w:lang w:eastAsia="pt-BR"/>
-        </w:rPr>
-        <w:t>Kinderland</w:t>
-      </w:r>
-      <w:proofErr w:type="spellEnd"/>
       <w:r>
         <w:rPr>
           <w:rFonts w:ascii="Arial" w:eastAsia="Times New Roman" w:hAnsi="Arial" w:cs="Arial"/>
@@ -750,7 +722,7 @@
           <w:highlight w:val="yellow"/>
           <w:lang w:eastAsia="pt-BR"/>
         </w:rPr>
-        <w:t>(</w:t>
+        <w:t>(L</w:t>
       </w:r>
       <w:proofErr w:type="gramStart"/>
       <w:r>
@@ -762,7 +734,7 @@
           <w:highlight w:val="yellow"/>
           <w:lang w:eastAsia="pt-BR"/>
         </w:rPr>
-        <w:t>L)</w:t>
+        <w:t>)</w:t>
       </w:r>
       <w:r>
         <w:rPr>
@@ -851,7 +823,7 @@
           <w:szCs w:val="19"/>
           <w:lang w:eastAsia="pt-BR"/>
         </w:rPr>
-        <w:t xml:space="preserve">Responsáveis --&gt; </w:t>
+        <w:t>Responsáveis --&gt;</w:t>
       </w:r>
       <w:proofErr w:type="gramStart"/>
       <w:r>
@@ -873,29 +845,7 @@
           <w:szCs w:val="19"/>
           <w:lang w:eastAsia="pt-BR"/>
         </w:rPr>
-        <w:t xml:space="preserve">IS) e mostrar, como agora, Nome, </w:t>
-      </w:r>
-      <w:proofErr w:type="spellStart"/>
-      <w:r>
-        <w:rPr>
-          <w:rFonts w:ascii="Arial" w:eastAsia="Times New Roman" w:hAnsi="Arial" w:cs="Arial"/>
-          <w:color w:val="222222"/>
-          <w:sz w:val="19"/>
-          <w:szCs w:val="19"/>
-          <w:lang w:eastAsia="pt-BR"/>
-        </w:rPr>
-        <w:t>Email</w:t>
-      </w:r>
-      <w:proofErr w:type="spellEnd"/>
-      <w:r>
-        <w:rPr>
-          <w:rFonts w:ascii="Arial" w:eastAsia="Times New Roman" w:hAnsi="Arial" w:cs="Arial"/>
-          <w:color w:val="222222"/>
-          <w:sz w:val="19"/>
-          <w:szCs w:val="19"/>
-          <w:lang w:eastAsia="pt-BR"/>
-        </w:rPr>
-        <w:t>, Tel. 1 e Tel. </w:t>
+        <w:t>IS) e mostrar, como agora, Nome, Email, Tel. 1 e Tel. </w:t>
       </w:r>
     </w:p>
     <w:p>
@@ -924,7 +874,7 @@
           <w:highlight w:val="yellow"/>
           <w:lang w:eastAsia="pt-BR"/>
         </w:rPr>
-        <w:t>(</w:t>
+        <w:t>(L</w:t>
       </w:r>
       <w:proofErr w:type="gramStart"/>
       <w:r>
@@ -936,7 +886,7 @@
           <w:highlight w:val="yellow"/>
           <w:lang w:eastAsia="pt-BR"/>
         </w:rPr>
-        <w:t>L)</w:t>
+        <w:t>)</w:t>
       </w:r>
       <w:r>
         <w:rPr>
@@ -979,7 +929,29 @@
           <w:szCs w:val="19"/>
           <w:lang w:eastAsia="pt-BR"/>
         </w:rPr>
-        <w:t xml:space="preserve"> para pop-up ou expandir o retângulo, mostrando os demais detalhes do cliente</w:t>
+        <w:t xml:space="preserve"> para </w:t>
+      </w:r>
+      <w:proofErr w:type="spellStart"/>
+      <w:r>
+        <w:rPr>
+          <w:rFonts w:ascii="Arial" w:eastAsia="Times New Roman" w:hAnsi="Arial" w:cs="Arial"/>
+          <w:color w:val="222222"/>
+          <w:sz w:val="19"/>
+          <w:szCs w:val="19"/>
+          <w:lang w:eastAsia="pt-BR"/>
+        </w:rPr>
+        <w:t>pop-up</w:t>
+      </w:r>
+      <w:proofErr w:type="spellEnd"/>
+      <w:r>
+        <w:rPr>
+          <w:rFonts w:ascii="Arial" w:eastAsia="Times New Roman" w:hAnsi="Arial" w:cs="Arial"/>
+          <w:color w:val="222222"/>
+          <w:sz w:val="19"/>
+          <w:szCs w:val="19"/>
+          <w:lang w:eastAsia="pt-BR"/>
+        </w:rPr>
+        <w:t xml:space="preserve"> ou expandir o retângulo, mostrando os demais detalhes do cliente</w:t>
       </w:r>
     </w:p>
     <w:p>
@@ -1002,32 +974,36 @@
       <w:r>
         <w:rPr>
           <w:rFonts w:ascii="Arial" w:eastAsia="Times New Roman" w:hAnsi="Arial" w:cs="Arial"/>
+          <w:strike/>
           <w:color w:val="222222"/>
           <w:sz w:val="19"/>
           <w:szCs w:val="19"/>
           <w:highlight w:val="yellow"/>
           <w:lang w:eastAsia="pt-BR"/>
         </w:rPr>
-        <w:t>(</w:t>
+        <w:t>(L</w:t>
       </w:r>
       <w:proofErr w:type="gramStart"/>
       <w:r>
         <w:rPr>
           <w:rFonts w:ascii="Arial" w:eastAsia="Times New Roman" w:hAnsi="Arial" w:cs="Arial"/>
+          <w:strike/>
           <w:color w:val="222222"/>
           <w:sz w:val="19"/>
           <w:szCs w:val="19"/>
           <w:highlight w:val="yellow"/>
           <w:lang w:eastAsia="pt-BR"/>
         </w:rPr>
-        <w:t>L)</w:t>
-      </w:r>
-      <w:r>
-        <w:rPr>
-          <w:rFonts w:ascii="Arial" w:eastAsia="Times New Roman" w:hAnsi="Arial" w:cs="Arial"/>
-          <w:color w:val="222222"/>
-          <w:sz w:val="19"/>
-          <w:szCs w:val="19"/>
+        <w:t>)</w:t>
+      </w:r>
+      <w:r>
+        <w:rPr>
+          <w:rFonts w:ascii="Arial" w:eastAsia="Times New Roman" w:hAnsi="Arial" w:cs="Arial"/>
+          <w:strike/>
+          <w:color w:val="222222"/>
+          <w:sz w:val="19"/>
+          <w:szCs w:val="19"/>
+          <w:highlight w:val="yellow"/>
           <w:lang w:eastAsia="pt-BR"/>
         </w:rPr>
         <w:t>Vai</w:t>
@@ -1036,18 +1012,31 @@
       <w:r>
         <w:rPr>
           <w:rFonts w:ascii="Arial" w:eastAsia="Times New Roman" w:hAnsi="Arial" w:cs="Arial"/>
-          <w:color w:val="222222"/>
-          <w:sz w:val="19"/>
-          <w:szCs w:val="19"/>
-          <w:lang w:eastAsia="pt-BR"/>
-        </w:rPr>
-        <w:t xml:space="preserve"> ter ATUALIZAR e </w:t>
+          <w:strike/>
+          <w:color w:val="222222"/>
+          <w:sz w:val="19"/>
+          <w:szCs w:val="19"/>
+          <w:highlight w:val="yellow"/>
+          <w:lang w:eastAsia="pt-BR"/>
+        </w:rPr>
+        <w:t xml:space="preserve"> ter ATUALIZAR e</w:t>
+      </w:r>
+      <w:r>
+        <w:rPr>
+          <w:rFonts w:ascii="Arial" w:eastAsia="Times New Roman" w:hAnsi="Arial" w:cs="Arial"/>
+          <w:color w:val="222222"/>
+          <w:sz w:val="19"/>
+          <w:szCs w:val="19"/>
+          <w:lang w:eastAsia="pt-BR"/>
+        </w:rPr>
+        <w:t xml:space="preserve"> </w:t>
       </w:r>
       <w:proofErr w:type="spellStart"/>
       <w:r>
         <w:rPr>
           <w:rFonts w:ascii="Arial" w:eastAsia="Times New Roman" w:hAnsi="Arial" w:cs="Arial"/>
-          <w:color w:val="222222"/>
+          <w:strike/>
+          <w:color w:val="FF0000"/>
           <w:sz w:val="19"/>
           <w:szCs w:val="19"/>
           <w:lang w:eastAsia="pt-BR"/>
@@ -1058,7 +1047,8 @@
       <w:r>
         <w:rPr>
           <w:rFonts w:ascii="Arial" w:eastAsia="Times New Roman" w:hAnsi="Arial" w:cs="Arial"/>
-          <w:color w:val="222222"/>
+          <w:strike/>
+          <w:color w:val="FF0000"/>
           <w:sz w:val="19"/>
           <w:szCs w:val="19"/>
           <w:lang w:eastAsia="pt-BR"/>
@@ -1093,7 +1083,7 @@
           <w:szCs w:val="19"/>
           <w:lang w:eastAsia="pt-BR"/>
         </w:rPr>
-        <w:t>(</w:t>
+        <w:t>(L</w:t>
       </w:r>
       <w:proofErr w:type="gramStart"/>
       <w:r>
@@ -1105,44 +1095,22 @@
           <w:szCs w:val="19"/>
           <w:lang w:eastAsia="pt-BR"/>
         </w:rPr>
-        <w:t>L)</w:t>
-      </w:r>
-      <w:r>
-        <w:rPr>
-          <w:rFonts w:ascii="Arial" w:eastAsia="Times New Roman" w:hAnsi="Arial" w:cs="Arial"/>
-          <w:strike/>
-          <w:color w:val="FF0000"/>
-          <w:sz w:val="19"/>
-          <w:szCs w:val="19"/>
-          <w:lang w:eastAsia="pt-BR"/>
-        </w:rPr>
-        <w:t>Mudar</w:t>
-      </w:r>
+        <w:t>)</w:t>
+      </w:r>
+      <w:proofErr w:type="spellStart"/>
+      <w:r>
+        <w:rPr>
+          <w:rFonts w:ascii="Arial" w:eastAsia="Times New Roman" w:hAnsi="Arial" w:cs="Arial"/>
+          <w:strike/>
+          <w:color w:val="FF0000"/>
+          <w:sz w:val="19"/>
+          <w:szCs w:val="19"/>
+          <w:lang w:eastAsia="pt-BR"/>
+        </w:rPr>
+        <w:t>Mudarsimbolo</w:t>
+      </w:r>
+      <w:proofErr w:type="spellEnd"/>
       <w:proofErr w:type="gramEnd"/>
-      <w:r>
-        <w:rPr>
-          <w:rFonts w:ascii="Arial" w:eastAsia="Times New Roman" w:hAnsi="Arial" w:cs="Arial"/>
-          <w:strike/>
-          <w:color w:val="FF0000"/>
-          <w:sz w:val="19"/>
-          <w:szCs w:val="19"/>
-          <w:lang w:eastAsia="pt-BR"/>
-        </w:rPr>
-        <w:t xml:space="preserve"> </w:t>
-      </w:r>
-      <w:proofErr w:type="spellStart"/>
-      <w:r>
-        <w:rPr>
-          <w:rFonts w:ascii="Arial" w:eastAsia="Times New Roman" w:hAnsi="Arial" w:cs="Arial"/>
-          <w:strike/>
-          <w:color w:val="FF0000"/>
-          <w:sz w:val="19"/>
-          <w:szCs w:val="19"/>
-          <w:lang w:eastAsia="pt-BR"/>
-        </w:rPr>
-        <w:t>simbolo</w:t>
-      </w:r>
-      <w:proofErr w:type="spellEnd"/>
       <w:r>
         <w:rPr>
           <w:rFonts w:ascii="Arial" w:eastAsia="Times New Roman" w:hAnsi="Arial" w:cs="Arial"/>
@@ -1182,7 +1150,7 @@
           <w:u w:val="single"/>
           <w:lang w:eastAsia="pt-BR"/>
         </w:rPr>
-        <w:t>(</w:t>
+        <w:t>(L</w:t>
       </w:r>
       <w:proofErr w:type="gramStart"/>
       <w:r>
@@ -1195,7 +1163,7 @@
           <w:u w:val="single"/>
           <w:lang w:eastAsia="pt-BR"/>
         </w:rPr>
-        <w:t>L)</w:t>
+        <w:t>)</w:t>
       </w:r>
       <w:r>
         <w:rPr>
@@ -1657,35 +1625,43 @@
         <w:ind w:left="945"/>
         <w:rPr>
           <w:rFonts w:ascii="Arial" w:eastAsia="Times New Roman" w:hAnsi="Arial" w:cs="Arial"/>
-          <w:sz w:val="19"/>
-          <w:szCs w:val="19"/>
-          <w:lang w:eastAsia="pt-BR"/>
-        </w:rPr>
-      </w:pPr>
-      <w:r>
-        <w:rPr>
-          <w:rFonts w:ascii="Arial" w:eastAsia="Times New Roman" w:hAnsi="Arial" w:cs="Arial"/>
+          <w:strike/>
+          <w:color w:val="FF0000"/>
+          <w:sz w:val="19"/>
+          <w:szCs w:val="19"/>
+          <w:lang w:eastAsia="pt-BR"/>
+        </w:rPr>
+      </w:pPr>
+      <w:r>
+        <w:rPr>
+          <w:rFonts w:ascii="Arial" w:eastAsia="Times New Roman" w:hAnsi="Arial" w:cs="Arial"/>
+          <w:strike/>
+          <w:color w:val="FF0000"/>
           <w:sz w:val="19"/>
           <w:szCs w:val="19"/>
           <w:highlight w:val="yellow"/>
           <w:lang w:eastAsia="pt-BR"/>
         </w:rPr>
-        <w:t>(</w:t>
+        <w:t>(J</w:t>
       </w:r>
       <w:proofErr w:type="gramStart"/>
       <w:r>
         <w:rPr>
           <w:rFonts w:ascii="Arial" w:eastAsia="Times New Roman" w:hAnsi="Arial" w:cs="Arial"/>
+          <w:strike/>
+          <w:color w:val="FF0000"/>
           <w:sz w:val="19"/>
           <w:szCs w:val="19"/>
           <w:highlight w:val="yellow"/>
           <w:lang w:eastAsia="pt-BR"/>
         </w:rPr>
-        <w:t>J)</w:t>
-      </w:r>
-      <w:r>
-        <w:rPr>
-          <w:rFonts w:ascii="Arial" w:eastAsia="Times New Roman" w:hAnsi="Arial" w:cs="Arial"/>
+        <w:t>)</w:t>
+      </w:r>
+      <w:r>
+        <w:rPr>
+          <w:rFonts w:ascii="Arial" w:eastAsia="Times New Roman" w:hAnsi="Arial" w:cs="Arial"/>
+          <w:strike/>
+          <w:color w:val="FF0000"/>
           <w:sz w:val="19"/>
           <w:szCs w:val="19"/>
           <w:lang w:eastAsia="pt-BR"/>
@@ -1696,6 +1672,8 @@
       <w:r>
         <w:rPr>
           <w:rFonts w:ascii="Arial" w:eastAsia="Times New Roman" w:hAnsi="Arial" w:cs="Arial"/>
+          <w:strike/>
+          <w:color w:val="FF0000"/>
           <w:sz w:val="19"/>
           <w:szCs w:val="19"/>
           <w:lang w:eastAsia="pt-BR"/>
@@ -1714,40 +1692,44 @@
         <w:ind w:left="945"/>
         <w:rPr>
           <w:rFonts w:ascii="Arial" w:eastAsia="Times New Roman" w:hAnsi="Arial" w:cs="Arial"/>
-          <w:color w:val="222222"/>
-          <w:sz w:val="19"/>
-          <w:szCs w:val="19"/>
-          <w:lang w:eastAsia="pt-BR"/>
-        </w:rPr>
-      </w:pPr>
-      <w:r>
-        <w:rPr>
-          <w:rFonts w:ascii="Arial" w:eastAsia="Times New Roman" w:hAnsi="Arial" w:cs="Arial"/>
-          <w:color w:val="222222"/>
+          <w:strike/>
+          <w:color w:val="FF0000"/>
+          <w:sz w:val="19"/>
+          <w:szCs w:val="19"/>
+          <w:lang w:eastAsia="pt-BR"/>
+        </w:rPr>
+      </w:pPr>
+      <w:r>
+        <w:rPr>
+          <w:rFonts w:ascii="Arial" w:eastAsia="Times New Roman" w:hAnsi="Arial" w:cs="Arial"/>
+          <w:strike/>
+          <w:color w:val="FF0000"/>
           <w:sz w:val="19"/>
           <w:szCs w:val="19"/>
           <w:highlight w:val="yellow"/>
           <w:lang w:eastAsia="pt-BR"/>
         </w:rPr>
         <w:lastRenderedPageBreak/>
-        <w:t>(</w:t>
+        <w:t>(J</w:t>
       </w:r>
       <w:proofErr w:type="gramStart"/>
       <w:r>
         <w:rPr>
           <w:rFonts w:ascii="Arial" w:eastAsia="Times New Roman" w:hAnsi="Arial" w:cs="Arial"/>
-          <w:color w:val="222222"/>
+          <w:strike/>
+          <w:color w:val="FF0000"/>
           <w:sz w:val="19"/>
           <w:szCs w:val="19"/>
           <w:highlight w:val="yellow"/>
           <w:lang w:eastAsia="pt-BR"/>
         </w:rPr>
-        <w:t>J)</w:t>
-      </w:r>
-      <w:r>
-        <w:rPr>
-          <w:rFonts w:ascii="Arial" w:eastAsia="Times New Roman" w:hAnsi="Arial" w:cs="Arial"/>
-          <w:color w:val="222222"/>
+        <w:t>)</w:t>
+      </w:r>
+      <w:r>
+        <w:rPr>
+          <w:rFonts w:ascii="Arial" w:eastAsia="Times New Roman" w:hAnsi="Arial" w:cs="Arial"/>
+          <w:strike/>
+          <w:color w:val="FF0000"/>
           <w:sz w:val="19"/>
           <w:szCs w:val="19"/>
           <w:lang w:eastAsia="pt-BR"/>
@@ -1758,34 +1740,13 @@
       <w:r>
         <w:rPr>
           <w:rFonts w:ascii="Arial" w:eastAsia="Times New Roman" w:hAnsi="Arial" w:cs="Arial"/>
-          <w:color w:val="222222"/>
-          <w:sz w:val="19"/>
-          <w:szCs w:val="19"/>
-          <w:lang w:eastAsia="pt-BR"/>
-        </w:rPr>
-        <w:t xml:space="preserve"> com 2o </w:t>
-      </w:r>
-      <w:proofErr w:type="spellStart"/>
-      <w:r>
-        <w:rPr>
-          <w:rFonts w:ascii="Arial" w:eastAsia="Times New Roman" w:hAnsi="Arial" w:cs="Arial"/>
-          <w:color w:val="222222"/>
-          <w:sz w:val="19"/>
-          <w:szCs w:val="19"/>
-          <w:lang w:eastAsia="pt-BR"/>
-        </w:rPr>
-        <w:t>numero</w:t>
-      </w:r>
-      <w:proofErr w:type="spellEnd"/>
-      <w:r>
-        <w:rPr>
-          <w:rFonts w:ascii="Arial" w:eastAsia="Times New Roman" w:hAnsi="Arial" w:cs="Arial"/>
-          <w:color w:val="222222"/>
-          <w:sz w:val="19"/>
-          <w:szCs w:val="19"/>
-          <w:lang w:eastAsia="pt-BR"/>
-        </w:rPr>
-        <w:t xml:space="preserve"> de telefone opcional</w:t>
+          <w:strike/>
+          <w:color w:val="FF0000"/>
+          <w:sz w:val="19"/>
+          <w:szCs w:val="19"/>
+          <w:lang w:eastAsia="pt-BR"/>
+        </w:rPr>
+        <w:t xml:space="preserve"> com 2o numero de telefone opcional</w:t>
       </w:r>
     </w:p>
     <w:p>
@@ -1813,7 +1774,7 @@
           <w:szCs w:val="19"/>
           <w:lang w:eastAsia="pt-BR"/>
         </w:rPr>
-        <w:t xml:space="preserve">NÃO ser default para o 2o responsável. E aí não é botão </w:t>
+        <w:t>NÃO ser default para o 2o responsável. E aí não é botão "próximo"</w:t>
       </w:r>
       <w:proofErr w:type="gramStart"/>
       <w:r>
@@ -1824,7 +1785,7 @@
           <w:szCs w:val="19"/>
           <w:lang w:eastAsia="pt-BR"/>
         </w:rPr>
-        <w:t>"próximo"</w:t>
+        <w:t xml:space="preserve"> mas</w:t>
       </w:r>
       <w:proofErr w:type="gramEnd"/>
       <w:r>
@@ -1835,7 +1796,7 @@
           <w:szCs w:val="19"/>
           <w:lang w:eastAsia="pt-BR"/>
         </w:rPr>
-        <w:t xml:space="preserve"> mas sim "finalizar": por ora, pelo menos carregar na tela do 2o responsável</w:t>
+        <w:t xml:space="preserve"> sim "finalizar": por ora, pelo menos carregar na tela do 2o responsável</w:t>
       </w:r>
     </w:p>
     <w:p>
@@ -1885,29 +1846,7 @@
           <w:szCs w:val="19"/>
           <w:lang w:eastAsia="pt-BR"/>
         </w:rPr>
-        <w:t xml:space="preserve"> pagina ou </w:t>
-      </w:r>
-      <w:proofErr w:type="spellStart"/>
-      <w:r>
-        <w:rPr>
-          <w:rFonts w:ascii="Arial" w:eastAsia="Times New Roman" w:hAnsi="Arial" w:cs="Arial"/>
-          <w:color w:val="222222"/>
-          <w:sz w:val="19"/>
-          <w:szCs w:val="19"/>
-          <w:lang w:eastAsia="pt-BR"/>
-        </w:rPr>
-        <w:t>pagina</w:t>
-      </w:r>
-      <w:proofErr w:type="spellEnd"/>
-      <w:r>
-        <w:rPr>
-          <w:rFonts w:ascii="Arial" w:eastAsia="Times New Roman" w:hAnsi="Arial" w:cs="Arial"/>
-          <w:color w:val="222222"/>
-          <w:sz w:val="19"/>
-          <w:szCs w:val="19"/>
-          <w:lang w:eastAsia="pt-BR"/>
-        </w:rPr>
-        <w:t xml:space="preserve"> anterior no alto </w:t>
+        <w:t xml:space="preserve"> pagina ou pagina anterior no alto </w:t>
       </w:r>
       <w:proofErr w:type="spellStart"/>
       <w:r>
@@ -2385,42 +2324,60 @@
         <w:ind w:left="1665"/>
         <w:rPr>
           <w:rFonts w:ascii="Arial" w:eastAsia="Times New Roman" w:hAnsi="Arial" w:cs="Arial"/>
-          <w:color w:val="222222"/>
-          <w:sz w:val="19"/>
-          <w:szCs w:val="19"/>
-          <w:lang w:eastAsia="pt-BR"/>
-        </w:rPr>
-      </w:pPr>
-      <w:r>
-        <w:rPr>
-          <w:rFonts w:ascii="Arial" w:eastAsia="Times New Roman" w:hAnsi="Arial" w:cs="Arial"/>
-          <w:color w:val="222222"/>
+          <w:strike/>
+          <w:color w:val="FF0000"/>
+          <w:sz w:val="19"/>
+          <w:szCs w:val="19"/>
+          <w:lang w:eastAsia="pt-BR"/>
+        </w:rPr>
+      </w:pPr>
+      <w:r>
+        <w:rPr>
+          <w:rFonts w:ascii="Arial" w:eastAsia="Times New Roman" w:hAnsi="Arial" w:cs="Arial"/>
+          <w:strike/>
+          <w:color w:val="FF0000"/>
           <w:sz w:val="19"/>
           <w:szCs w:val="19"/>
           <w:highlight w:val="yellow"/>
           <w:lang w:eastAsia="pt-BR"/>
         </w:rPr>
-        <w:t>(J)</w:t>
-      </w:r>
-      <w:r>
-        <w:rPr>
-          <w:rFonts w:ascii="Arial" w:eastAsia="Times New Roman" w:hAnsi="Arial" w:cs="Arial"/>
-          <w:color w:val="222222"/>
-          <w:sz w:val="19"/>
-          <w:szCs w:val="19"/>
-          <w:lang w:eastAsia="pt-BR"/>
-        </w:rPr>
-        <w:t xml:space="preserve"> </w:t>
-      </w:r>
-      <w:r>
-        <w:rPr>
-          <w:rFonts w:ascii="Arial" w:eastAsia="Times New Roman" w:hAnsi="Arial" w:cs="Arial"/>
-          <w:color w:val="222222"/>
-          <w:sz w:val="19"/>
-          <w:szCs w:val="19"/>
-          <w:lang w:eastAsia="pt-BR"/>
-        </w:rPr>
-        <w:t>faltou sexo</w:t>
+        <w:t>(J</w:t>
+      </w:r>
+      <w:proofErr w:type="gramStart"/>
+      <w:r>
+        <w:rPr>
+          <w:rFonts w:ascii="Arial" w:eastAsia="Times New Roman" w:hAnsi="Arial" w:cs="Arial"/>
+          <w:strike/>
+          <w:color w:val="FF0000"/>
+          <w:sz w:val="19"/>
+          <w:szCs w:val="19"/>
+          <w:highlight w:val="yellow"/>
+          <w:lang w:eastAsia="pt-BR"/>
+        </w:rPr>
+        <w:t>)</w:t>
+      </w:r>
+      <w:r>
+        <w:rPr>
+          <w:rFonts w:ascii="Arial" w:eastAsia="Times New Roman" w:hAnsi="Arial" w:cs="Arial"/>
+          <w:strike/>
+          <w:color w:val="FF0000"/>
+          <w:sz w:val="19"/>
+          <w:szCs w:val="19"/>
+          <w:lang w:eastAsia="pt-BR"/>
+        </w:rPr>
+        <w:t>faltou</w:t>
+      </w:r>
+      <w:proofErr w:type="gramEnd"/>
+      <w:r>
+        <w:rPr>
+          <w:rFonts w:ascii="Arial" w:eastAsia="Times New Roman" w:hAnsi="Arial" w:cs="Arial"/>
+          <w:strike/>
+          <w:color w:val="FF0000"/>
+          <w:sz w:val="19"/>
+          <w:szCs w:val="19"/>
+          <w:lang w:eastAsia="pt-BR"/>
+        </w:rPr>
+        <w:t xml:space="preserve"> sexo</w:t>
       </w:r>
     </w:p>
     <w:p>
@@ -2465,7 +2422,8 @@
       <w:r>
         <w:rPr>
           <w:rFonts w:ascii="Arial" w:eastAsia="Times New Roman" w:hAnsi="Arial" w:cs="Arial"/>
-          <w:color w:val="222222"/>
+          <w:strike/>
+          <w:color w:val="FF0000"/>
           <w:sz w:val="19"/>
           <w:szCs w:val="19"/>
           <w:highlight w:val="yellow"/>
@@ -2476,22 +2434,13 @@
       <w:r>
         <w:rPr>
           <w:rFonts w:ascii="Arial" w:eastAsia="Times New Roman" w:hAnsi="Arial" w:cs="Arial"/>
-          <w:color w:val="222222"/>
+          <w:strike/>
+          <w:color w:val="FF0000"/>
           <w:sz w:val="19"/>
           <w:szCs w:val="19"/>
           <w:lang w:eastAsia="pt-BR"/>
         </w:rPr>
         <w:t>Não esquecer telefone secundário como opcional.</w:t>
-      </w:r>
-      <w:r>
-        <w:rPr>
-          <w:rFonts w:ascii="Arial" w:eastAsia="Times New Roman" w:hAnsi="Arial" w:cs="Arial"/>
-          <w:color w:val="222222"/>
-          <w:sz w:val="19"/>
-          <w:szCs w:val="19"/>
-          <w:lang w:eastAsia="pt-BR"/>
-        </w:rPr>
-        <w:t xml:space="preserve"> </w:t>
       </w:r>
       <w:r>
         <w:rPr>
@@ -2562,6 +2511,7 @@
           <w:lang w:eastAsia="pt-BR"/>
         </w:rPr>
       </w:pPr>
+      <w:commentRangeStart w:id="1"/>
       <w:r>
         <w:rPr>
           <w:rFonts w:ascii="Arial" w:eastAsia="Times New Roman" w:hAnsi="Arial" w:cs="Arial"/>
@@ -2571,7 +2521,7 @@
           <w:highlight w:val="yellow"/>
           <w:lang w:eastAsia="pt-BR"/>
         </w:rPr>
-        <w:t>(</w:t>
+        <w:t>(J</w:t>
       </w:r>
       <w:proofErr w:type="gramStart"/>
       <w:r>
@@ -2583,7 +2533,7 @@
           <w:highlight w:val="yellow"/>
           <w:lang w:eastAsia="pt-BR"/>
         </w:rPr>
-        <w:t>J)</w:t>
+        <w:t>)</w:t>
       </w:r>
       <w:r>
         <w:rPr>
@@ -2605,6 +2555,13 @@
           <w:lang w:eastAsia="pt-BR"/>
         </w:rPr>
         <w:t xml:space="preserve"> NA gravidez; Tipo parto: natural / cesárea</w:t>
+      </w:r>
+      <w:commentRangeEnd w:id="1"/>
+      <w:r>
+        <w:rPr>
+          <w:rStyle w:val="Refdecomentario"/>
+        </w:rPr>
+        <w:commentReference w:id="1"/>
       </w:r>
     </w:p>
     <w:p>
@@ -2618,7 +2575,8 @@
         <w:ind w:left="2385"/>
         <w:rPr>
           <w:rFonts w:ascii="Arial" w:eastAsia="Times New Roman" w:hAnsi="Arial" w:cs="Arial"/>
-          <w:color w:val="222222"/>
+          <w:strike/>
+          <w:color w:val="FF0000"/>
           <w:sz w:val="19"/>
           <w:szCs w:val="19"/>
           <w:lang w:eastAsia="pt-BR"/>
@@ -2628,7 +2586,8 @@
       <w:r>
         <w:rPr>
           <w:rFonts w:ascii="Arial" w:eastAsia="Times New Roman" w:hAnsi="Arial" w:cs="Arial"/>
-          <w:color w:val="222222"/>
+          <w:strike/>
+          <w:color w:val="FF0000"/>
           <w:sz w:val="19"/>
           <w:szCs w:val="19"/>
           <w:lang w:eastAsia="pt-BR"/>
@@ -2639,7 +2598,8 @@
       <w:r>
         <w:rPr>
           <w:rFonts w:ascii="Arial" w:eastAsia="Times New Roman" w:hAnsi="Arial" w:cs="Arial"/>
-          <w:color w:val="222222"/>
+          <w:strike/>
+          <w:color w:val="FF0000"/>
           <w:sz w:val="19"/>
           <w:szCs w:val="19"/>
           <w:lang w:eastAsia="pt-BR"/>
@@ -2658,7 +2618,7 @@
         <w:ind w:left="3105"/>
         <w:rPr>
           <w:rFonts w:ascii="Arial" w:eastAsia="Times New Roman" w:hAnsi="Arial" w:cs="Arial"/>
-          <w:color w:val="222222"/>
+          <w:color w:val="FF0000"/>
           <w:sz w:val="19"/>
           <w:szCs w:val="19"/>
           <w:lang w:eastAsia="pt-BR"/>
@@ -2668,7 +2628,7 @@
       <w:r>
         <w:rPr>
           <w:rFonts w:ascii="Arial" w:eastAsia="Times New Roman" w:hAnsi="Arial" w:cs="Arial"/>
-          <w:color w:val="222222"/>
+          <w:color w:val="FF0000"/>
           <w:sz w:val="19"/>
           <w:szCs w:val="19"/>
           <w:lang w:eastAsia="pt-BR"/>
@@ -2679,7 +2639,7 @@
       <w:r>
         <w:rPr>
           <w:rFonts w:ascii="Arial" w:eastAsia="Times New Roman" w:hAnsi="Arial" w:cs="Arial"/>
-          <w:color w:val="222222"/>
+          <w:color w:val="FF0000"/>
           <w:sz w:val="19"/>
           <w:szCs w:val="19"/>
           <w:lang w:eastAsia="pt-BR"/>
@@ -2698,7 +2658,8 @@
         <w:ind w:left="3105"/>
         <w:rPr>
           <w:rFonts w:ascii="Arial" w:eastAsia="Times New Roman" w:hAnsi="Arial" w:cs="Arial"/>
-          <w:color w:val="222222"/>
+          <w:strike/>
+          <w:color w:val="FF0000"/>
           <w:sz w:val="19"/>
           <w:szCs w:val="19"/>
           <w:lang w:eastAsia="pt-BR"/>
@@ -2708,7 +2669,8 @@
       <w:r>
         <w:rPr>
           <w:rFonts w:ascii="Arial" w:eastAsia="Times New Roman" w:hAnsi="Arial" w:cs="Arial"/>
-          <w:color w:val="222222"/>
+          <w:strike/>
+          <w:color w:val="FF0000"/>
           <w:sz w:val="19"/>
           <w:szCs w:val="19"/>
           <w:lang w:eastAsia="pt-BR"/>
@@ -2719,7 +2681,8 @@
       <w:r>
         <w:rPr>
           <w:rFonts w:ascii="Arial" w:eastAsia="Times New Roman" w:hAnsi="Arial" w:cs="Arial"/>
-          <w:color w:val="222222"/>
+          <w:strike/>
+          <w:color w:val="FF0000"/>
           <w:sz w:val="19"/>
           <w:szCs w:val="19"/>
           <w:lang w:eastAsia="pt-BR"/>
@@ -2730,7 +2693,8 @@
       <w:r>
         <w:rPr>
           <w:rFonts w:ascii="Arial" w:eastAsia="Times New Roman" w:hAnsi="Arial" w:cs="Arial"/>
-          <w:color w:val="222222"/>
+          <w:strike/>
+          <w:color w:val="FF0000"/>
           <w:sz w:val="19"/>
           <w:szCs w:val="19"/>
           <w:lang w:eastAsia="pt-BR"/>
@@ -2741,7 +2705,8 @@
       <w:r>
         <w:rPr>
           <w:rFonts w:ascii="Arial" w:eastAsia="Times New Roman" w:hAnsi="Arial" w:cs="Arial"/>
-          <w:color w:val="222222"/>
+          <w:strike/>
+          <w:color w:val="FF0000"/>
           <w:sz w:val="19"/>
           <w:szCs w:val="19"/>
           <w:lang w:eastAsia="pt-BR"/>
@@ -2760,7 +2725,8 @@
         <w:ind w:left="3105"/>
         <w:rPr>
           <w:rFonts w:ascii="Arial" w:eastAsia="Times New Roman" w:hAnsi="Arial" w:cs="Arial"/>
-          <w:color w:val="222222"/>
+          <w:strike/>
+          <w:color w:val="FF0000"/>
           <w:sz w:val="19"/>
           <w:szCs w:val="19"/>
           <w:lang w:eastAsia="pt-BR"/>
@@ -2770,7 +2736,8 @@
       <w:r>
         <w:rPr>
           <w:rFonts w:ascii="Arial" w:eastAsia="Times New Roman" w:hAnsi="Arial" w:cs="Arial"/>
-          <w:color w:val="222222"/>
+          <w:strike/>
+          <w:color w:val="FF0000"/>
           <w:sz w:val="19"/>
           <w:szCs w:val="19"/>
           <w:lang w:eastAsia="pt-BR"/>
@@ -2781,7 +2748,8 @@
       <w:r>
         <w:rPr>
           <w:rFonts w:ascii="Arial" w:eastAsia="Times New Roman" w:hAnsi="Arial" w:cs="Arial"/>
-          <w:color w:val="222222"/>
+          <w:strike/>
+          <w:color w:val="FF0000"/>
           <w:sz w:val="19"/>
           <w:szCs w:val="19"/>
           <w:lang w:eastAsia="pt-BR"/>
@@ -2800,39 +2768,43 @@
         <w:ind w:left="1665"/>
         <w:rPr>
           <w:rFonts w:ascii="Arial" w:eastAsia="Times New Roman" w:hAnsi="Arial" w:cs="Arial"/>
-          <w:color w:val="222222"/>
-          <w:sz w:val="19"/>
-          <w:szCs w:val="19"/>
-          <w:lang w:eastAsia="pt-BR"/>
-        </w:rPr>
-      </w:pPr>
-      <w:r>
-        <w:rPr>
-          <w:rFonts w:ascii="Arial" w:eastAsia="Times New Roman" w:hAnsi="Arial" w:cs="Arial"/>
-          <w:color w:val="222222"/>
+          <w:strike/>
+          <w:color w:val="FF0000"/>
+          <w:sz w:val="19"/>
+          <w:szCs w:val="19"/>
+          <w:lang w:eastAsia="pt-BR"/>
+        </w:rPr>
+      </w:pPr>
+      <w:r>
+        <w:rPr>
+          <w:rFonts w:ascii="Arial" w:eastAsia="Times New Roman" w:hAnsi="Arial" w:cs="Arial"/>
+          <w:strike/>
+          <w:color w:val="FF0000"/>
           <w:sz w:val="19"/>
           <w:szCs w:val="19"/>
           <w:highlight w:val="yellow"/>
           <w:lang w:eastAsia="pt-BR"/>
         </w:rPr>
-        <w:t>(</w:t>
+        <w:t>(J</w:t>
       </w:r>
       <w:proofErr w:type="gramStart"/>
       <w:r>
         <w:rPr>
           <w:rFonts w:ascii="Arial" w:eastAsia="Times New Roman" w:hAnsi="Arial" w:cs="Arial"/>
-          <w:color w:val="222222"/>
+          <w:strike/>
+          <w:color w:val="FF0000"/>
           <w:sz w:val="19"/>
           <w:szCs w:val="19"/>
           <w:highlight w:val="yellow"/>
           <w:lang w:eastAsia="pt-BR"/>
         </w:rPr>
-        <w:t>J)</w:t>
-      </w:r>
-      <w:r>
-        <w:rPr>
-          <w:rFonts w:ascii="Arial" w:eastAsia="Times New Roman" w:hAnsi="Arial" w:cs="Arial"/>
-          <w:color w:val="222222"/>
+        <w:t>)</w:t>
+      </w:r>
+      <w:r>
+        <w:rPr>
+          <w:rFonts w:ascii="Arial" w:eastAsia="Times New Roman" w:hAnsi="Arial" w:cs="Arial"/>
+          <w:strike/>
+          <w:color w:val="FF0000"/>
           <w:sz w:val="19"/>
           <w:szCs w:val="19"/>
           <w:lang w:eastAsia="pt-BR"/>
@@ -2843,7 +2815,8 @@
       <w:r>
         <w:rPr>
           <w:rFonts w:ascii="Arial" w:eastAsia="Times New Roman" w:hAnsi="Arial" w:cs="Arial"/>
-          <w:color w:val="222222"/>
+          <w:strike/>
+          <w:color w:val="FF0000"/>
           <w:sz w:val="19"/>
           <w:szCs w:val="19"/>
           <w:lang w:eastAsia="pt-BR"/>
@@ -2862,21 +2835,59 @@
         <w:ind w:left="2385"/>
         <w:rPr>
           <w:rFonts w:ascii="Arial" w:eastAsia="Times New Roman" w:hAnsi="Arial" w:cs="Arial"/>
-          <w:color w:val="222222"/>
-          <w:sz w:val="19"/>
-          <w:szCs w:val="19"/>
-          <w:lang w:eastAsia="pt-BR"/>
-        </w:rPr>
-      </w:pPr>
-      <w:r>
-        <w:rPr>
-          <w:rFonts w:ascii="Arial" w:eastAsia="Times New Roman" w:hAnsi="Arial" w:cs="Arial"/>
-          <w:color w:val="222222"/>
-          <w:sz w:val="19"/>
-          <w:szCs w:val="19"/>
+          <w:strike/>
+          <w:color w:val="222222"/>
+          <w:sz w:val="19"/>
+          <w:szCs w:val="19"/>
+          <w:highlight w:val="yellow"/>
+          <w:lang w:eastAsia="pt-BR"/>
+        </w:rPr>
+      </w:pPr>
+      <w:r>
+        <w:rPr>
+          <w:rFonts w:ascii="Arial" w:eastAsia="Times New Roman" w:hAnsi="Arial" w:cs="Arial"/>
+          <w:strike/>
+          <w:color w:val="222222"/>
+          <w:sz w:val="19"/>
+          <w:szCs w:val="19"/>
+          <w:highlight w:val="yellow"/>
           <w:lang w:eastAsia="pt-BR"/>
         </w:rPr>
         <w:t>Problema de saúde com default SELECIONAR</w:t>
+      </w:r>
+      <w:r>
+        <w:rPr>
+          <w:rFonts w:ascii="Arial" w:eastAsia="Times New Roman" w:hAnsi="Arial" w:cs="Arial"/>
+          <w:strike/>
+          <w:color w:val="222222"/>
+          <w:sz w:val="19"/>
+          <w:szCs w:val="19"/>
+          <w:highlight w:val="yellow"/>
+          <w:lang w:eastAsia="pt-BR"/>
+        </w:rPr>
+        <w:t xml:space="preserve"> </w:t>
+      </w:r>
+      <w:r>
+        <w:rPr>
+          <w:rFonts w:ascii="Arial" w:eastAsia="Times New Roman" w:hAnsi="Arial" w:cs="Arial"/>
+          <w:strike/>
+          <w:color w:val="222222"/>
+          <w:sz w:val="19"/>
+          <w:szCs w:val="19"/>
+          <w:lang w:eastAsia="pt-BR"/>
+        </w:rPr>
+        <w:sym w:font="Wingdings" w:char="F0E0"/>
+      </w:r>
+      <w:r>
+        <w:rPr>
+          <w:rFonts w:ascii="Arial" w:eastAsia="Times New Roman" w:hAnsi="Arial" w:cs="Arial"/>
+          <w:strike/>
+          <w:color w:val="222222"/>
+          <w:sz w:val="19"/>
+          <w:szCs w:val="19"/>
+          <w:lang w:eastAsia="pt-BR"/>
+        </w:rPr>
+        <w:t xml:space="preserve"> (L)</w:t>
       </w:r>
     </w:p>
     <w:p>
@@ -2890,16 +2901,18 @@
         <w:ind w:left="2385"/>
         <w:rPr>
           <w:rFonts w:ascii="Arial" w:eastAsia="Times New Roman" w:hAnsi="Arial" w:cs="Arial"/>
-          <w:color w:val="222222"/>
-          <w:sz w:val="19"/>
-          <w:szCs w:val="19"/>
-          <w:lang w:eastAsia="pt-BR"/>
-        </w:rPr>
-      </w:pPr>
-      <w:r>
-        <w:rPr>
-          <w:rFonts w:ascii="Arial" w:eastAsia="Times New Roman" w:hAnsi="Arial" w:cs="Arial"/>
-          <w:color w:val="222222"/>
+          <w:strike/>
+          <w:color w:val="FF0000"/>
+          <w:sz w:val="19"/>
+          <w:szCs w:val="19"/>
+          <w:lang w:eastAsia="pt-BR"/>
+        </w:rPr>
+      </w:pPr>
+      <w:r>
+        <w:rPr>
+          <w:rFonts w:ascii="Arial" w:eastAsia="Times New Roman" w:hAnsi="Arial" w:cs="Arial"/>
+          <w:strike/>
+          <w:color w:val="FF0000"/>
           <w:sz w:val="19"/>
           <w:szCs w:val="19"/>
           <w:lang w:eastAsia="pt-BR"/>
@@ -2921,18 +2934,44 @@
           <w:color w:val="222222"/>
           <w:sz w:val="19"/>
           <w:szCs w:val="19"/>
-          <w:lang w:eastAsia="pt-BR"/>
-        </w:rPr>
-      </w:pPr>
-      <w:r>
-        <w:rPr>
-          <w:rFonts w:ascii="Arial" w:eastAsia="Times New Roman" w:hAnsi="Arial" w:cs="Arial"/>
-          <w:color w:val="222222"/>
-          <w:sz w:val="19"/>
-          <w:szCs w:val="19"/>
-          <w:lang w:eastAsia="pt-BR"/>
-        </w:rPr>
-        <w:t xml:space="preserve">Linha separadora entre 2 diagnósticos e em cada separação, ter a </w:t>
+          <w:highlight w:val="yellow"/>
+          <w:lang w:eastAsia="pt-BR"/>
+        </w:rPr>
+      </w:pPr>
+      <w:r>
+        <w:rPr>
+          <w:rFonts w:ascii="Arial" w:eastAsia="Times New Roman" w:hAnsi="Arial" w:cs="Arial"/>
+          <w:color w:val="222222"/>
+          <w:sz w:val="19"/>
+          <w:szCs w:val="19"/>
+          <w:highlight w:val="yellow"/>
+          <w:lang w:eastAsia="pt-BR"/>
+        </w:rPr>
+        <w:t xml:space="preserve">Linha separadora entre </w:t>
+      </w:r>
+      <w:proofErr w:type="gramStart"/>
+      <w:r>
+        <w:rPr>
+          <w:rFonts w:ascii="Arial" w:eastAsia="Times New Roman" w:hAnsi="Arial" w:cs="Arial"/>
+          <w:color w:val="222222"/>
+          <w:sz w:val="19"/>
+          <w:szCs w:val="19"/>
+          <w:highlight w:val="yellow"/>
+          <w:lang w:eastAsia="pt-BR"/>
+        </w:rPr>
+        <w:t>2</w:t>
+      </w:r>
+      <w:proofErr w:type="gramEnd"/>
+      <w:r>
+        <w:rPr>
+          <w:rFonts w:ascii="Arial" w:eastAsia="Times New Roman" w:hAnsi="Arial" w:cs="Arial"/>
+          <w:color w:val="222222"/>
+          <w:sz w:val="19"/>
+          <w:szCs w:val="19"/>
+          <w:highlight w:val="yellow"/>
+          <w:lang w:eastAsia="pt-BR"/>
+        </w:rPr>
+        <w:t xml:space="preserve"> diagnósticos e em cada separação, ter a </w:t>
       </w:r>
       <w:proofErr w:type="spellStart"/>
       <w:r>
@@ -2941,6 +2980,7 @@
           <w:color w:val="222222"/>
           <w:sz w:val="19"/>
           <w:szCs w:val="19"/>
+          <w:highlight w:val="yellow"/>
           <w:lang w:eastAsia="pt-BR"/>
         </w:rPr>
         <w:t>opçao</w:t>
@@ -2952,9 +2992,62 @@
           <w:color w:val="222222"/>
           <w:sz w:val="19"/>
           <w:szCs w:val="19"/>
+          <w:highlight w:val="yellow"/>
           <w:lang w:eastAsia="pt-BR"/>
         </w:rPr>
         <w:t xml:space="preserve"> APAGAR</w:t>
+      </w:r>
+      <w:r>
+        <w:rPr>
+          <w:rFonts w:ascii="Arial" w:eastAsia="Times New Roman" w:hAnsi="Arial" w:cs="Arial"/>
+          <w:color w:val="222222"/>
+          <w:sz w:val="19"/>
+          <w:szCs w:val="19"/>
+          <w:highlight w:val="yellow"/>
+          <w:lang w:eastAsia="pt-BR"/>
+        </w:rPr>
+        <w:t xml:space="preserve"> </w:t>
+      </w:r>
+      <w:r>
+        <w:rPr>
+          <w:rFonts w:ascii="Arial" w:eastAsia="Times New Roman" w:hAnsi="Arial" w:cs="Arial"/>
+          <w:color w:val="222222"/>
+          <w:sz w:val="19"/>
+          <w:szCs w:val="19"/>
+          <w:lang w:eastAsia="pt-BR"/>
+        </w:rPr>
+        <w:t>--</w:t>
+      </w:r>
+      <w:r>
+        <w:rPr>
+          <w:rFonts w:ascii="Arial" w:eastAsia="Times New Roman" w:hAnsi="Arial" w:cs="Arial"/>
+          <w:color w:val="222222"/>
+          <w:sz w:val="19"/>
+          <w:szCs w:val="19"/>
+          <w:lang w:eastAsia="pt-BR"/>
+        </w:rPr>
+        <w:sym w:font="Wingdings" w:char="F0E0"/>
+      </w:r>
+      <w:r>
+        <w:rPr>
+          <w:rFonts w:ascii="Arial" w:eastAsia="Times New Roman" w:hAnsi="Arial" w:cs="Arial"/>
+          <w:color w:val="222222"/>
+          <w:sz w:val="19"/>
+          <w:szCs w:val="19"/>
+          <w:lang w:eastAsia="pt-BR"/>
+        </w:rPr>
+        <w:t xml:space="preserve"> </w:t>
+      </w:r>
+      <w:r>
+        <w:rPr>
+          <w:rFonts w:ascii="Arial" w:eastAsia="Times New Roman" w:hAnsi="Arial" w:cs="Arial"/>
+          <w:strike/>
+          <w:color w:val="222222"/>
+          <w:sz w:val="19"/>
+          <w:szCs w:val="19"/>
+          <w:lang w:eastAsia="pt-BR"/>
+        </w:rPr>
+        <w:t>(L)</w:t>
       </w:r>
     </w:p>
     <w:p>
@@ -2968,21 +3061,57 @@
         <w:ind w:left="945"/>
         <w:rPr>
           <w:rFonts w:ascii="Arial" w:eastAsia="Times New Roman" w:hAnsi="Arial" w:cs="Arial"/>
-          <w:color w:val="222222"/>
-          <w:sz w:val="19"/>
-          <w:szCs w:val="19"/>
-          <w:lang w:eastAsia="pt-BR"/>
-        </w:rPr>
-      </w:pPr>
-      <w:r>
-        <w:rPr>
-          <w:rFonts w:ascii="Arial" w:eastAsia="Times New Roman" w:hAnsi="Arial" w:cs="Arial"/>
-          <w:color w:val="222222"/>
-          <w:sz w:val="19"/>
-          <w:szCs w:val="19"/>
+          <w:strike/>
+          <w:color w:val="222222"/>
+          <w:sz w:val="19"/>
+          <w:szCs w:val="19"/>
+          <w:lang w:eastAsia="pt-BR"/>
+        </w:rPr>
+      </w:pPr>
+      <w:r>
+        <w:rPr>
+          <w:rFonts w:ascii="Arial" w:eastAsia="Times New Roman" w:hAnsi="Arial" w:cs="Arial"/>
+          <w:strike/>
+          <w:color w:val="222222"/>
+          <w:sz w:val="19"/>
+          <w:szCs w:val="19"/>
+          <w:highlight w:val="yellow"/>
           <w:lang w:eastAsia="pt-BR"/>
         </w:rPr>
         <w:t>Botão "+" novo e botão "lata de lixo" para excluir ou apagar</w:t>
+      </w:r>
+      <w:r>
+        <w:rPr>
+          <w:rFonts w:ascii="Arial" w:eastAsia="Times New Roman" w:hAnsi="Arial" w:cs="Arial"/>
+          <w:strike/>
+          <w:color w:val="222222"/>
+          <w:sz w:val="19"/>
+          <w:szCs w:val="19"/>
+          <w:lang w:eastAsia="pt-BR"/>
+        </w:rPr>
+        <w:t xml:space="preserve"> ----</w:t>
+      </w:r>
+      <w:r>
+        <w:rPr>
+          <w:rFonts w:ascii="Arial" w:eastAsia="Times New Roman" w:hAnsi="Arial" w:cs="Arial"/>
+          <w:strike/>
+          <w:color w:val="222222"/>
+          <w:sz w:val="19"/>
+          <w:szCs w:val="19"/>
+          <w:lang w:eastAsia="pt-BR"/>
+        </w:rPr>
+        <w:sym w:font="Wingdings" w:char="F0E0"/>
+      </w:r>
+      <w:r>
+        <w:rPr>
+          <w:rFonts w:ascii="Arial" w:eastAsia="Times New Roman" w:hAnsi="Arial" w:cs="Arial"/>
+          <w:strike/>
+          <w:color w:val="222222"/>
+          <w:sz w:val="19"/>
+          <w:szCs w:val="19"/>
+          <w:lang w:eastAsia="pt-BR"/>
+        </w:rPr>
+        <w:t xml:space="preserve"> (L)</w:t>
       </w:r>
     </w:p>
     <w:p>
@@ -2996,42 +3125,47 @@
         <w:ind w:left="945"/>
         <w:rPr>
           <w:rFonts w:ascii="Arial" w:eastAsia="Times New Roman" w:hAnsi="Arial" w:cs="Arial"/>
-          <w:color w:val="222222"/>
-          <w:sz w:val="19"/>
-          <w:szCs w:val="19"/>
-          <w:lang w:eastAsia="pt-BR"/>
-        </w:rPr>
-      </w:pPr>
-      <w:r>
-        <w:rPr>
-          <w:rFonts w:ascii="Arial" w:eastAsia="Times New Roman" w:hAnsi="Arial" w:cs="Arial"/>
+          <w:strike/>
+          <w:color w:val="222222"/>
+          <w:sz w:val="19"/>
+          <w:szCs w:val="19"/>
+          <w:lang w:eastAsia="pt-BR"/>
+        </w:rPr>
+      </w:pPr>
+      <w:r>
+        <w:rPr>
+          <w:rFonts w:ascii="Arial" w:eastAsia="Times New Roman" w:hAnsi="Arial" w:cs="Arial"/>
+          <w:strike/>
           <w:color w:val="222222"/>
           <w:sz w:val="19"/>
           <w:szCs w:val="19"/>
           <w:highlight w:val="yellow"/>
           <w:lang w:eastAsia="pt-BR"/>
         </w:rPr>
-        <w:t>(</w:t>
+        <w:t>(J</w:t>
       </w:r>
       <w:proofErr w:type="gramStart"/>
       <w:r>
         <w:rPr>
           <w:rFonts w:ascii="Arial" w:eastAsia="Times New Roman" w:hAnsi="Arial" w:cs="Arial"/>
+          <w:strike/>
           <w:color w:val="222222"/>
           <w:sz w:val="19"/>
           <w:szCs w:val="19"/>
           <w:highlight w:val="yellow"/>
           <w:lang w:eastAsia="pt-BR"/>
         </w:rPr>
-        <w:t>J)</w:t>
+        <w:t>)</w:t>
       </w:r>
       <w:proofErr w:type="spellStart"/>
       <w:r>
         <w:rPr>
           <w:rFonts w:ascii="Arial" w:eastAsia="Times New Roman" w:hAnsi="Arial" w:cs="Arial"/>
-          <w:color w:val="222222"/>
-          <w:sz w:val="19"/>
-          <w:szCs w:val="19"/>
+          <w:strike/>
+          <w:color w:val="222222"/>
+          <w:sz w:val="19"/>
+          <w:szCs w:val="19"/>
+          <w:highlight w:val="yellow"/>
           <w:lang w:eastAsia="pt-BR"/>
         </w:rPr>
         <w:t>CuidadoR</w:t>
@@ -3041,12 +3175,73 @@
       <w:r>
         <w:rPr>
           <w:rFonts w:ascii="Arial" w:eastAsia="Times New Roman" w:hAnsi="Arial" w:cs="Arial"/>
-          <w:color w:val="222222"/>
-          <w:sz w:val="19"/>
-          <w:szCs w:val="19"/>
-          <w:lang w:eastAsia="pt-BR"/>
-        </w:rPr>
-        <w:t xml:space="preserve"> ... e total de horas -- consertar!</w:t>
+          <w:strike/>
+          <w:color w:val="222222"/>
+          <w:sz w:val="19"/>
+          <w:szCs w:val="19"/>
+          <w:highlight w:val="yellow"/>
+          <w:lang w:eastAsia="pt-BR"/>
+        </w:rPr>
+        <w:t xml:space="preserve"> ... </w:t>
+      </w:r>
+      <w:proofErr w:type="gramStart"/>
+      <w:r>
+        <w:rPr>
+          <w:rFonts w:ascii="Arial" w:eastAsia="Times New Roman" w:hAnsi="Arial" w:cs="Arial"/>
+          <w:strike/>
+          <w:color w:val="222222"/>
+          <w:sz w:val="19"/>
+          <w:szCs w:val="19"/>
+          <w:highlight w:val="yellow"/>
+          <w:lang w:eastAsia="pt-BR"/>
+        </w:rPr>
+        <w:t>e</w:t>
+      </w:r>
+      <w:proofErr w:type="gramEnd"/>
+      <w:r>
+        <w:rPr>
+          <w:rFonts w:ascii="Arial" w:eastAsia="Times New Roman" w:hAnsi="Arial" w:cs="Arial"/>
+          <w:strike/>
+          <w:color w:val="222222"/>
+          <w:sz w:val="19"/>
+          <w:szCs w:val="19"/>
+          <w:highlight w:val="yellow"/>
+          <w:lang w:eastAsia="pt-BR"/>
+        </w:rPr>
+        <w:t xml:space="preserve"> total de horas -- consertar!</w:t>
+      </w:r>
+      <w:r>
+        <w:rPr>
+          <w:rFonts w:ascii="Arial" w:eastAsia="Times New Roman" w:hAnsi="Arial" w:cs="Arial"/>
+          <w:strike/>
+          <w:color w:val="222222"/>
+          <w:sz w:val="19"/>
+          <w:szCs w:val="19"/>
+          <w:lang w:eastAsia="pt-BR"/>
+        </w:rPr>
+        <w:t xml:space="preserve"> ------</w:t>
+      </w:r>
+      <w:r>
+        <w:rPr>
+          <w:rFonts w:ascii="Arial" w:eastAsia="Times New Roman" w:hAnsi="Arial" w:cs="Arial"/>
+          <w:strike/>
+          <w:color w:val="222222"/>
+          <w:sz w:val="19"/>
+          <w:szCs w:val="19"/>
+          <w:lang w:eastAsia="pt-BR"/>
+        </w:rPr>
+        <w:sym w:font="Wingdings" w:char="F0E0"/>
+      </w:r>
+      <w:r>
+        <w:rPr>
+          <w:rFonts w:ascii="Arial" w:eastAsia="Times New Roman" w:hAnsi="Arial" w:cs="Arial"/>
+          <w:strike/>
+          <w:color w:val="222222"/>
+          <w:sz w:val="19"/>
+          <w:szCs w:val="19"/>
+          <w:lang w:eastAsia="pt-BR"/>
+        </w:rPr>
+        <w:t xml:space="preserve"> (L)</w:t>
       </w:r>
     </w:p>
     <w:p>
@@ -3075,7 +3270,7 @@
           <w:highlight w:val="yellow"/>
           <w:lang w:eastAsia="pt-BR"/>
         </w:rPr>
-        <w:t>(</w:t>
+        <w:t>(J</w:t>
       </w:r>
       <w:proofErr w:type="gramStart"/>
       <w:r>
@@ -3087,7 +3282,7 @@
           <w:highlight w:val="yellow"/>
           <w:lang w:eastAsia="pt-BR"/>
         </w:rPr>
-        <w:t>J)</w:t>
+        <w:t>)</w:t>
       </w:r>
       <w:r>
         <w:rPr>
@@ -3132,16 +3327,6 @@
           <w:lang w:eastAsia="pt-BR"/>
         </w:rPr>
         <w:t>Atendimento/Consulta</w:t>
-      </w:r>
-      <w:r>
-        <w:rPr>
-          <w:rFonts w:ascii="Arial" w:eastAsia="Times New Roman" w:hAnsi="Arial" w:cs="Arial"/>
-          <w:color w:val="222222"/>
-          <w:sz w:val="19"/>
-          <w:szCs w:val="19"/>
-          <w:lang w:eastAsia="pt-BR"/>
-        </w:rPr>
-        <w:t xml:space="preserve"> </w:t>
       </w:r>
       <w:r>
         <w:rPr>
@@ -3306,6 +3491,7 @@
           <w:lang w:eastAsia="pt-BR"/>
         </w:rPr>
       </w:pPr>
+      <w:proofErr w:type="spellStart"/>
       <w:proofErr w:type="gramStart"/>
       <w:r>
         <w:rPr>
@@ -3315,31 +3501,10 @@
           <w:szCs w:val="19"/>
           <w:lang w:eastAsia="pt-BR"/>
         </w:rPr>
-        <w:t>nas</w:t>
-      </w:r>
+        <w:t>nasTabs</w:t>
+      </w:r>
+      <w:proofErr w:type="spellEnd"/>
       <w:proofErr w:type="gramEnd"/>
-      <w:r>
-        <w:rPr>
-          <w:rFonts w:ascii="Arial" w:eastAsia="Times New Roman" w:hAnsi="Arial" w:cs="Arial"/>
-          <w:color w:val="222222"/>
-          <w:sz w:val="19"/>
-          <w:szCs w:val="19"/>
-          <w:lang w:eastAsia="pt-BR"/>
-        </w:rPr>
-        <w:t xml:space="preserve"> </w:t>
-      </w:r>
-      <w:proofErr w:type="spellStart"/>
-      <w:r>
-        <w:rPr>
-          <w:rFonts w:ascii="Arial" w:eastAsia="Times New Roman" w:hAnsi="Arial" w:cs="Arial"/>
-          <w:color w:val="222222"/>
-          <w:sz w:val="19"/>
-          <w:szCs w:val="19"/>
-          <w:lang w:eastAsia="pt-BR"/>
-        </w:rPr>
-        <w:t>Tabs</w:t>
-      </w:r>
-      <w:proofErr w:type="spellEnd"/>
       <w:r>
         <w:rPr>
           <w:rFonts w:ascii="Arial" w:eastAsia="Times New Roman" w:hAnsi="Arial" w:cs="Arial"/>
@@ -3731,7 +3896,7 @@
     </w:p>
     <w:p>
       <w:pPr>
-        <w:pStyle w:val="PargrafodaLista"/>
+        <w:pStyle w:val="Prrafodelista"/>
         <w:rPr>
           <w:lang w:val="es-ES"/>
         </w:rPr>
@@ -3747,9 +3912,46 @@
 </w:document>
 </file>
 
+<file path=word/comments.xml><?xml version="1.0" encoding="utf-8"?>
+<w:comments xmlns:ve="http://schemas.openxmlformats.org/markup-compatibility/2006" xmlns:o="urn:schemas-microsoft-com:office:office" xmlns:r="http://schemas.openxmlformats.org/officeDocument/2006/relationships" xmlns:m="http://schemas.openxmlformats.org/officeDocument/2006/math" xmlns:v="urn:schemas-microsoft-com:vml" xmlns:wp="http://schemas.openxmlformats.org/drawingml/2006/wordprocessingDrawing" xmlns:w10="urn:schemas-microsoft-com:office:word" xmlns:w="http://schemas.openxmlformats.org/wordprocessingml/2006/main" xmlns:wne="http://schemas.microsoft.com/office/word/2006/wordml">
+  <w:comment w:id="1" w:author="liester" w:date="2016-06-16T18:25:00Z" w:initials="l">
+    <w:p>
+      <w:pPr>
+        <w:pStyle w:val="Textocomentario"/>
+        <w:rPr>
+          <w:u w:val="single"/>
+        </w:rPr>
+      </w:pPr>
+      <w:r>
+        <w:rPr>
+          <w:rStyle w:val="Refdecomentario"/>
+        </w:rPr>
+        <w:annotationRef/>
+      </w:r>
+      <w:proofErr w:type="spellStart"/>
+      <w:r>
+        <w:t>Anhadir</w:t>
+      </w:r>
+      <w:proofErr w:type="spellEnd"/>
+      <w:r>
+        <w:t xml:space="preserve"> campos </w:t>
+      </w:r>
+      <w:proofErr w:type="spellStart"/>
+      <w:r>
+        <w:t>bd</w:t>
+      </w:r>
+      <w:proofErr w:type="spellEnd"/>
+      <w:r>
+        <w:t xml:space="preserve"> Server.</w:t>
+      </w:r>
+    </w:p>
+  </w:comment>
+</w:comments>
+</file>
+
 <file path=word/numbering.xml><?xml version="1.0" encoding="utf-8"?>
-<w:numbering xmlns:wpc="http://schemas.microsoft.com/office/word/2010/wordprocessingCanvas" xmlns:cx="http://schemas.microsoft.com/office/drawing/2014/chartex" xmlns:mc="http://schemas.openxmlformats.org/markup-compatibility/2006" xmlns:o="urn:schemas-microsoft-com:office:office" xmlns:r="http://schemas.openxmlformats.org/officeDocument/2006/relationships" xmlns:m="http://schemas.openxmlformats.org/officeDocument/2006/math" xmlns:v="urn:schemas-microsoft-com:vml" xmlns:wp14="http://schemas.microsoft.com/office/word/2010/wordprocessingDrawing" xmlns:wp="http://schemas.openxmlformats.org/drawingml/2006/wordprocessingDrawing" xmlns:w10="urn:schemas-microsoft-com:office:word" xmlns:w="http://schemas.openxmlformats.org/wordprocessingml/2006/main" xmlns:w14="http://schemas.microsoft.com/office/word/2010/wordml" xmlns:w15="http://schemas.microsoft.com/office/word/2012/wordml" xmlns:w16se="http://schemas.microsoft.com/office/word/2015/wordml/symex" xmlns:wpg="http://schemas.microsoft.com/office/word/2010/wordprocessingGroup" xmlns:wpi="http://schemas.microsoft.com/office/word/2010/wordprocessingInk" xmlns:wne="http://schemas.microsoft.com/office/word/2006/wordml" xmlns:wps="http://schemas.microsoft.com/office/word/2010/wordprocessingShape" mc:Ignorable="w14 w15 w16se wp14">
-  <w:abstractNum w:abstractNumId="0" w15:restartNumberingAfterBreak="0">
+<w:numbering xmlns:ve="http://schemas.openxmlformats.org/markup-compatibility/2006" xmlns:o="urn:schemas-microsoft-com:office:office" xmlns:r="http://schemas.openxmlformats.org/officeDocument/2006/relationships" xmlns:m="http://schemas.openxmlformats.org/officeDocument/2006/math" xmlns:v="urn:schemas-microsoft-com:vml" xmlns:wp="http://schemas.openxmlformats.org/drawingml/2006/wordprocessingDrawing" xmlns:w10="urn:schemas-microsoft-com:office:word" xmlns:w="http://schemas.openxmlformats.org/wordprocessingml/2006/main" xmlns:wne="http://schemas.microsoft.com/office/word/2006/wordml">
+  <w:abstractNum w:abstractNumId="0">
     <w:nsid w:val="0AD07C08"/>
     <w:multiLevelType w:val="multilevel"/>
     <w:tmpl w:val="12F48E46"/>
@@ -3898,7 +4100,7 @@
       </w:rPr>
     </w:lvl>
   </w:abstractNum>
-  <w:abstractNum w:abstractNumId="1" w15:restartNumberingAfterBreak="0">
+  <w:abstractNum w:abstractNumId="1">
     <w:nsid w:val="1FA24EA5"/>
     <w:multiLevelType w:val="multilevel"/>
     <w:tmpl w:val="AFBEAA48"/>
@@ -4047,7 +4249,7 @@
       </w:rPr>
     </w:lvl>
   </w:abstractNum>
-  <w:abstractNum w:abstractNumId="2" w15:restartNumberingAfterBreak="0">
+  <w:abstractNum w:abstractNumId="2">
     <w:nsid w:val="239537A1"/>
     <w:multiLevelType w:val="multilevel"/>
     <w:tmpl w:val="C5140882"/>
@@ -4196,7 +4398,7 @@
       </w:rPr>
     </w:lvl>
   </w:abstractNum>
-  <w:abstractNum w:abstractNumId="3" w15:restartNumberingAfterBreak="0">
+  <w:abstractNum w:abstractNumId="3">
     <w:nsid w:val="25CC3B94"/>
     <w:multiLevelType w:val="multilevel"/>
     <w:tmpl w:val="CB9821D8"/>
@@ -4345,7 +4547,7 @@
       </w:rPr>
     </w:lvl>
   </w:abstractNum>
-  <w:abstractNum w:abstractNumId="4" w15:restartNumberingAfterBreak="0">
+  <w:abstractNum w:abstractNumId="4">
     <w:nsid w:val="2DA25667"/>
     <w:multiLevelType w:val="multilevel"/>
     <w:tmpl w:val="078E3D6C"/>
@@ -4494,7 +4696,7 @@
       </w:rPr>
     </w:lvl>
   </w:abstractNum>
-  <w:abstractNum w:abstractNumId="5" w15:restartNumberingAfterBreak="0">
+  <w:abstractNum w:abstractNumId="5">
     <w:nsid w:val="3AFB6FB8"/>
     <w:multiLevelType w:val="multilevel"/>
     <w:tmpl w:val="79A66C7C"/>
@@ -4639,7 +4841,7 @@
       </w:rPr>
     </w:lvl>
   </w:abstractNum>
-  <w:abstractNum w:abstractNumId="6" w15:restartNumberingAfterBreak="0">
+  <w:abstractNum w:abstractNumId="6">
     <w:nsid w:val="3D720DAB"/>
     <w:multiLevelType w:val="hybridMultilevel"/>
     <w:tmpl w:val="BA365A4C"/>
@@ -4729,7 +4931,7 @@
       </w:pPr>
     </w:lvl>
   </w:abstractNum>
-  <w:abstractNum w:abstractNumId="7" w15:restartNumberingAfterBreak="0">
+  <w:abstractNum w:abstractNumId="7">
     <w:nsid w:val="422D6B4D"/>
     <w:multiLevelType w:val="multilevel"/>
     <w:tmpl w:val="8AD0AE4E"/>
@@ -4878,7 +5080,7 @@
       </w:rPr>
     </w:lvl>
   </w:abstractNum>
-  <w:abstractNum w:abstractNumId="8" w15:restartNumberingAfterBreak="0">
+  <w:abstractNum w:abstractNumId="8">
     <w:nsid w:val="5956057C"/>
     <w:multiLevelType w:val="multilevel"/>
     <w:tmpl w:val="2B364320"/>
@@ -5027,7 +5229,7 @@
       </w:rPr>
     </w:lvl>
   </w:abstractNum>
-  <w:abstractNum w:abstractNumId="9" w15:restartNumberingAfterBreak="0">
+  <w:abstractNum w:abstractNumId="9">
     <w:nsid w:val="5B924AFC"/>
     <w:multiLevelType w:val="multilevel"/>
     <w:tmpl w:val="CB38D396"/>
@@ -5176,7 +5378,7 @@
       </w:rPr>
     </w:lvl>
   </w:abstractNum>
-  <w:abstractNum w:abstractNumId="10" w15:restartNumberingAfterBreak="0">
+  <w:abstractNum w:abstractNumId="10">
     <w:nsid w:val="5C7712AF"/>
     <w:multiLevelType w:val="multilevel"/>
     <w:tmpl w:val="CE923CA6"/>
@@ -5325,7 +5527,7 @@
       </w:rPr>
     </w:lvl>
   </w:abstractNum>
-  <w:abstractNum w:abstractNumId="11" w15:restartNumberingAfterBreak="0">
+  <w:abstractNum w:abstractNumId="11">
     <w:nsid w:val="62D2640E"/>
     <w:multiLevelType w:val="multilevel"/>
     <w:tmpl w:val="55C8722A"/>
@@ -5474,7 +5676,7 @@
       </w:rPr>
     </w:lvl>
   </w:abstractNum>
-  <w:abstractNum w:abstractNumId="12" w15:restartNumberingAfterBreak="0">
+  <w:abstractNum w:abstractNumId="12">
     <w:nsid w:val="6E167F50"/>
     <w:multiLevelType w:val="multilevel"/>
     <w:tmpl w:val="CAF8FF8E"/>
@@ -5623,7 +5825,7 @@
       </w:rPr>
     </w:lvl>
   </w:abstractNum>
-  <w:abstractNum w:abstractNumId="13" w15:restartNumberingAfterBreak="0">
+  <w:abstractNum w:abstractNumId="13">
     <w:nsid w:val="7B3C6D96"/>
     <w:multiLevelType w:val="multilevel"/>
     <w:tmpl w:val="CA48A0DA"/>
@@ -5818,7 +6020,7 @@
 </file>
 
 <file path=word/styles.xml><?xml version="1.0" encoding="utf-8"?>
-<w:styles xmlns:mc="http://schemas.openxmlformats.org/markup-compatibility/2006" xmlns:r="http://schemas.openxmlformats.org/officeDocument/2006/relationships" xmlns:w="http://schemas.openxmlformats.org/wordprocessingml/2006/main" xmlns:w14="http://schemas.microsoft.com/office/word/2010/wordml" xmlns:w15="http://schemas.microsoft.com/office/word/2012/wordml" xmlns:w16se="http://schemas.microsoft.com/office/word/2015/wordml/symex" mc:Ignorable="w14 w15 w16se">
+<w:styles xmlns:r="http://schemas.openxmlformats.org/officeDocument/2006/relationships" xmlns:w="http://schemas.openxmlformats.org/wordprocessingml/2006/main">
   <w:docDefaults>
     <w:rPrDefault>
       <w:rPr>
@@ -5834,394 +6036,162 @@
       </w:pPr>
     </w:pPrDefault>
   </w:docDefaults>
-  <w:latentStyles w:defLockedState="0" w:defUIPriority="99" w:defSemiHidden="0" w:defUnhideWhenUsed="0" w:defQFormat="0" w:count="371">
-    <w:lsdException w:name="Normal" w:uiPriority="0" w:qFormat="1"/>
-    <w:lsdException w:name="heading 1" w:uiPriority="9" w:qFormat="1"/>
-    <w:lsdException w:name="heading 2" w:semiHidden="1" w:uiPriority="9" w:unhideWhenUsed="1" w:qFormat="1"/>
-    <w:lsdException w:name="heading 3" w:semiHidden="1" w:uiPriority="9" w:unhideWhenUsed="1" w:qFormat="1"/>
-    <w:lsdException w:name="heading 4" w:semiHidden="1" w:uiPriority="9" w:unhideWhenUsed="1" w:qFormat="1"/>
-    <w:lsdException w:name="heading 5" w:semiHidden="1" w:uiPriority="9" w:unhideWhenUsed="1" w:qFormat="1"/>
-    <w:lsdException w:name="heading 6" w:semiHidden="1" w:uiPriority="9" w:unhideWhenUsed="1" w:qFormat="1"/>
-    <w:lsdException w:name="heading 7" w:semiHidden="1" w:uiPriority="9" w:unhideWhenUsed="1" w:qFormat="1"/>
-    <w:lsdException w:name="heading 8" w:semiHidden="1" w:uiPriority="9" w:unhideWhenUsed="1" w:qFormat="1"/>
-    <w:lsdException w:name="heading 9" w:semiHidden="1" w:uiPriority="9" w:unhideWhenUsed="1" w:qFormat="1"/>
-    <w:lsdException w:name="index 1" w:semiHidden="1" w:unhideWhenUsed="1"/>
-    <w:lsdException w:name="index 2" w:semiHidden="1" w:unhideWhenUsed="1"/>
-    <w:lsdException w:name="index 3" w:semiHidden="1" w:unhideWhenUsed="1"/>
-    <w:lsdException w:name="index 4" w:semiHidden="1" w:unhideWhenUsed="1"/>
-    <w:lsdException w:name="index 5" w:semiHidden="1" w:unhideWhenUsed="1"/>
-    <w:lsdException w:name="index 6" w:semiHidden="1" w:unhideWhenUsed="1"/>
-    <w:lsdException w:name="index 7" w:semiHidden="1" w:unhideWhenUsed="1"/>
-    <w:lsdException w:name="index 8" w:semiHidden="1" w:unhideWhenUsed="1"/>
-    <w:lsdException w:name="index 9" w:semiHidden="1" w:unhideWhenUsed="1"/>
-    <w:lsdException w:name="toc 1" w:semiHidden="1" w:uiPriority="39" w:unhideWhenUsed="1"/>
-    <w:lsdException w:name="toc 2" w:semiHidden="1" w:uiPriority="39" w:unhideWhenUsed="1"/>
-    <w:lsdException w:name="toc 3" w:semiHidden="1" w:uiPriority="39" w:unhideWhenUsed="1"/>
-    <w:lsdException w:name="toc 4" w:semiHidden="1" w:uiPriority="39" w:unhideWhenUsed="1"/>
-    <w:lsdException w:name="toc 5" w:semiHidden="1" w:uiPriority="39" w:unhideWhenUsed="1"/>
-    <w:lsdException w:name="toc 6" w:semiHidden="1" w:uiPriority="39" w:unhideWhenUsed="1"/>
-    <w:lsdException w:name="toc 7" w:semiHidden="1" w:uiPriority="39" w:unhideWhenUsed="1"/>
-    <w:lsdException w:name="toc 8" w:semiHidden="1" w:uiPriority="39" w:unhideWhenUsed="1"/>
-    <w:lsdException w:name="toc 9" w:semiHidden="1" w:uiPriority="39" w:unhideWhenUsed="1"/>
-    <w:lsdException w:name="Normal Indent" w:semiHidden="1" w:unhideWhenUsed="1"/>
-    <w:lsdException w:name="footnote text" w:semiHidden="1" w:unhideWhenUsed="1"/>
-    <w:lsdException w:name="annotation text" w:semiHidden="1" w:unhideWhenUsed="1"/>
-    <w:lsdException w:name="header" w:semiHidden="1" w:unhideWhenUsed="1"/>
-    <w:lsdException w:name="footer" w:semiHidden="1" w:unhideWhenUsed="1"/>
-    <w:lsdException w:name="index heading" w:semiHidden="1" w:unhideWhenUsed="1"/>
-    <w:lsdException w:name="caption" w:semiHidden="1" w:uiPriority="35" w:unhideWhenUsed="1" w:qFormat="1"/>
-    <w:lsdException w:name="table of figures" w:semiHidden="1" w:unhideWhenUsed="1"/>
-    <w:lsdException w:name="envelope address" w:semiHidden="1" w:unhideWhenUsed="1"/>
-    <w:lsdException w:name="envelope return" w:semiHidden="1" w:unhideWhenUsed="1"/>
-    <w:lsdException w:name="footnote reference" w:semiHidden="1" w:unhideWhenUsed="1"/>
-    <w:lsdException w:name="annotation reference" w:semiHidden="1" w:unhideWhenUsed="1"/>
-    <w:lsdException w:name="line number" w:semiHidden="1" w:unhideWhenUsed="1"/>
-    <w:lsdException w:name="page number" w:semiHidden="1" w:unhideWhenUsed="1"/>
-    <w:lsdException w:name="endnote reference" w:semiHidden="1" w:unhideWhenUsed="1"/>
-    <w:lsdException w:name="endnote text" w:semiHidden="1" w:unhideWhenUsed="1"/>
-    <w:lsdException w:name="table of authorities" w:semiHidden="1" w:unhideWhenUsed="1"/>
-    <w:lsdException w:name="macro" w:semiHidden="1" w:unhideWhenUsed="1"/>
-    <w:lsdException w:name="toa heading" w:semiHidden="1" w:unhideWhenUsed="1"/>
-    <w:lsdException w:name="List" w:semiHidden="1" w:unhideWhenUsed="1"/>
-    <w:lsdException w:name="List Bullet" w:semiHidden="1" w:unhideWhenUsed="1"/>
-    <w:lsdException w:name="List Number" w:semiHidden="1" w:unhideWhenUsed="1"/>
-    <w:lsdException w:name="List 2" w:semiHidden="1" w:unhideWhenUsed="1"/>
-    <w:lsdException w:name="List 3" w:semiHidden="1" w:unhideWhenUsed="1"/>
-    <w:lsdException w:name="List 4" w:semiHidden="1" w:unhideWhenUsed="1"/>
-    <w:lsdException w:name="List 5" w:semiHidden="1" w:unhideWhenUsed="1"/>
-    <w:lsdException w:name="List Bullet 2" w:semiHidden="1" w:unhideWhenUsed="1"/>
-    <w:lsdException w:name="List Bullet 3" w:semiHidden="1" w:unhideWhenUsed="1"/>
-    <w:lsdException w:name="List Bullet 4" w:semiHidden="1" w:unhideWhenUsed="1"/>
-    <w:lsdException w:name="List Bullet 5" w:semiHidden="1" w:unhideWhenUsed="1"/>
-    <w:lsdException w:name="List Number 2" w:semiHidden="1" w:unhideWhenUsed="1"/>
-    <w:lsdException w:name="List Number 3" w:semiHidden="1" w:unhideWhenUsed="1"/>
-    <w:lsdException w:name="List Number 4" w:semiHidden="1" w:unhideWhenUsed="1"/>
-    <w:lsdException w:name="List Number 5" w:semiHidden="1" w:unhideWhenUsed="1"/>
-    <w:lsdException w:name="Title" w:uiPriority="10" w:qFormat="1"/>
-    <w:lsdException w:name="Closing" w:semiHidden="1" w:unhideWhenUsed="1"/>
-    <w:lsdException w:name="Signature" w:semiHidden="1" w:unhideWhenUsed="1"/>
-    <w:lsdException w:name="Default Paragraph Font" w:semiHidden="1" w:uiPriority="1" w:unhideWhenUsed="1"/>
-    <w:lsdException w:name="Body Text" w:semiHidden="1" w:unhideWhenUsed="1"/>
-    <w:lsdException w:name="Body Text Indent" w:semiHidden="1" w:unhideWhenUsed="1"/>
-    <w:lsdException w:name="List Continue" w:semiHidden="1" w:unhideWhenUsed="1"/>
-    <w:lsdException w:name="List Continue 2" w:semiHidden="1" w:unhideWhenUsed="1"/>
-    <w:lsdException w:name="List Continue 3" w:semiHidden="1" w:unhideWhenUsed="1"/>
-    <w:lsdException w:name="List Continue 4" w:semiHidden="1" w:unhideWhenUsed="1"/>
-    <w:lsdException w:name="List Continue 5" w:semiHidden="1" w:unhideWhenUsed="1"/>
-    <w:lsdException w:name="Message Header" w:semiHidden="1" w:unhideWhenUsed="1"/>
-    <w:lsdException w:name="Subtitle" w:uiPriority="11" w:qFormat="1"/>
-    <w:lsdException w:name="Salutation" w:semiHidden="1" w:unhideWhenUsed="1"/>
-    <w:lsdException w:name="Date" w:semiHidden="1" w:unhideWhenUsed="1"/>
-    <w:lsdException w:name="Body Text First Indent" w:semiHidden="1" w:unhideWhenUsed="1"/>
-    <w:lsdException w:name="Body Text First Indent 2" w:semiHidden="1" w:unhideWhenUsed="1"/>
-    <w:lsdException w:name="Note Heading" w:semiHidden="1" w:unhideWhenUsed="1"/>
-    <w:lsdException w:name="Body Text 2" w:semiHidden="1" w:unhideWhenUsed="1"/>
-    <w:lsdException w:name="Body Text 3" w:semiHidden="1" w:unhideWhenUsed="1"/>
-    <w:lsdException w:name="Body Text Indent 2" w:semiHidden="1" w:unhideWhenUsed="1"/>
-    <w:lsdException w:name="Body Text Indent 3" w:semiHidden="1" w:unhideWhenUsed="1"/>
-    <w:lsdException w:name="Block Text" w:semiHidden="1" w:unhideWhenUsed="1"/>
-    <w:lsdException w:name="Hyperlink" w:semiHidden="1" w:unhideWhenUsed="1"/>
-    <w:lsdException w:name="FollowedHyperlink" w:semiHidden="1" w:unhideWhenUsed="1"/>
-    <w:lsdException w:name="Strong" w:uiPriority="22" w:qFormat="1"/>
-    <w:lsdException w:name="Emphasis" w:uiPriority="20" w:qFormat="1"/>
-    <w:lsdException w:name="Document Map" w:semiHidden="1" w:unhideWhenUsed="1"/>
-    <w:lsdException w:name="Plain Text" w:semiHidden="1" w:unhideWhenUsed="1"/>
-    <w:lsdException w:name="E-mail Signature" w:semiHidden="1" w:unhideWhenUsed="1"/>
-    <w:lsdException w:name="HTML Top of Form" w:semiHidden="1" w:unhideWhenUsed="1"/>
-    <w:lsdException w:name="HTML Bottom of Form" w:semiHidden="1" w:unhideWhenUsed="1"/>
-    <w:lsdException w:name="Normal (Web)" w:semiHidden="1" w:unhideWhenUsed="1"/>
-    <w:lsdException w:name="HTML Acronym" w:semiHidden="1" w:unhideWhenUsed="1"/>
-    <w:lsdException w:name="HTML Address" w:semiHidden="1" w:unhideWhenUsed="1"/>
-    <w:lsdException w:name="HTML Cite" w:semiHidden="1" w:unhideWhenUsed="1"/>
-    <w:lsdException w:name="HTML Code" w:semiHidden="1" w:unhideWhenUsed="1"/>
-    <w:lsdException w:name="HTML Definition" w:semiHidden="1" w:unhideWhenUsed="1"/>
-    <w:lsdException w:name="HTML Keyboard" w:semiHidden="1" w:unhideWhenUsed="1"/>
-    <w:lsdException w:name="HTML Preformatted" w:semiHidden="1" w:unhideWhenUsed="1"/>
-    <w:lsdException w:name="HTML Sample" w:semiHidden="1" w:unhideWhenUsed="1"/>
-    <w:lsdException w:name="HTML Typewriter" w:semiHidden="1" w:unhideWhenUsed="1"/>
-    <w:lsdException w:name="HTML Variable" w:semiHidden="1" w:unhideWhenUsed="1"/>
-    <w:lsdException w:name="Normal Table" w:semiHidden="1" w:unhideWhenUsed="1"/>
-    <w:lsdException w:name="annotation subject" w:semiHidden="1" w:unhideWhenUsed="1"/>
-    <w:lsdException w:name="No List" w:semiHidden="1" w:unhideWhenUsed="1"/>
-    <w:lsdException w:name="Outline List 1" w:semiHidden="1" w:unhideWhenUsed="1"/>
-    <w:lsdException w:name="Outline List 2" w:semiHidden="1" w:unhideWhenUsed="1"/>
-    <w:lsdException w:name="Outline List 3" w:semiHidden="1" w:unhideWhenUsed="1"/>
-    <w:lsdException w:name="Table Simple 1" w:semiHidden="1" w:unhideWhenUsed="1"/>
-    <w:lsdException w:name="Table Simple 2" w:semiHidden="1" w:unhideWhenUsed="1"/>
-    <w:lsdException w:name="Table Simple 3" w:semiHidden="1" w:unhideWhenUsed="1"/>
-    <w:lsdException w:name="Table Classic 1" w:semiHidden="1" w:unhideWhenUsed="1"/>
-    <w:lsdException w:name="Table Classic 2" w:semiHidden="1" w:unhideWhenUsed="1"/>
-    <w:lsdException w:name="Table Classic 3" w:semiHidden="1" w:unhideWhenUsed="1"/>
-    <w:lsdException w:name="Table Classic 4" w:semiHidden="1" w:unhideWhenUsed="1"/>
-    <w:lsdException w:name="Table Colorful 1" w:semiHidden="1" w:unhideWhenUsed="1"/>
-    <w:lsdException w:name="Table Colorful 2" w:semiHidden="1" w:unhideWhenUsed="1"/>
-    <w:lsdException w:name="Table Colorful 3" w:semiHidden="1" w:unhideWhenUsed="1"/>
-    <w:lsdException w:name="Table Columns 1" w:semiHidden="1" w:unhideWhenUsed="1"/>
-    <w:lsdException w:name="Table Columns 2" w:semiHidden="1" w:unhideWhenUsed="1"/>
-    <w:lsdException w:name="Table Columns 3" w:semiHidden="1" w:unhideWhenUsed="1"/>
-    <w:lsdException w:name="Table Columns 4" w:semiHidden="1" w:unhideWhenUsed="1"/>
-    <w:lsdException w:name="Table Columns 5" w:semiHidden="1" w:unhideWhenUsed="1"/>
-    <w:lsdException w:name="Table Grid 1" w:semiHidden="1" w:unhideWhenUsed="1"/>
-    <w:lsdException w:name="Table Grid 2" w:semiHidden="1" w:unhideWhenUsed="1"/>
-    <w:lsdException w:name="Table Grid 3" w:semiHidden="1" w:unhideWhenUsed="1"/>
-    <w:lsdException w:name="Table Grid 4" w:semiHidden="1" w:unhideWhenUsed="1"/>
-    <w:lsdException w:name="Table Grid 5" w:semiHidden="1" w:unhideWhenUsed="1"/>
-    <w:lsdException w:name="Table Grid 6" w:semiHidden="1" w:unhideWhenUsed="1"/>
-    <w:lsdException w:name="Table Grid 7" w:semiHidden="1" w:unhideWhenUsed="1"/>
-    <w:lsdException w:name="Table Grid 8" w:semiHidden="1" w:unhideWhenUsed="1"/>
-    <w:lsdException w:name="Table List 1" w:semiHidden="1" w:unhideWhenUsed="1"/>
-    <w:lsdException w:name="Table List 2" w:semiHidden="1" w:unhideWhenUsed="1"/>
-    <w:lsdException w:name="Table List 3" w:semiHidden="1" w:unhideWhenUsed="1"/>
-    <w:lsdException w:name="Table List 4" w:semiHidden="1" w:unhideWhenUsed="1"/>
-    <w:lsdException w:name="Table List 5" w:semiHidden="1" w:unhideWhenUsed="1"/>
-    <w:lsdException w:name="Table List 6" w:semiHidden="1" w:unhideWhenUsed="1"/>
-    <w:lsdException w:name="Table List 7" w:semiHidden="1" w:unhideWhenUsed="1"/>
-    <w:lsdException w:name="Table List 8" w:semiHidden="1" w:unhideWhenUsed="1"/>
-    <w:lsdException w:name="Table 3D effects 1" w:semiHidden="1" w:unhideWhenUsed="1"/>
-    <w:lsdException w:name="Table 3D effects 2" w:semiHidden="1" w:unhideWhenUsed="1"/>
-    <w:lsdException w:name="Table 3D effects 3" w:semiHidden="1" w:unhideWhenUsed="1"/>
-    <w:lsdException w:name="Table Contemporary" w:semiHidden="1" w:unhideWhenUsed="1"/>
-    <w:lsdException w:name="Table Elegant" w:semiHidden="1" w:unhideWhenUsed="1"/>
-    <w:lsdException w:name="Table Professional" w:semiHidden="1" w:unhideWhenUsed="1"/>
-    <w:lsdException w:name="Table Subtle 1" w:semiHidden="1" w:unhideWhenUsed="1"/>
-    <w:lsdException w:name="Table Subtle 2" w:semiHidden="1" w:unhideWhenUsed="1"/>
-    <w:lsdException w:name="Table Web 1" w:semiHidden="1" w:unhideWhenUsed="1"/>
-    <w:lsdException w:name="Table Web 2" w:semiHidden="1" w:unhideWhenUsed="1"/>
-    <w:lsdException w:name="Table Web 3" w:semiHidden="1" w:unhideWhenUsed="1"/>
-    <w:lsdException w:name="Balloon Text" w:semiHidden="1" w:unhideWhenUsed="1"/>
-    <w:lsdException w:name="Table Grid" w:uiPriority="39"/>
-    <w:lsdException w:name="Table Theme" w:semiHidden="1" w:unhideWhenUsed="1"/>
-    <w:lsdException w:name="Placeholder Text" w:semiHidden="1"/>
-    <w:lsdException w:name="No Spacing" w:uiPriority="1" w:qFormat="1"/>
-    <w:lsdException w:name="Light Shading" w:uiPriority="60"/>
-    <w:lsdException w:name="Light List" w:uiPriority="61"/>
-    <w:lsdException w:name="Light Grid" w:uiPriority="62"/>
-    <w:lsdException w:name="Medium Shading 1" w:uiPriority="63"/>
-    <w:lsdException w:name="Medium Shading 2" w:uiPriority="64"/>
-    <w:lsdException w:name="Medium List 1" w:uiPriority="65"/>
-    <w:lsdException w:name="Medium List 2" w:uiPriority="66"/>
-    <w:lsdException w:name="Medium Grid 1" w:uiPriority="67"/>
-    <w:lsdException w:name="Medium Grid 2" w:uiPriority="68"/>
-    <w:lsdException w:name="Medium Grid 3" w:uiPriority="69"/>
-    <w:lsdException w:name="Dark List" w:uiPriority="70"/>
-    <w:lsdException w:name="Colorful Shading" w:uiPriority="71"/>
-    <w:lsdException w:name="Colorful List" w:uiPriority="72"/>
-    <w:lsdException w:name="Colorful Grid" w:uiPriority="73"/>
-    <w:lsdException w:name="Light Shading Accent 1" w:uiPriority="60"/>
-    <w:lsdException w:name="Light List Accent 1" w:uiPriority="61"/>
-    <w:lsdException w:name="Light Grid Accent 1" w:uiPriority="62"/>
-    <w:lsdException w:name="Medium Shading 1 Accent 1" w:uiPriority="63"/>
-    <w:lsdException w:name="Medium Shading 2 Accent 1" w:uiPriority="64"/>
-    <w:lsdException w:name="Medium List 1 Accent 1" w:uiPriority="65"/>
-    <w:lsdException w:name="Revision" w:semiHidden="1"/>
-    <w:lsdException w:name="List Paragraph" w:uiPriority="34" w:qFormat="1"/>
-    <w:lsdException w:name="Quote" w:uiPriority="29" w:qFormat="1"/>
-    <w:lsdException w:name="Intense Quote" w:uiPriority="30" w:qFormat="1"/>
-    <w:lsdException w:name="Medium List 2 Accent 1" w:uiPriority="66"/>
-    <w:lsdException w:name="Medium Grid 1 Accent 1" w:uiPriority="67"/>
-    <w:lsdException w:name="Medium Grid 2 Accent 1" w:uiPriority="68"/>
-    <w:lsdException w:name="Medium Grid 3 Accent 1" w:uiPriority="69"/>
-    <w:lsdException w:name="Dark List Accent 1" w:uiPriority="70"/>
-    <w:lsdException w:name="Colorful Shading Accent 1" w:uiPriority="71"/>
-    <w:lsdException w:name="Colorful List Accent 1" w:uiPriority="72"/>
-    <w:lsdException w:name="Colorful Grid Accent 1" w:uiPriority="73"/>
-    <w:lsdException w:name="Light Shading Accent 2" w:uiPriority="60"/>
-    <w:lsdException w:name="Light List Accent 2" w:uiPriority="61"/>
-    <w:lsdException w:name="Light Grid Accent 2" w:uiPriority="62"/>
-    <w:lsdException w:name="Medium Shading 1 Accent 2" w:uiPriority="63"/>
-    <w:lsdException w:name="Medium Shading 2 Accent 2" w:uiPriority="64"/>
-    <w:lsdException w:name="Medium List 1 Accent 2" w:uiPriority="65"/>
-    <w:lsdException w:name="Medium List 2 Accent 2" w:uiPriority="66"/>
-    <w:lsdException w:name="Medium Grid 1 Accent 2" w:uiPriority="67"/>
-    <w:lsdException w:name="Medium Grid 2 Accent 2" w:uiPriority="68"/>
-    <w:lsdException w:name="Medium Grid 3 Accent 2" w:uiPriority="69"/>
-    <w:lsdException w:name="Dark List Accent 2" w:uiPriority="70"/>
-    <w:lsdException w:name="Colorful Shading Accent 2" w:uiPriority="71"/>
-    <w:lsdException w:name="Colorful List Accent 2" w:uiPriority="72"/>
-    <w:lsdException w:name="Colorful Grid Accent 2" w:uiPriority="73"/>
-    <w:lsdException w:name="Light Shading Accent 3" w:uiPriority="60"/>
-    <w:lsdException w:name="Light List Accent 3" w:uiPriority="61"/>
-    <w:lsdException w:name="Light Grid Accent 3" w:uiPriority="62"/>
-    <w:lsdException w:name="Medium Shading 1 Accent 3" w:uiPriority="63"/>
-    <w:lsdException w:name="Medium Shading 2 Accent 3" w:uiPriority="64"/>
-    <w:lsdException w:name="Medium List 1 Accent 3" w:uiPriority="65"/>
-    <w:lsdException w:name="Medium List 2 Accent 3" w:uiPriority="66"/>
-    <w:lsdException w:name="Medium Grid 1 Accent 3" w:uiPriority="67"/>
-    <w:lsdException w:name="Medium Grid 2 Accent 3" w:uiPriority="68"/>
-    <w:lsdException w:name="Medium Grid 3 Accent 3" w:uiPriority="69"/>
-    <w:lsdException w:name="Dark List Accent 3" w:uiPriority="70"/>
-    <w:lsdException w:name="Colorful Shading Accent 3" w:uiPriority="71"/>
-    <w:lsdException w:name="Colorful List Accent 3" w:uiPriority="72"/>
-    <w:lsdException w:name="Colorful Grid Accent 3" w:uiPriority="73"/>
-    <w:lsdException w:name="Light Shading Accent 4" w:uiPriority="60"/>
-    <w:lsdException w:name="Light List Accent 4" w:uiPriority="61"/>
-    <w:lsdException w:name="Light Grid Accent 4" w:uiPriority="62"/>
-    <w:lsdException w:name="Medium Shading 1 Accent 4" w:uiPriority="63"/>
-    <w:lsdException w:name="Medium Shading 2 Accent 4" w:uiPriority="64"/>
-    <w:lsdException w:name="Medium List 1 Accent 4" w:uiPriority="65"/>
-    <w:lsdException w:name="Medium List 2 Accent 4" w:uiPriority="66"/>
-    <w:lsdException w:name="Medium Grid 1 Accent 4" w:uiPriority="67"/>
-    <w:lsdException w:name="Medium Grid 2 Accent 4" w:uiPriority="68"/>
-    <w:lsdException w:name="Medium Grid 3 Accent 4" w:uiPriority="69"/>
-    <w:lsdException w:name="Dark List Accent 4" w:uiPriority="70"/>
-    <w:lsdException w:name="Colorful Shading Accent 4" w:uiPriority="71"/>
-    <w:lsdException w:name="Colorful List Accent 4" w:uiPriority="72"/>
-    <w:lsdException w:name="Colorful Grid Accent 4" w:uiPriority="73"/>
-    <w:lsdException w:name="Light Shading Accent 5" w:uiPriority="60"/>
-    <w:lsdException w:name="Light List Accent 5" w:uiPriority="61"/>
-    <w:lsdException w:name="Light Grid Accent 5" w:uiPriority="62"/>
-    <w:lsdException w:name="Medium Shading 1 Accent 5" w:uiPriority="63"/>
-    <w:lsdException w:name="Medium Shading 2 Accent 5" w:uiPriority="64"/>
-    <w:lsdException w:name="Medium List 1 Accent 5" w:uiPriority="65"/>
-    <w:lsdException w:name="Medium List 2 Accent 5" w:uiPriority="66"/>
-    <w:lsdException w:name="Medium Grid 1 Accent 5" w:uiPriority="67"/>
-    <w:lsdException w:name="Medium Grid 2 Accent 5" w:uiPriority="68"/>
-    <w:lsdException w:name="Medium Grid 3 Accent 5" w:uiPriority="69"/>
-    <w:lsdException w:name="Dark List Accent 5" w:uiPriority="70"/>
-    <w:lsdException w:name="Colorful Shading Accent 5" w:uiPriority="71"/>
-    <w:lsdException w:name="Colorful List Accent 5" w:uiPriority="72"/>
-    <w:lsdException w:name="Colorful Grid Accent 5" w:uiPriority="73"/>
-    <w:lsdException w:name="Light Shading Accent 6" w:uiPriority="60"/>
-    <w:lsdException w:name="Light List Accent 6" w:uiPriority="61"/>
-    <w:lsdException w:name="Light Grid Accent 6" w:uiPriority="62"/>
-    <w:lsdException w:name="Medium Shading 1 Accent 6" w:uiPriority="63"/>
-    <w:lsdException w:name="Medium Shading 2 Accent 6" w:uiPriority="64"/>
-    <w:lsdException w:name="Medium List 1 Accent 6" w:uiPriority="65"/>
-    <w:lsdException w:name="Medium List 2 Accent 6" w:uiPriority="66"/>
-    <w:lsdException w:name="Medium Grid 1 Accent 6" w:uiPriority="67"/>
-    <w:lsdException w:name="Medium Grid 2 Accent 6" w:uiPriority="68"/>
-    <w:lsdException w:name="Medium Grid 3 Accent 6" w:uiPriority="69"/>
-    <w:lsdException w:name="Dark List Accent 6" w:uiPriority="70"/>
-    <w:lsdException w:name="Colorful Shading Accent 6" w:uiPriority="71"/>
-    <w:lsdException w:name="Colorful List Accent 6" w:uiPriority="72"/>
-    <w:lsdException w:name="Colorful Grid Accent 6" w:uiPriority="73"/>
-    <w:lsdException w:name="Subtle Emphasis" w:uiPriority="19" w:qFormat="1"/>
-    <w:lsdException w:name="Intense Emphasis" w:uiPriority="21" w:qFormat="1"/>
-    <w:lsdException w:name="Subtle Reference" w:uiPriority="31" w:qFormat="1"/>
-    <w:lsdException w:name="Intense Reference" w:uiPriority="32" w:qFormat="1"/>
-    <w:lsdException w:name="Book Title" w:uiPriority="33" w:qFormat="1"/>
-    <w:lsdException w:name="Bibliography" w:semiHidden="1" w:uiPriority="37" w:unhideWhenUsed="1"/>
-    <w:lsdException w:name="TOC Heading" w:semiHidden="1" w:uiPriority="39" w:unhideWhenUsed="1" w:qFormat="1"/>
-    <w:lsdException w:name="Plain Table 1" w:uiPriority="41"/>
-    <w:lsdException w:name="Plain Table 2" w:uiPriority="42"/>
-    <w:lsdException w:name="Plain Table 3" w:uiPriority="43"/>
-    <w:lsdException w:name="Plain Table 4" w:uiPriority="44"/>
-    <w:lsdException w:name="Plain Table 5" w:uiPriority="45"/>
-    <w:lsdException w:name="Grid Table Light" w:uiPriority="40"/>
-    <w:lsdException w:name="Grid Table 1 Light" w:uiPriority="46"/>
-    <w:lsdException w:name="Grid Table 2" w:uiPriority="47"/>
-    <w:lsdException w:name="Grid Table 3" w:uiPriority="48"/>
-    <w:lsdException w:name="Grid Table 4" w:uiPriority="49"/>
-    <w:lsdException w:name="Grid Table 5 Dark" w:uiPriority="50"/>
-    <w:lsdException w:name="Grid Table 6 Colorful" w:uiPriority="51"/>
-    <w:lsdException w:name="Grid Table 7 Colorful" w:uiPriority="52"/>
-    <w:lsdException w:name="Grid Table 1 Light Accent 1" w:uiPriority="46"/>
-    <w:lsdException w:name="Grid Table 2 Accent 1" w:uiPriority="47"/>
-    <w:lsdException w:name="Grid Table 3 Accent 1" w:uiPriority="48"/>
-    <w:lsdException w:name="Grid Table 4 Accent 1" w:uiPriority="49"/>
-    <w:lsdException w:name="Grid Table 5 Dark Accent 1" w:uiPriority="50"/>
-    <w:lsdException w:name="Grid Table 6 Colorful Accent 1" w:uiPriority="51"/>
-    <w:lsdException w:name="Grid Table 7 Colorful Accent 1" w:uiPriority="52"/>
-    <w:lsdException w:name="Grid Table 1 Light Accent 2" w:uiPriority="46"/>
-    <w:lsdException w:name="Grid Table 2 Accent 2" w:uiPriority="47"/>
-    <w:lsdException w:name="Grid Table 3 Accent 2" w:uiPriority="48"/>
-    <w:lsdException w:name="Grid Table 4 Accent 2" w:uiPriority="49"/>
-    <w:lsdException w:name="Grid Table 5 Dark Accent 2" w:uiPriority="50"/>
-    <w:lsdException w:name="Grid Table 6 Colorful Accent 2" w:uiPriority="51"/>
-    <w:lsdException w:name="Grid Table 7 Colorful Accent 2" w:uiPriority="52"/>
-    <w:lsdException w:name="Grid Table 1 Light Accent 3" w:uiPriority="46"/>
-    <w:lsdException w:name="Grid Table 2 Accent 3" w:uiPriority="47"/>
-    <w:lsdException w:name="Grid Table 3 Accent 3" w:uiPriority="48"/>
-    <w:lsdException w:name="Grid Table 4 Accent 3" w:uiPriority="49"/>
-    <w:lsdException w:name="Grid Table 5 Dark Accent 3" w:uiPriority="50"/>
-    <w:lsdException w:name="Grid Table 6 Colorful Accent 3" w:uiPriority="51"/>
-    <w:lsdException w:name="Grid Table 7 Colorful Accent 3" w:uiPriority="52"/>
-    <w:lsdException w:name="Grid Table 1 Light Accent 4" w:uiPriority="46"/>
-    <w:lsdException w:name="Grid Table 2 Accent 4" w:uiPriority="47"/>
-    <w:lsdException w:name="Grid Table 3 Accent 4" w:uiPriority="48"/>
-    <w:lsdException w:name="Grid Table 4 Accent 4" w:uiPriority="49"/>
-    <w:lsdException w:name="Grid Table 5 Dark Accent 4" w:uiPriority="50"/>
-    <w:lsdException w:name="Grid Table 6 Colorful Accent 4" w:uiPriority="51"/>
-    <w:lsdException w:name="Grid Table 7 Colorful Accent 4" w:uiPriority="52"/>
-    <w:lsdException w:name="Grid Table 1 Light Accent 5" w:uiPriority="46"/>
-    <w:lsdException w:name="Grid Table 2 Accent 5" w:uiPriority="47"/>
-    <w:lsdException w:name="Grid Table 3 Accent 5" w:uiPriority="48"/>
-    <w:lsdException w:name="Grid Table 4 Accent 5" w:uiPriority="49"/>
-    <w:lsdException w:name="Grid Table 5 Dark Accent 5" w:uiPriority="50"/>
-    <w:lsdException w:name="Grid Table 6 Colorful Accent 5" w:uiPriority="51"/>
-    <w:lsdException w:name="Grid Table 7 Colorful Accent 5" w:uiPriority="52"/>
-    <w:lsdException w:name="Grid Table 1 Light Accent 6" w:uiPriority="46"/>
-    <w:lsdException w:name="Grid Table 2 Accent 6" w:uiPriority="47"/>
-    <w:lsdException w:name="Grid Table 3 Accent 6" w:uiPriority="48"/>
-    <w:lsdException w:name="Grid Table 4 Accent 6" w:uiPriority="49"/>
-    <w:lsdException w:name="Grid Table 5 Dark Accent 6" w:uiPriority="50"/>
-    <w:lsdException w:name="Grid Table 6 Colorful Accent 6" w:uiPriority="51"/>
-    <w:lsdException w:name="Grid Table 7 Colorful Accent 6" w:uiPriority="52"/>
-    <w:lsdException w:name="List Table 1 Light" w:uiPriority="46"/>
-    <w:lsdException w:name="List Table 2" w:uiPriority="47"/>
-    <w:lsdException w:name="List Table 3" w:uiPriority="48"/>
-    <w:lsdException w:name="List Table 4" w:uiPriority="49"/>
-    <w:lsdException w:name="List Table 5 Dark" w:uiPriority="50"/>
-    <w:lsdException w:name="List Table 6 Colorful" w:uiPriority="51"/>
-    <w:lsdException w:name="List Table 7 Colorful" w:uiPriority="52"/>
-    <w:lsdException w:name="List Table 1 Light Accent 1" w:uiPriority="46"/>
-    <w:lsdException w:name="List Table 2 Accent 1" w:uiPriority="47"/>
-    <w:lsdException w:name="List Table 3 Accent 1" w:uiPriority="48"/>
-    <w:lsdException w:name="List Table 4 Accent 1" w:uiPriority="49"/>
-    <w:lsdException w:name="List Table 5 Dark Accent 1" w:uiPriority="50"/>
-    <w:lsdException w:name="List Table 6 Colorful Accent 1" w:uiPriority="51"/>
-    <w:lsdException w:name="List Table 7 Colorful Accent 1" w:uiPriority="52"/>
-    <w:lsdException w:name="List Table 1 Light Accent 2" w:uiPriority="46"/>
-    <w:lsdException w:name="List Table 2 Accent 2" w:uiPriority="47"/>
-    <w:lsdException w:name="List Table 3 Accent 2" w:uiPriority="48"/>
-    <w:lsdException w:name="List Table 4 Accent 2" w:uiPriority="49"/>
-    <w:lsdException w:name="List Table 5 Dark Accent 2" w:uiPriority="50"/>
-    <w:lsdException w:name="List Table 6 Colorful Accent 2" w:uiPriority="51"/>
-    <w:lsdException w:name="List Table 7 Colorful Accent 2" w:uiPriority="52"/>
-    <w:lsdException w:name="List Table 1 Light Accent 3" w:uiPriority="46"/>
-    <w:lsdException w:name="List Table 2 Accent 3" w:uiPriority="47"/>
-    <w:lsdException w:name="List Table 3 Accent 3" w:uiPriority="48"/>
-    <w:lsdException w:name="List Table 4 Accent 3" w:uiPriority="49"/>
-    <w:lsdException w:name="List Table 5 Dark Accent 3" w:uiPriority="50"/>
-    <w:lsdException w:name="List Table 6 Colorful Accent 3" w:uiPriority="51"/>
-    <w:lsdException w:name="List Table 7 Colorful Accent 3" w:uiPriority="52"/>
-    <w:lsdException w:name="List Table 1 Light Accent 4" w:uiPriority="46"/>
-    <w:lsdException w:name="List Table 2 Accent 4" w:uiPriority="47"/>
-    <w:lsdException w:name="List Table 3 Accent 4" w:uiPriority="48"/>
-    <w:lsdException w:name="List Table 4 Accent 4" w:uiPriority="49"/>
-    <w:lsdException w:name="List Table 5 Dark Accent 4" w:uiPriority="50"/>
-    <w:lsdException w:name="List Table 6 Colorful Accent 4" w:uiPriority="51"/>
-    <w:lsdException w:name="List Table 7 Colorful Accent 4" w:uiPriority="52"/>
-    <w:lsdException w:name="List Table 1 Light Accent 5" w:uiPriority="46"/>
-    <w:lsdException w:name="List Table 2 Accent 5" w:uiPriority="47"/>
-    <w:lsdException w:name="List Table 3 Accent 5" w:uiPriority="48"/>
-    <w:lsdException w:name="List Table 4 Accent 5" w:uiPriority="49"/>
-    <w:lsdException w:name="List Table 5 Dark Accent 5" w:uiPriority="50"/>
-    <w:lsdException w:name="List Table 6 Colorful Accent 5" w:uiPriority="51"/>
-    <w:lsdException w:name="List Table 7 Colorful Accent 5" w:uiPriority="52"/>
-    <w:lsdException w:name="List Table 1 Light Accent 6" w:uiPriority="46"/>
-    <w:lsdException w:name="List Table 2 Accent 6" w:uiPriority="47"/>
-    <w:lsdException w:name="List Table 3 Accent 6" w:uiPriority="48"/>
-    <w:lsdException w:name="List Table 4 Accent 6" w:uiPriority="49"/>
-    <w:lsdException w:name="List Table 5 Dark Accent 6" w:uiPriority="50"/>
-    <w:lsdException w:name="List Table 6 Colorful Accent 6" w:uiPriority="51"/>
-    <w:lsdException w:name="List Table 7 Colorful Accent 6" w:uiPriority="52"/>
+  <w:latentStyles w:defLockedState="0" w:defUIPriority="99" w:defSemiHidden="1" w:defUnhideWhenUsed="1" w:defQFormat="0" w:count="267">
+    <w:lsdException w:name="Normal" w:semiHidden="0" w:uiPriority="0" w:unhideWhenUsed="0" w:qFormat="1"/>
+    <w:lsdException w:name="heading 1" w:semiHidden="0" w:uiPriority="9" w:unhideWhenUsed="0" w:qFormat="1"/>
+    <w:lsdException w:name="heading 2" w:uiPriority="9" w:qFormat="1"/>
+    <w:lsdException w:name="heading 3" w:uiPriority="9" w:qFormat="1"/>
+    <w:lsdException w:name="heading 4" w:uiPriority="9" w:qFormat="1"/>
+    <w:lsdException w:name="heading 5" w:uiPriority="9" w:qFormat="1"/>
+    <w:lsdException w:name="heading 6" w:uiPriority="9" w:qFormat="1"/>
+    <w:lsdException w:name="heading 7" w:uiPriority="9" w:qFormat="1"/>
+    <w:lsdException w:name="heading 8" w:uiPriority="9" w:qFormat="1"/>
+    <w:lsdException w:name="heading 9" w:uiPriority="9" w:qFormat="1"/>
+    <w:lsdException w:name="toc 1" w:uiPriority="39"/>
+    <w:lsdException w:name="toc 2" w:uiPriority="39"/>
+    <w:lsdException w:name="toc 3" w:uiPriority="39"/>
+    <w:lsdException w:name="toc 4" w:uiPriority="39"/>
+    <w:lsdException w:name="toc 5" w:uiPriority="39"/>
+    <w:lsdException w:name="toc 6" w:uiPriority="39"/>
+    <w:lsdException w:name="toc 7" w:uiPriority="39"/>
+    <w:lsdException w:name="toc 8" w:uiPriority="39"/>
+    <w:lsdException w:name="toc 9" w:uiPriority="39"/>
+    <w:lsdException w:name="caption" w:uiPriority="35" w:qFormat="1"/>
+    <w:lsdException w:name="Title" w:semiHidden="0" w:uiPriority="10" w:unhideWhenUsed="0" w:qFormat="1"/>
+    <w:lsdException w:name="Default Paragraph Font" w:uiPriority="1"/>
+    <w:lsdException w:name="Subtitle" w:semiHidden="0" w:uiPriority="11" w:unhideWhenUsed="0" w:qFormat="1"/>
+    <w:lsdException w:name="Strong" w:semiHidden="0" w:uiPriority="22" w:unhideWhenUsed="0" w:qFormat="1"/>
+    <w:lsdException w:name="Emphasis" w:semiHidden="0" w:uiPriority="20" w:unhideWhenUsed="0" w:qFormat="1"/>
+    <w:lsdException w:name="Table Grid" w:semiHidden="0" w:uiPriority="39" w:unhideWhenUsed="0"/>
+    <w:lsdException w:name="Placeholder Text" w:unhideWhenUsed="0"/>
+    <w:lsdException w:name="No Spacing" w:semiHidden="0" w:uiPriority="1" w:unhideWhenUsed="0" w:qFormat="1"/>
+    <w:lsdException w:name="Light Shading" w:semiHidden="0" w:uiPriority="60" w:unhideWhenUsed="0"/>
+    <w:lsdException w:name="Light List" w:semiHidden="0" w:uiPriority="61" w:unhideWhenUsed="0"/>
+    <w:lsdException w:name="Light Grid" w:semiHidden="0" w:uiPriority="62" w:unhideWhenUsed="0"/>
+    <w:lsdException w:name="Medium Shading 1" w:semiHidden="0" w:uiPriority="63" w:unhideWhenUsed="0"/>
+    <w:lsdException w:name="Medium Shading 2" w:semiHidden="0" w:uiPriority="64" w:unhideWhenUsed="0"/>
+    <w:lsdException w:name="Medium List 1" w:semiHidden="0" w:uiPriority="65" w:unhideWhenUsed="0"/>
+    <w:lsdException w:name="Medium List 2" w:semiHidden="0" w:uiPriority="66" w:unhideWhenUsed="0"/>
+    <w:lsdException w:name="Medium Grid 1" w:semiHidden="0" w:uiPriority="67" w:unhideWhenUsed="0"/>
+    <w:lsdException w:name="Medium Grid 2" w:semiHidden="0" w:uiPriority="68" w:unhideWhenUsed="0"/>
+    <w:lsdException w:name="Medium Grid 3" w:semiHidden="0" w:uiPriority="69" w:unhideWhenUsed="0"/>
+    <w:lsdException w:name="Dark List" w:semiHidden="0" w:uiPriority="70" w:unhideWhenUsed="0"/>
+    <w:lsdException w:name="Colorful Shading" w:semiHidden="0" w:uiPriority="71" w:unhideWhenUsed="0"/>
+    <w:lsdException w:name="Colorful List" w:semiHidden="0" w:uiPriority="72" w:unhideWhenUsed="0"/>
+    <w:lsdException w:name="Colorful Grid" w:semiHidden="0" w:uiPriority="73" w:unhideWhenUsed="0"/>
+    <w:lsdException w:name="Light Shading Accent 1" w:semiHidden="0" w:uiPriority="60" w:unhideWhenUsed="0"/>
+    <w:lsdException w:name="Light List Accent 1" w:semiHidden="0" w:uiPriority="61" w:unhideWhenUsed="0"/>
+    <w:lsdException w:name="Light Grid Accent 1" w:semiHidden="0" w:uiPriority="62" w:unhideWhenUsed="0"/>
+    <w:lsdException w:name="Medium Shading 1 Accent 1" w:semiHidden="0" w:uiPriority="63" w:unhideWhenUsed="0"/>
+    <w:lsdException w:name="Medium Shading 2 Accent 1" w:semiHidden="0" w:uiPriority="64" w:unhideWhenUsed="0"/>
+    <w:lsdException w:name="Medium List 1 Accent 1" w:semiHidden="0" w:uiPriority="65" w:unhideWhenUsed="0"/>
+    <w:lsdException w:name="Revision" w:unhideWhenUsed="0"/>
+    <w:lsdException w:name="List Paragraph" w:semiHidden="0" w:uiPriority="34" w:unhideWhenUsed="0" w:qFormat="1"/>
+    <w:lsdException w:name="Quote" w:semiHidden="0" w:uiPriority="29" w:unhideWhenUsed="0" w:qFormat="1"/>
+    <w:lsdException w:name="Intense Quote" w:semiHidden="0" w:uiPriority="30" w:unhideWhenUsed="0" w:qFormat="1"/>
+    <w:lsdException w:name="Medium List 2 Accent 1" w:semiHidden="0" w:uiPriority="66" w:unhideWhenUsed="0"/>
+    <w:lsdException w:name="Medium Grid 1 Accent 1" w:semiHidden="0" w:uiPriority="67" w:unhideWhenUsed="0"/>
+    <w:lsdException w:name="Medium Grid 2 Accent 1" w:semiHidden="0" w:uiPriority="68" w:unhideWhenUsed="0"/>
+    <w:lsdException w:name="Medium Grid 3 Accent 1" w:semiHidden="0" w:uiPriority="69" w:unhideWhenUsed="0"/>
+    <w:lsdException w:name="Dark List Accent 1" w:semiHidden="0" w:uiPriority="70" w:unhideWhenUsed="0"/>
+    <w:lsdException w:name="Colorful Shading Accent 1" w:semiHidden="0" w:uiPriority="71" w:unhideWhenUsed="0"/>
+    <w:lsdException w:name="Colorful List Accent 1" w:semiHidden="0" w:uiPriority="72" w:unhideWhenUsed="0"/>
+    <w:lsdException w:name="Colorful Grid Accent 1" w:semiHidden="0" w:uiPriority="73" w:unhideWhenUsed="0"/>
+    <w:lsdException w:name="Light Shading Accent 2" w:semiHidden="0" w:uiPriority="60" w:unhideWhenUsed="0"/>
+    <w:lsdException w:name="Light List Accent 2" w:semiHidden="0" w:uiPriority="61" w:unhideWhenUsed="0"/>
+    <w:lsdException w:name="Light Grid Accent 2" w:semiHidden="0" w:uiPriority="62" w:unhideWhenUsed="0"/>
+    <w:lsdException w:name="Medium Shading 1 Accent 2" w:semiHidden="0" w:uiPriority="63" w:unhideWhenUsed="0"/>
+    <w:lsdException w:name="Medium Shading 2 Accent 2" w:semiHidden="0" w:uiPriority="64" w:unhideWhenUsed="0"/>
+    <w:lsdException w:name="Medium List 1 Accent 2" w:semiHidden="0" w:uiPriority="65" w:unhideWhenUsed="0"/>
+    <w:lsdException w:name="Medium List 2 Accent 2" w:semiHidden="0" w:uiPriority="66" w:unhideWhenUsed="0"/>
+    <w:lsdException w:name="Medium Grid 1 Accent 2" w:semiHidden="0" w:uiPriority="67" w:unhideWhenUsed="0"/>
+    <w:lsdException w:name="Medium Grid 2 Accent 2" w:semiHidden="0" w:uiPriority="68" w:unhideWhenUsed="0"/>
+    <w:lsdException w:name="Medium Grid 3 Accent 2" w:semiHidden="0" w:uiPriority="69" w:unhideWhenUsed="0"/>
+    <w:lsdException w:name="Dark List Accent 2" w:semiHidden="0" w:uiPriority="70" w:unhideWhenUsed="0"/>
+    <w:lsdException w:name="Colorful Shading Accent 2" w:semiHidden="0" w:uiPriority="71" w:unhideWhenUsed="0"/>
+    <w:lsdException w:name="Colorful List Accent 2" w:semiHidden="0" w:uiPriority="72" w:unhideWhenUsed="0"/>
+    <w:lsdException w:name="Colorful Grid Accent 2" w:semiHidden="0" w:uiPriority="73" w:unhideWhenUsed="0"/>
+    <w:lsdException w:name="Light Shading Accent 3" w:semiHidden="0" w:uiPriority="60" w:unhideWhenUsed="0"/>
+    <w:lsdException w:name="Light List Accent 3" w:semiHidden="0" w:uiPriority="61" w:unhideWhenUsed="0"/>
+    <w:lsdException w:name="Light Grid Accent 3" w:semiHidden="0" w:uiPriority="62" w:unhideWhenUsed="0"/>
+    <w:lsdException w:name="Medium Shading 1 Accent 3" w:semiHidden="0" w:uiPriority="63" w:unhideWhenUsed="0"/>
+    <w:lsdException w:name="Medium Shading 2 Accent 3" w:semiHidden="0" w:uiPriority="64" w:unhideWhenUsed="0"/>
+    <w:lsdException w:name="Medium List 1 Accent 3" w:semiHidden="0" w:uiPriority="65" w:unhideWhenUsed="0"/>
+    <w:lsdException w:name="Medium List 2 Accent 3" w:semiHidden="0" w:uiPriority="66" w:unhideWhenUsed="0"/>
+    <w:lsdException w:name="Medium Grid 1 Accent 3" w:semiHidden="0" w:uiPriority="67" w:unhideWhenUsed="0"/>
+    <w:lsdException w:name="Medium Grid 2 Accent 3" w:semiHidden="0" w:uiPriority="68" w:unhideWhenUsed="0"/>
+    <w:lsdException w:name="Medium Grid 3 Accent 3" w:semiHidden="0" w:uiPriority="69" w:unhideWhenUsed="0"/>
+    <w:lsdException w:name="Dark List Accent 3" w:semiHidden="0" w:uiPriority="70" w:unhideWhenUsed="0"/>
+    <w:lsdException w:name="Colorful Shading Accent 3" w:semiHidden="0" w:uiPriority="71" w:unhideWhenUsed="0"/>
+    <w:lsdException w:name="Colorful List Accent 3" w:semiHidden="0" w:uiPriority="72" w:unhideWhenUsed="0"/>
+    <w:lsdException w:name="Colorful Grid Accent 3" w:semiHidden="0" w:uiPriority="73" w:unhideWhenUsed="0"/>
+    <w:lsdException w:name="Light Shading Accent 4" w:semiHidden="0" w:uiPriority="60" w:unhideWhenUsed="0"/>
+    <w:lsdException w:name="Light List Accent 4" w:semiHidden="0" w:uiPriority="61" w:unhideWhenUsed="0"/>
+    <w:lsdException w:name="Light Grid Accent 4" w:semiHidden="0" w:uiPriority="62" w:unhideWhenUsed="0"/>
+    <w:lsdException w:name="Medium Shading 1 Accent 4" w:semiHidden="0" w:uiPriority="63" w:unhideWhenUsed="0"/>
+    <w:lsdException w:name="Medium Shading 2 Accent 4" w:semiHidden="0" w:uiPriority="64" w:unhideWhenUsed="0"/>
+    <w:lsdException w:name="Medium List 1 Accent 4" w:semiHidden="0" w:uiPriority="65" w:unhideWhenUsed="0"/>
+    <w:lsdException w:name="Medium List 2 Accent 4" w:semiHidden="0" w:uiPriority="66" w:unhideWhenUsed="0"/>
+    <w:lsdException w:name="Medium Grid 1 Accent 4" w:semiHidden="0" w:uiPriority="67" w:unhideWhenUsed="0"/>
+    <w:lsdException w:name="Medium Grid 2 Accent 4" w:semiHidden="0" w:uiPriority="68" w:unhideWhenUsed="0"/>
+    <w:lsdException w:name="Medium Grid 3 Accent 4" w:semiHidden="0" w:uiPriority="69" w:unhideWhenUsed="0"/>
+    <w:lsdException w:name="Dark List Accent 4" w:semiHidden="0" w:uiPriority="70" w:unhideWhenUsed="0"/>
+    <w:lsdException w:name="Colorful Shading Accent 4" w:semiHidden="0" w:uiPriority="71" w:unhideWhenUsed="0"/>
+    <w:lsdException w:name="Colorful List Accent 4" w:semiHidden="0" w:uiPriority="72" w:unhideWhenUsed="0"/>
+    <w:lsdException w:name="Colorful Grid Accent 4" w:semiHidden="0" w:uiPriority="73" w:unhideWhenUsed="0"/>
+    <w:lsdException w:name="Light Shading Accent 5" w:semiHidden="0" w:uiPriority="60" w:unhideWhenUsed="0"/>
+    <w:lsdException w:name="Light List Accent 5" w:semiHidden="0" w:uiPriority="61" w:unhideWhenUsed="0"/>
+    <w:lsdException w:name="Light Grid Accent 5" w:semiHidden="0" w:uiPriority="62" w:unhideWhenUsed="0"/>
+    <w:lsdException w:name="Medium Shading 1 Accent 5" w:semiHidden="0" w:uiPriority="63" w:unhideWhenUsed="0"/>
+    <w:lsdException w:name="Medium Shading 2 Accent 5" w:semiHidden="0" w:uiPriority="64" w:unhideWhenUsed="0"/>
+    <w:lsdException w:name="Medium List 1 Accent 5" w:semiHidden="0" w:uiPriority="65" w:unhideWhenUsed="0"/>
+    <w:lsdException w:name="Medium List 2 Accent 5" w:semiHidden="0" w:uiPriority="66" w:unhideWhenUsed="0"/>
+    <w:lsdException w:name="Medium Grid 1 Accent 5" w:semiHidden="0" w:uiPriority="67" w:unhideWhenUsed="0"/>
+    <w:lsdException w:name="Medium Grid 2 Accent 5" w:semiHidden="0" w:uiPriority="68" w:unhideWhenUsed="0"/>
+    <w:lsdException w:name="Medium Grid 3 Accent 5" w:semiHidden="0" w:uiPriority="69" w:unhideWhenUsed="0"/>
+    <w:lsdException w:name="Dark List Accent 5" w:semiHidden="0" w:uiPriority="70" w:unhideWhenUsed="0"/>
+    <w:lsdException w:name="Colorful Shading Accent 5" w:semiHidden="0" w:uiPriority="71" w:unhideWhenUsed="0"/>
+    <w:lsdException w:name="Colorful List Accent 5" w:semiHidden="0" w:uiPriority="72" w:unhideWhenUsed="0"/>
+    <w:lsdException w:name="Colorful Grid Accent 5" w:semiHidden="0" w:uiPriority="73" w:unhideWhenUsed="0"/>
+    <w:lsdException w:name="Light Shading Accent 6" w:semiHidden="0" w:uiPriority="60" w:unhideWhenUsed="0"/>
+    <w:lsdException w:name="Light List Accent 6" w:semiHidden="0" w:uiPriority="61" w:unhideWhenUsed="0"/>
+    <w:lsdException w:name="Light Grid Accent 6" w:semiHidden="0" w:uiPriority="62" w:unhideWhenUsed="0"/>
+    <w:lsdException w:name="Medium Shading 1 Accent 6" w:semiHidden="0" w:uiPriority="63" w:unhideWhenUsed="0"/>
+    <w:lsdException w:name="Medium Shading 2 Accent 6" w:semiHidden="0" w:uiPriority="64" w:unhideWhenUsed="0"/>
+    <w:lsdException w:name="Medium List 1 Accent 6" w:semiHidden="0" w:uiPriority="65" w:unhideWhenUsed="0"/>
+    <w:lsdException w:name="Medium List 2 Accent 6" w:semiHidden="0" w:uiPriority="66" w:unhideWhenUsed="0"/>
+    <w:lsdException w:name="Medium Grid 1 Accent 6" w:semiHidden="0" w:uiPriority="67" w:unhideWhenUsed="0"/>
+    <w:lsdException w:name="Medium Grid 2 Accent 6" w:semiHidden="0" w:uiPriority="68" w:unhideWhenUsed="0"/>
+    <w:lsdException w:name="Medium Grid 3 Accent 6" w:semiHidden="0" w:uiPriority="69" w:unhideWhenUsed="0"/>
+    <w:lsdException w:name="Dark List Accent 6" w:semiHidden="0" w:uiPriority="70" w:unhideWhenUsed="0"/>
+    <w:lsdException w:name="Colorful Shading Accent 6" w:semiHidden="0" w:uiPriority="71" w:unhideWhenUsed="0"/>
+    <w:lsdException w:name="Colorful List Accent 6" w:semiHidden="0" w:uiPriority="72" w:unhideWhenUsed="0"/>
+    <w:lsdException w:name="Colorful Grid Accent 6" w:semiHidden="0" w:uiPriority="73" w:unhideWhenUsed="0"/>
+    <w:lsdException w:name="Subtle Emphasis" w:semiHidden="0" w:uiPriority="19" w:unhideWhenUsed="0" w:qFormat="1"/>
+    <w:lsdException w:name="Intense Emphasis" w:semiHidden="0" w:uiPriority="21" w:unhideWhenUsed="0" w:qFormat="1"/>
+    <w:lsdException w:name="Subtle Reference" w:semiHidden="0" w:uiPriority="31" w:unhideWhenUsed="0" w:qFormat="1"/>
+    <w:lsdException w:name="Intense Reference" w:semiHidden="0" w:uiPriority="32" w:unhideWhenUsed="0" w:qFormat="1"/>
+    <w:lsdException w:name="Book Title" w:semiHidden="0" w:uiPriority="33" w:unhideWhenUsed="0" w:qFormat="1"/>
+    <w:lsdException w:name="Bibliography" w:uiPriority="37"/>
+    <w:lsdException w:name="TOC Heading" w:uiPriority="39" w:qFormat="1"/>
   </w:latentStyles>
   <w:style w:type="paragraph" w:default="1" w:styleId="Normal">
     <w:name w:val="Normal"/>
     <w:qFormat/>
+    <w:rsid w:val="00365C23"/>
   </w:style>
-  <w:style w:type="character" w:default="1" w:styleId="Fontepargpadro">
+  <w:style w:type="character" w:default="1" w:styleId="Fuentedeprrafopredeter">
     <w:name w:val="Default Paragraph Font"/>
     <w:uiPriority w:val="1"/>
     <w:semiHidden/>
     <w:unhideWhenUsed/>
   </w:style>
-  <w:style w:type="table" w:default="1" w:styleId="Tabelanormal">
+  <w:style w:type="table" w:default="1" w:styleId="Tablanormal">
     <w:name w:val="Normal Table"/>
     <w:uiPriority w:val="99"/>
     <w:semiHidden/>
     <w:unhideWhenUsed/>
+    <w:qFormat/>
     <w:tblPr>
       <w:tblInd w:w="0" w:type="dxa"/>
       <w:tblCellMar>
@@ -6232,13 +6202,13 @@
       </w:tblCellMar>
     </w:tblPr>
   </w:style>
-  <w:style w:type="numbering" w:default="1" w:styleId="Semlista">
+  <w:style w:type="numbering" w:default="1" w:styleId="Sinlista">
     <w:name w:val="No List"/>
     <w:uiPriority w:val="99"/>
     <w:semiHidden/>
     <w:unhideWhenUsed/>
   </w:style>
-  <w:style w:type="paragraph" w:styleId="PargrafodaLista">
+  <w:style w:type="paragraph" w:styleId="Prrafodelista">
     <w:name w:val="List Paragraph"/>
     <w:basedOn w:val="Normal"/>
     <w:uiPriority w:val="34"/>
@@ -6248,6 +6218,102 @@
       <w:ind w:left="720"/>
       <w:contextualSpacing/>
     </w:pPr>
+  </w:style>
+  <w:style w:type="character" w:styleId="Refdecomentario">
+    <w:name w:val="annotation reference"/>
+    <w:basedOn w:val="Fuentedeprrafopredeter"/>
+    <w:uiPriority w:val="99"/>
+    <w:semiHidden/>
+    <w:unhideWhenUsed/>
+    <w:rsid w:val="006A31DF"/>
+    <w:rPr>
+      <w:sz w:val="16"/>
+      <w:szCs w:val="16"/>
+    </w:rPr>
+  </w:style>
+  <w:style w:type="paragraph" w:styleId="Textocomentario">
+    <w:name w:val="annotation text"/>
+    <w:basedOn w:val="Normal"/>
+    <w:link w:val="TextocomentarioCar"/>
+    <w:uiPriority w:val="99"/>
+    <w:semiHidden/>
+    <w:unhideWhenUsed/>
+    <w:rsid w:val="006A31DF"/>
+    <w:pPr>
+      <w:spacing w:line="240" w:lineRule="auto"/>
+    </w:pPr>
+    <w:rPr>
+      <w:sz w:val="20"/>
+      <w:szCs w:val="20"/>
+    </w:rPr>
+  </w:style>
+  <w:style w:type="character" w:customStyle="1" w:styleId="TextocomentarioCar">
+    <w:name w:val="Texto comentario Car"/>
+    <w:basedOn w:val="Fuentedeprrafopredeter"/>
+    <w:link w:val="Textocomentario"/>
+    <w:uiPriority w:val="99"/>
+    <w:semiHidden/>
+    <w:rsid w:val="006A31DF"/>
+    <w:rPr>
+      <w:sz w:val="20"/>
+      <w:szCs w:val="20"/>
+    </w:rPr>
+  </w:style>
+  <w:style w:type="paragraph" w:styleId="Asuntodelcomentario">
+    <w:name w:val="annotation subject"/>
+    <w:basedOn w:val="Textocomentario"/>
+    <w:next w:val="Textocomentario"/>
+    <w:link w:val="AsuntodelcomentarioCar"/>
+    <w:uiPriority w:val="99"/>
+    <w:semiHidden/>
+    <w:unhideWhenUsed/>
+    <w:rsid w:val="006A31DF"/>
+    <w:rPr>
+      <w:b/>
+      <w:bCs/>
+    </w:rPr>
+  </w:style>
+  <w:style w:type="character" w:customStyle="1" w:styleId="AsuntodelcomentarioCar">
+    <w:name w:val="Asunto del comentario Car"/>
+    <w:basedOn w:val="TextocomentarioCar"/>
+    <w:link w:val="Asuntodelcomentario"/>
+    <w:uiPriority w:val="99"/>
+    <w:semiHidden/>
+    <w:rsid w:val="006A31DF"/>
+    <w:rPr>
+      <w:b/>
+      <w:bCs/>
+    </w:rPr>
+  </w:style>
+  <w:style w:type="paragraph" w:styleId="Textodeglobo">
+    <w:name w:val="Balloon Text"/>
+    <w:basedOn w:val="Normal"/>
+    <w:link w:val="TextodegloboCar"/>
+    <w:uiPriority w:val="99"/>
+    <w:semiHidden/>
+    <w:unhideWhenUsed/>
+    <w:rsid w:val="006A31DF"/>
+    <w:pPr>
+      <w:spacing w:after="0" w:line="240" w:lineRule="auto"/>
+    </w:pPr>
+    <w:rPr>
+      <w:rFonts w:ascii="Tahoma" w:hAnsi="Tahoma" w:cs="Tahoma"/>
+      <w:sz w:val="16"/>
+      <w:szCs w:val="16"/>
+    </w:rPr>
+  </w:style>
+  <w:style w:type="character" w:customStyle="1" w:styleId="TextodegloboCar">
+    <w:name w:val="Texto de globo Car"/>
+    <w:basedOn w:val="Fuentedeprrafopredeter"/>
+    <w:link w:val="Textodeglobo"/>
+    <w:uiPriority w:val="99"/>
+    <w:semiHidden/>
+    <w:rsid w:val="006A31DF"/>
+    <w:rPr>
+      <w:rFonts w:ascii="Tahoma" w:hAnsi="Tahoma" w:cs="Tahoma"/>
+      <w:sz w:val="16"/>
+      <w:szCs w:val="16"/>
+    </w:rPr>
   </w:style>
 </w:styles>
 </file>
@@ -6295,7 +6361,7 @@
     </a:clrScheme>
     <a:fontScheme name="Office">
       <a:majorFont>
-        <a:latin typeface="Calibri Light" panose="020F0302020204030204"/>
+        <a:latin typeface="Calibri Light"/>
         <a:ea typeface=""/>
         <a:cs typeface=""/>
         <a:font script="Jpan" typeface="游ゴシック Light"/>
@@ -6330,7 +6396,7 @@
         <a:font script="Geor" typeface="Sylfaen"/>
       </a:majorFont>
       <a:minorFont>
-        <a:latin typeface="Calibri" panose="020F0502020204030204"/>
+        <a:latin typeface="Calibri"/>
         <a:ea typeface=""/>
         <a:cs typeface=""/>
         <a:font script="Jpan" typeface="游明朝"/>
@@ -6507,7 +6573,7 @@
   <a:extraClrSchemeLst/>
   <a:extLst>
     <a:ext uri="{05A4C25C-085E-4340-85A3-A5531E510DB2}">
-      <thm15:themeFamily xmlns:thm15="http://schemas.microsoft.com/office/thememl/2012/main" name="Office Theme" id="{62F939B6-93AF-4DB8-9C6B-D6C7DFDC589F}" vid="{4A3C46E8-61CC-4603-A589-7422A47A8E4A}"/>
+      <thm15:themeFamily xmlns:thm15="http://schemas.microsoft.com/office/thememl/2012/main" xmlns="" name="Office Theme" id="{62F939B6-93AF-4DB8-9C6B-D6C7DFDC589F}" vid="{4A3C46E8-61CC-4603-A589-7422A47A8E4A}"/>
     </a:ext>
   </a:extLst>
 </a:theme>

</xml_diff>

<commit_message>
Otros cambios: -Eliminacion errores de placeholders->select en formularios. -wizard de primero y segundo responsables ahora juntos. -en ficha extendida se muestra siempre el cliente arriba. -validaciones con validator en ficha extendida.
</commit_message>
<xml_diff>
--- a/docs/tareas.docx
+++ b/docs/tareas.docx
@@ -1134,15 +1134,17 @@
         <w:ind w:hanging="153"/>
         <w:rPr>
           <w:rFonts w:ascii="Arial" w:eastAsia="Times New Roman" w:hAnsi="Arial" w:cs="Arial"/>
-          <w:color w:val="222222"/>
-          <w:sz w:val="19"/>
-          <w:szCs w:val="19"/>
-          <w:lang w:eastAsia="pt-BR"/>
-        </w:rPr>
-      </w:pPr>
-      <w:r>
-        <w:rPr>
-          <w:rFonts w:ascii="Arial" w:eastAsia="Times New Roman" w:hAnsi="Arial" w:cs="Arial"/>
+          <w:strike/>
+          <w:color w:val="222222"/>
+          <w:sz w:val="19"/>
+          <w:szCs w:val="19"/>
+          <w:lang w:eastAsia="pt-BR"/>
+        </w:rPr>
+      </w:pPr>
+      <w:r>
+        <w:rPr>
+          <w:rFonts w:ascii="Arial" w:eastAsia="Times New Roman" w:hAnsi="Arial" w:cs="Arial"/>
+          <w:strike/>
           <w:color w:val="222222"/>
           <w:sz w:val="19"/>
           <w:szCs w:val="19"/>
@@ -1156,6 +1158,7 @@
       <w:r>
         <w:rPr>
           <w:rFonts w:ascii="Arial" w:eastAsia="Times New Roman" w:hAnsi="Arial" w:cs="Arial"/>
+          <w:strike/>
           <w:color w:val="222222"/>
           <w:sz w:val="19"/>
           <w:szCs w:val="19"/>
@@ -1168,6 +1171,7 @@
       <w:r>
         <w:rPr>
           <w:rFonts w:ascii="Arial" w:eastAsia="Times New Roman" w:hAnsi="Arial" w:cs="Arial"/>
+          <w:strike/>
           <w:color w:val="222222"/>
           <w:sz w:val="19"/>
           <w:szCs w:val="19"/>
@@ -1179,6 +1183,7 @@
       <w:r>
         <w:rPr>
           <w:rFonts w:ascii="Arial" w:eastAsia="Times New Roman" w:hAnsi="Arial" w:cs="Arial"/>
+          <w:strike/>
           <w:color w:val="222222"/>
           <w:sz w:val="19"/>
           <w:szCs w:val="19"/>
@@ -1308,21 +1313,94 @@
         <w:ind w:hanging="153"/>
         <w:rPr>
           <w:rFonts w:ascii="Arial" w:eastAsia="Times New Roman" w:hAnsi="Arial" w:cs="Arial"/>
-          <w:color w:val="222222"/>
-          <w:sz w:val="19"/>
-          <w:szCs w:val="19"/>
-          <w:lang w:eastAsia="pt-BR"/>
-        </w:rPr>
-      </w:pPr>
-      <w:r>
-        <w:rPr>
-          <w:rFonts w:ascii="Arial" w:eastAsia="Times New Roman" w:hAnsi="Arial" w:cs="Arial"/>
-          <w:color w:val="222222"/>
-          <w:sz w:val="19"/>
-          <w:szCs w:val="19"/>
-          <w:lang w:eastAsia="pt-BR"/>
-        </w:rPr>
-        <w:t>Nome paciente: PACIENTE com 3 dados! Não clicar... apenas na AÇÃO para "fazer consulta"</w:t>
+          <w:strike/>
+          <w:color w:val="FF0000"/>
+          <w:sz w:val="19"/>
+          <w:szCs w:val="19"/>
+          <w:lang w:eastAsia="pt-BR"/>
+        </w:rPr>
+      </w:pPr>
+      <w:r>
+        <w:rPr>
+          <w:rFonts w:ascii="Arial" w:eastAsia="Times New Roman" w:hAnsi="Arial" w:cs="Arial"/>
+          <w:color w:val="222222"/>
+          <w:sz w:val="19"/>
+          <w:szCs w:val="19"/>
+          <w:lang w:eastAsia="pt-BR"/>
+        </w:rPr>
+        <w:t xml:space="preserve">Nome paciente: PACIENTE com 3 dados! </w:t>
+      </w:r>
+      <w:r>
+        <w:rPr>
+          <w:rFonts w:ascii="Arial" w:eastAsia="Times New Roman" w:hAnsi="Arial" w:cs="Arial"/>
+          <w:strike/>
+          <w:color w:val="FF0000"/>
+          <w:sz w:val="19"/>
+          <w:szCs w:val="19"/>
+          <w:highlight w:val="yellow"/>
+          <w:lang w:eastAsia="pt-BR"/>
+        </w:rPr>
+        <w:t xml:space="preserve">Não clicar... </w:t>
+      </w:r>
+      <w:proofErr w:type="gramStart"/>
+      <w:r>
+        <w:rPr>
+          <w:rFonts w:ascii="Arial" w:eastAsia="Times New Roman" w:hAnsi="Arial" w:cs="Arial"/>
+          <w:strike/>
+          <w:color w:val="FF0000"/>
+          <w:sz w:val="19"/>
+          <w:szCs w:val="19"/>
+          <w:highlight w:val="yellow"/>
+          <w:lang w:eastAsia="pt-BR"/>
+        </w:rPr>
+        <w:t>apenas</w:t>
+      </w:r>
+      <w:proofErr w:type="gramEnd"/>
+      <w:r>
+        <w:rPr>
+          <w:rFonts w:ascii="Arial" w:eastAsia="Times New Roman" w:hAnsi="Arial" w:cs="Arial"/>
+          <w:strike/>
+          <w:color w:val="FF0000"/>
+          <w:sz w:val="19"/>
+          <w:szCs w:val="19"/>
+          <w:highlight w:val="yellow"/>
+          <w:lang w:eastAsia="pt-BR"/>
+        </w:rPr>
+        <w:t xml:space="preserve"> na AÇÃO para "fazer consulta"</w:t>
+      </w:r>
+      <w:r>
+        <w:rPr>
+          <w:rFonts w:ascii="Arial" w:eastAsia="Times New Roman" w:hAnsi="Arial" w:cs="Arial"/>
+          <w:strike/>
+          <w:color w:val="FF0000"/>
+          <w:sz w:val="19"/>
+          <w:szCs w:val="19"/>
+          <w:highlight w:val="yellow"/>
+          <w:lang w:eastAsia="pt-BR"/>
+        </w:rPr>
+        <w:t xml:space="preserve"> -</w:t>
+      </w:r>
+      <w:r>
+        <w:rPr>
+          <w:rFonts w:ascii="Arial" w:eastAsia="Times New Roman" w:hAnsi="Arial" w:cs="Arial"/>
+          <w:strike/>
+          <w:color w:val="FF0000"/>
+          <w:sz w:val="19"/>
+          <w:szCs w:val="19"/>
+          <w:lang w:eastAsia="pt-BR"/>
+        </w:rPr>
+        <w:sym w:font="Wingdings" w:char="F0E0"/>
+      </w:r>
+      <w:r>
+        <w:rPr>
+          <w:rFonts w:ascii="Arial" w:eastAsia="Times New Roman" w:hAnsi="Arial" w:cs="Arial"/>
+          <w:strike/>
+          <w:color w:val="FF0000"/>
+          <w:sz w:val="19"/>
+          <w:szCs w:val="19"/>
+          <w:lang w:eastAsia="pt-BR"/>
+        </w:rPr>
+        <w:t xml:space="preserve"> (L)</w:t>
       </w:r>
     </w:p>
     <w:p>
@@ -1502,9 +1580,11 @@
         <w:ind w:left="945"/>
         <w:rPr>
           <w:rFonts w:ascii="Arial" w:eastAsia="Times New Roman" w:hAnsi="Arial" w:cs="Arial"/>
-          <w:color w:val="222222"/>
-          <w:sz w:val="19"/>
-          <w:szCs w:val="19"/>
+          <w:strike/>
+          <w:color w:val="222222"/>
+          <w:sz w:val="19"/>
+          <w:szCs w:val="19"/>
+          <w:highlight w:val="yellow"/>
           <w:lang w:eastAsia="pt-BR"/>
         </w:rPr>
       </w:pPr>
@@ -1512,9 +1592,11 @@
       <w:r>
         <w:rPr>
           <w:rFonts w:ascii="Arial" w:eastAsia="Times New Roman" w:hAnsi="Arial" w:cs="Arial"/>
-          <w:color w:val="222222"/>
-          <w:sz w:val="19"/>
-          <w:szCs w:val="19"/>
+          <w:strike/>
+          <w:color w:val="222222"/>
+          <w:sz w:val="19"/>
+          <w:szCs w:val="19"/>
+          <w:highlight w:val="yellow"/>
           <w:lang w:eastAsia="pt-BR"/>
         </w:rPr>
         <w:t>botões</w:t>
@@ -1523,12 +1605,50 @@
       <w:r>
         <w:rPr>
           <w:rFonts w:ascii="Arial" w:eastAsia="Times New Roman" w:hAnsi="Arial" w:cs="Arial"/>
-          <w:color w:val="222222"/>
-          <w:sz w:val="19"/>
-          <w:szCs w:val="19"/>
+          <w:strike/>
+          <w:color w:val="222222"/>
+          <w:sz w:val="19"/>
+          <w:szCs w:val="19"/>
+          <w:highlight w:val="yellow"/>
           <w:lang w:eastAsia="pt-BR"/>
         </w:rPr>
         <w:t xml:space="preserve"> anterior e próximo</w:t>
+      </w:r>
+      <w:r>
+        <w:rPr>
+          <w:rFonts w:ascii="Arial" w:eastAsia="Times New Roman" w:hAnsi="Arial" w:cs="Arial"/>
+          <w:strike/>
+          <w:color w:val="222222"/>
+          <w:sz w:val="19"/>
+          <w:szCs w:val="19"/>
+          <w:highlight w:val="yellow"/>
+          <w:lang w:eastAsia="pt-BR"/>
+        </w:rPr>
+        <w:t xml:space="preserve"> </w:t>
+      </w:r>
+      <w:r>
+        <w:rPr>
+          <w:rFonts w:ascii="Arial" w:eastAsia="Times New Roman" w:hAnsi="Arial" w:cs="Arial"/>
+          <w:strike/>
+          <w:color w:val="222222"/>
+          <w:sz w:val="19"/>
+          <w:szCs w:val="19"/>
+          <w:highlight w:val="yellow"/>
+          <w:lang w:eastAsia="pt-BR"/>
+        </w:rPr>
+        <w:sym w:font="Wingdings" w:char="F0E0"/>
+      </w:r>
+      <w:r>
+        <w:rPr>
+          <w:rFonts w:ascii="Arial" w:eastAsia="Times New Roman" w:hAnsi="Arial" w:cs="Arial"/>
+          <w:strike/>
+          <w:color w:val="222222"/>
+          <w:sz w:val="19"/>
+          <w:szCs w:val="19"/>
+          <w:highlight w:val="yellow"/>
+          <w:lang w:eastAsia="pt-BR"/>
+        </w:rPr>
+        <w:t>(L)</w:t>
       </w:r>
     </w:p>
     <w:p>
@@ -1542,9 +1662,11 @@
         <w:ind w:left="945"/>
         <w:rPr>
           <w:rFonts w:ascii="Arial" w:eastAsia="Times New Roman" w:hAnsi="Arial" w:cs="Arial"/>
-          <w:color w:val="222222"/>
-          <w:sz w:val="19"/>
-          <w:szCs w:val="19"/>
+          <w:strike/>
+          <w:color w:val="222222"/>
+          <w:sz w:val="19"/>
+          <w:szCs w:val="19"/>
+          <w:highlight w:val="yellow"/>
           <w:lang w:eastAsia="pt-BR"/>
         </w:rPr>
       </w:pPr>
@@ -1552,9 +1674,11 @@
       <w:r>
         <w:rPr>
           <w:rFonts w:ascii="Arial" w:eastAsia="Times New Roman" w:hAnsi="Arial" w:cs="Arial"/>
-          <w:color w:val="222222"/>
-          <w:sz w:val="19"/>
-          <w:szCs w:val="19"/>
+          <w:strike/>
+          <w:color w:val="222222"/>
+          <w:sz w:val="19"/>
+          <w:szCs w:val="19"/>
+          <w:highlight w:val="yellow"/>
           <w:lang w:eastAsia="pt-BR"/>
         </w:rPr>
         <w:t>validar</w:t>
@@ -1563,12 +1687,50 @@
       <w:r>
         <w:rPr>
           <w:rFonts w:ascii="Arial" w:eastAsia="Times New Roman" w:hAnsi="Arial" w:cs="Arial"/>
-          <w:color w:val="222222"/>
-          <w:sz w:val="19"/>
-          <w:szCs w:val="19"/>
+          <w:strike/>
+          <w:color w:val="222222"/>
+          <w:sz w:val="19"/>
+          <w:szCs w:val="19"/>
+          <w:highlight w:val="yellow"/>
           <w:lang w:eastAsia="pt-BR"/>
         </w:rPr>
         <w:t xml:space="preserve"> etapa por etapa - não esperar o final!</w:t>
+      </w:r>
+      <w:r>
+        <w:rPr>
+          <w:rFonts w:ascii="Arial" w:eastAsia="Times New Roman" w:hAnsi="Arial" w:cs="Arial"/>
+          <w:strike/>
+          <w:color w:val="222222"/>
+          <w:sz w:val="19"/>
+          <w:szCs w:val="19"/>
+          <w:highlight w:val="yellow"/>
+          <w:lang w:eastAsia="pt-BR"/>
+        </w:rPr>
+        <w:t xml:space="preserve"> --</w:t>
+      </w:r>
+      <w:r>
+        <w:rPr>
+          <w:rFonts w:ascii="Arial" w:eastAsia="Times New Roman" w:hAnsi="Arial" w:cs="Arial"/>
+          <w:strike/>
+          <w:color w:val="222222"/>
+          <w:sz w:val="19"/>
+          <w:szCs w:val="19"/>
+          <w:highlight w:val="yellow"/>
+          <w:lang w:eastAsia="pt-BR"/>
+        </w:rPr>
+        <w:sym w:font="Wingdings" w:char="F0E0"/>
+      </w:r>
+      <w:r>
+        <w:rPr>
+          <w:rFonts w:ascii="Arial" w:eastAsia="Times New Roman" w:hAnsi="Arial" w:cs="Arial"/>
+          <w:strike/>
+          <w:color w:val="222222"/>
+          <w:sz w:val="19"/>
+          <w:szCs w:val="19"/>
+          <w:highlight w:val="yellow"/>
+          <w:lang w:eastAsia="pt-BR"/>
+        </w:rPr>
+        <w:t xml:space="preserve"> (L)</w:t>
       </w:r>
     </w:p>
     <w:p>
@@ -1760,18 +1922,22 @@
         <w:ind w:left="945"/>
         <w:rPr>
           <w:rFonts w:ascii="Arial" w:eastAsia="Times New Roman" w:hAnsi="Arial" w:cs="Arial"/>
-          <w:color w:val="222222"/>
-          <w:sz w:val="19"/>
-          <w:szCs w:val="19"/>
-          <w:lang w:eastAsia="pt-BR"/>
-        </w:rPr>
-      </w:pPr>
-      <w:r>
-        <w:rPr>
-          <w:rFonts w:ascii="Arial" w:eastAsia="Times New Roman" w:hAnsi="Arial" w:cs="Arial"/>
-          <w:color w:val="222222"/>
-          <w:sz w:val="19"/>
-          <w:szCs w:val="19"/>
+          <w:strike/>
+          <w:color w:val="222222"/>
+          <w:sz w:val="19"/>
+          <w:szCs w:val="19"/>
+          <w:highlight w:val="yellow"/>
+          <w:lang w:eastAsia="pt-BR"/>
+        </w:rPr>
+      </w:pPr>
+      <w:r>
+        <w:rPr>
+          <w:rFonts w:ascii="Arial" w:eastAsia="Times New Roman" w:hAnsi="Arial" w:cs="Arial"/>
+          <w:strike/>
+          <w:color w:val="222222"/>
+          <w:sz w:val="19"/>
+          <w:szCs w:val="19"/>
+          <w:highlight w:val="yellow"/>
           <w:lang w:eastAsia="pt-BR"/>
         </w:rPr>
         <w:t>NÃO ser default para o 2o responsável. E aí não é botão "próximo"</w:t>
@@ -1780,9 +1946,11 @@
       <w:r>
         <w:rPr>
           <w:rFonts w:ascii="Arial" w:eastAsia="Times New Roman" w:hAnsi="Arial" w:cs="Arial"/>
-          <w:color w:val="222222"/>
-          <w:sz w:val="19"/>
-          <w:szCs w:val="19"/>
+          <w:strike/>
+          <w:color w:val="222222"/>
+          <w:sz w:val="19"/>
+          <w:szCs w:val="19"/>
+          <w:highlight w:val="yellow"/>
           <w:lang w:eastAsia="pt-BR"/>
         </w:rPr>
         <w:t xml:space="preserve"> mas</w:t>
@@ -1791,9 +1959,11 @@
       <w:r>
         <w:rPr>
           <w:rFonts w:ascii="Arial" w:eastAsia="Times New Roman" w:hAnsi="Arial" w:cs="Arial"/>
-          <w:color w:val="222222"/>
-          <w:sz w:val="19"/>
-          <w:szCs w:val="19"/>
+          <w:strike/>
+          <w:color w:val="222222"/>
+          <w:sz w:val="19"/>
+          <w:szCs w:val="19"/>
+          <w:highlight w:val="yellow"/>
           <w:lang w:eastAsia="pt-BR"/>
         </w:rPr>
         <w:t xml:space="preserve"> sim "finalizar": por ora, pelo menos carregar na tela do 2o responsável</w:t>
@@ -2296,21 +2466,37 @@
         <w:ind w:left="945"/>
         <w:rPr>
           <w:rFonts w:ascii="Arial" w:eastAsia="Times New Roman" w:hAnsi="Arial" w:cs="Arial"/>
-          <w:color w:val="222222"/>
-          <w:sz w:val="19"/>
-          <w:szCs w:val="19"/>
-          <w:lang w:eastAsia="pt-BR"/>
-        </w:rPr>
-      </w:pPr>
-      <w:r>
-        <w:rPr>
-          <w:rFonts w:ascii="Arial" w:eastAsia="Times New Roman" w:hAnsi="Arial" w:cs="Arial"/>
-          <w:color w:val="222222"/>
-          <w:sz w:val="19"/>
-          <w:szCs w:val="19"/>
+          <w:strike/>
+          <w:color w:val="222222"/>
+          <w:sz w:val="19"/>
+          <w:szCs w:val="19"/>
+          <w:highlight w:val="yellow"/>
+          <w:lang w:eastAsia="pt-BR"/>
+        </w:rPr>
+      </w:pPr>
+      <w:r>
+        <w:rPr>
+          <w:rFonts w:ascii="Arial" w:eastAsia="Times New Roman" w:hAnsi="Arial" w:cs="Arial"/>
+          <w:strike/>
+          <w:color w:val="222222"/>
+          <w:sz w:val="19"/>
+          <w:szCs w:val="19"/>
+          <w:highlight w:val="yellow"/>
           <w:lang w:eastAsia="pt-BR"/>
         </w:rPr>
         <w:t>Para o MEDICO: na ficha expandida, manter o nome do paciente sempre visível</w:t>
+      </w:r>
+      <w:r>
+        <w:rPr>
+          <w:rFonts w:ascii="Arial" w:eastAsia="Times New Roman" w:hAnsi="Arial" w:cs="Arial"/>
+          <w:strike/>
+          <w:color w:val="222222"/>
+          <w:sz w:val="19"/>
+          <w:szCs w:val="19"/>
+          <w:highlight w:val="yellow"/>
+          <w:lang w:eastAsia="pt-BR"/>
+        </w:rPr>
+        <w:t>(L)</w:t>
       </w:r>
     </w:p>
     <w:p>
@@ -2391,19 +2577,47 @@
         <w:ind w:left="1665"/>
         <w:rPr>
           <w:rFonts w:ascii="Arial" w:eastAsia="Times New Roman" w:hAnsi="Arial" w:cs="Arial"/>
-          <w:color w:val="222222"/>
-          <w:sz w:val="19"/>
-          <w:szCs w:val="19"/>
-          <w:lang w:eastAsia="pt-BR"/>
-        </w:rPr>
-      </w:pPr>
+          <w:strike/>
+          <w:color w:val="222222"/>
+          <w:sz w:val="19"/>
+          <w:szCs w:val="19"/>
+          <w:highlight w:val="yellow"/>
+          <w:lang w:eastAsia="pt-BR"/>
+        </w:rPr>
+      </w:pPr>
+      <w:r>
+        <w:rPr>
+          <w:rFonts w:ascii="Arial" w:eastAsia="Times New Roman" w:hAnsi="Arial" w:cs="Arial"/>
+          <w:strike/>
+          <w:color w:val="222222"/>
+          <w:sz w:val="19"/>
+          <w:szCs w:val="19"/>
+          <w:highlight w:val="yellow"/>
+          <w:lang w:eastAsia="pt-BR"/>
+        </w:rPr>
+        <w:t>(L</w:t>
+      </w:r>
       <w:proofErr w:type="gramStart"/>
       <w:r>
         <w:rPr>
           <w:rFonts w:ascii="Arial" w:eastAsia="Times New Roman" w:hAnsi="Arial" w:cs="Arial"/>
-          <w:color w:val="222222"/>
-          <w:sz w:val="19"/>
-          <w:szCs w:val="19"/>
+          <w:strike/>
+          <w:color w:val="222222"/>
+          <w:sz w:val="19"/>
+          <w:szCs w:val="19"/>
+          <w:highlight w:val="yellow"/>
+          <w:lang w:eastAsia="pt-BR"/>
+        </w:rPr>
+        <w:t>)</w:t>
+      </w:r>
+      <w:r>
+        <w:rPr>
+          <w:rFonts w:ascii="Arial" w:eastAsia="Times New Roman" w:hAnsi="Arial" w:cs="Arial"/>
+          <w:strike/>
+          <w:color w:val="222222"/>
+          <w:sz w:val="19"/>
+          <w:szCs w:val="19"/>
+          <w:highlight w:val="yellow"/>
           <w:lang w:eastAsia="pt-BR"/>
         </w:rPr>
         <w:t>ok</w:t>
@@ -2412,12 +2626,36 @@
       <w:r>
         <w:rPr>
           <w:rFonts w:ascii="Arial" w:eastAsia="Times New Roman" w:hAnsi="Arial" w:cs="Arial"/>
-          <w:color w:val="222222"/>
-          <w:sz w:val="19"/>
-          <w:szCs w:val="19"/>
-          <w:lang w:eastAsia="pt-BR"/>
-        </w:rPr>
-        <w:t xml:space="preserve"> mas no caso do FLANCI, não ter o 2o responsável, o botão PROXIMO seria "PULAR para ITEM 4, gravidez e maternidade; </w:t>
+          <w:strike/>
+          <w:color w:val="222222"/>
+          <w:sz w:val="19"/>
+          <w:szCs w:val="19"/>
+          <w:highlight w:val="yellow"/>
+          <w:lang w:eastAsia="pt-BR"/>
+        </w:rPr>
+        <w:t xml:space="preserve"> mas no caso do FLANCI, não ter o 2o responsável, o botão PROXIMO seria "PULAR para </w:t>
+      </w:r>
+      <w:r>
+        <w:rPr>
+          <w:rFonts w:ascii="Arial" w:eastAsia="Times New Roman" w:hAnsi="Arial" w:cs="Arial"/>
+          <w:strike/>
+          <w:color w:val="222222"/>
+          <w:sz w:val="19"/>
+          <w:szCs w:val="19"/>
+          <w:highlight w:val="yellow"/>
+          <w:lang w:eastAsia="pt-BR"/>
+        </w:rPr>
+        <w:t>ITEM 4, gravidez e maternidade</w:t>
+      </w:r>
+      <w:r>
+        <w:rPr>
+          <w:rFonts w:ascii="Arial" w:eastAsia="Times New Roman" w:hAnsi="Arial" w:cs="Arial"/>
+          <w:color w:val="222222"/>
+          <w:sz w:val="19"/>
+          <w:szCs w:val="19"/>
+          <w:lang w:eastAsia="pt-BR"/>
+        </w:rPr>
+        <w:t xml:space="preserve">; </w:t>
       </w:r>
       <w:r>
         <w:rPr>
@@ -2451,17 +2689,43 @@
           <w:highlight w:val="yellow"/>
           <w:lang w:eastAsia="pt-BR"/>
         </w:rPr>
-        <w:t>(J)</w:t>
-      </w:r>
-      <w:r>
-        <w:rPr>
-          <w:rFonts w:ascii="Arial" w:eastAsia="Times New Roman" w:hAnsi="Arial" w:cs="Arial"/>
-          <w:color w:val="222222"/>
-          <w:sz w:val="19"/>
-          <w:szCs w:val="19"/>
+        <w:t>(J</w:t>
+      </w:r>
+      <w:r>
+        <w:rPr>
+          <w:rFonts w:ascii="Arial" w:eastAsia="Times New Roman" w:hAnsi="Arial" w:cs="Arial"/>
+          <w:strike/>
+          <w:color w:val="222222"/>
+          <w:sz w:val="19"/>
+          <w:szCs w:val="19"/>
+          <w:highlight w:val="yellow"/>
+          <w:lang w:eastAsia="pt-BR"/>
+        </w:rPr>
+        <w:t>)</w:t>
+      </w:r>
+      <w:r>
+        <w:rPr>
+          <w:rFonts w:ascii="Arial" w:eastAsia="Times New Roman" w:hAnsi="Arial" w:cs="Arial"/>
+          <w:strike/>
+          <w:color w:val="222222"/>
+          <w:sz w:val="19"/>
+          <w:szCs w:val="19"/>
+          <w:highlight w:val="yellow"/>
           <w:lang w:eastAsia="pt-BR"/>
         </w:rPr>
         <w:t xml:space="preserve"> A partir deste item 2, manter o nome do paciente em todas as telas!</w:t>
+      </w:r>
+      <w:r>
+        <w:rPr>
+          <w:rFonts w:ascii="Arial" w:eastAsia="Times New Roman" w:hAnsi="Arial" w:cs="Arial"/>
+          <w:strike/>
+          <w:color w:val="222222"/>
+          <w:sz w:val="19"/>
+          <w:szCs w:val="19"/>
+          <w:highlight w:val="yellow"/>
+          <w:lang w:eastAsia="pt-BR"/>
+        </w:rPr>
+        <w:t>(L)</w:t>
       </w:r>
     </w:p>
     <w:p>
@@ -2475,6 +2739,7 @@
         <w:ind w:left="1665"/>
         <w:rPr>
           <w:rFonts w:ascii="Arial" w:eastAsia="Times New Roman" w:hAnsi="Arial" w:cs="Arial"/>
+          <w:strike/>
           <w:color w:val="222222"/>
           <w:sz w:val="19"/>
           <w:szCs w:val="19"/>
@@ -2485,6 +2750,7 @@
       <w:r>
         <w:rPr>
           <w:rFonts w:ascii="Arial" w:eastAsia="Times New Roman" w:hAnsi="Arial" w:cs="Arial"/>
+          <w:strike/>
           <w:color w:val="222222"/>
           <w:sz w:val="19"/>
           <w:szCs w:val="19"/>
@@ -2505,6 +2771,7 @@
         <w:ind w:left="1665"/>
         <w:rPr>
           <w:rFonts w:ascii="Arial" w:eastAsia="Times New Roman" w:hAnsi="Arial" w:cs="Arial"/>
+          <w:strike/>
           <w:color w:val="222222"/>
           <w:sz w:val="19"/>
           <w:szCs w:val="19"/>
@@ -2515,6 +2782,7 @@
       <w:r>
         <w:rPr>
           <w:rFonts w:ascii="Arial" w:eastAsia="Times New Roman" w:hAnsi="Arial" w:cs="Arial"/>
+          <w:strike/>
           <w:color w:val="222222"/>
           <w:sz w:val="19"/>
           <w:szCs w:val="19"/>
@@ -2527,6 +2795,7 @@
       <w:r>
         <w:rPr>
           <w:rFonts w:ascii="Arial" w:eastAsia="Times New Roman" w:hAnsi="Arial" w:cs="Arial"/>
+          <w:strike/>
           <w:color w:val="222222"/>
           <w:sz w:val="19"/>
           <w:szCs w:val="19"/>
@@ -2538,6 +2807,7 @@
       <w:r>
         <w:rPr>
           <w:rFonts w:ascii="Arial" w:eastAsia="Times New Roman" w:hAnsi="Arial" w:cs="Arial"/>
+          <w:strike/>
           <w:color w:val="222222"/>
           <w:sz w:val="19"/>
           <w:szCs w:val="19"/>
@@ -2549,6 +2819,7 @@
       <w:r>
         <w:rPr>
           <w:rFonts w:ascii="Arial" w:eastAsia="Times New Roman" w:hAnsi="Arial" w:cs="Arial"/>
+          <w:strike/>
           <w:color w:val="222222"/>
           <w:sz w:val="19"/>
           <w:szCs w:val="19"/>
@@ -2560,6 +2831,7 @@
       <w:r>
         <w:rPr>
           <w:rStyle w:val="Refdecomentario"/>
+          <w:strike/>
         </w:rPr>
         <w:commentReference w:id="1"/>
       </w:r>
@@ -2941,6 +3213,7 @@
       <w:r>
         <w:rPr>
           <w:rFonts w:ascii="Arial" w:eastAsia="Times New Roman" w:hAnsi="Arial" w:cs="Arial"/>
+          <w:strike/>
           <w:color w:val="222222"/>
           <w:sz w:val="19"/>
           <w:szCs w:val="19"/>
@@ -2953,6 +3226,7 @@
       <w:r>
         <w:rPr>
           <w:rFonts w:ascii="Arial" w:eastAsia="Times New Roman" w:hAnsi="Arial" w:cs="Arial"/>
+          <w:strike/>
           <w:color w:val="222222"/>
           <w:sz w:val="19"/>
           <w:szCs w:val="19"/>
@@ -2965,6 +3239,7 @@
       <w:r>
         <w:rPr>
           <w:rFonts w:ascii="Arial" w:eastAsia="Times New Roman" w:hAnsi="Arial" w:cs="Arial"/>
+          <w:strike/>
           <w:color w:val="222222"/>
           <w:sz w:val="19"/>
           <w:szCs w:val="19"/>
@@ -2977,6 +3252,7 @@
       <w:r>
         <w:rPr>
           <w:rFonts w:ascii="Arial" w:eastAsia="Times New Roman" w:hAnsi="Arial" w:cs="Arial"/>
+          <w:strike/>
           <w:color w:val="222222"/>
           <w:sz w:val="19"/>
           <w:szCs w:val="19"/>
@@ -2989,6 +3265,7 @@
       <w:r>
         <w:rPr>
           <w:rFonts w:ascii="Arial" w:eastAsia="Times New Roman" w:hAnsi="Arial" w:cs="Arial"/>
+          <w:strike/>
           <w:color w:val="222222"/>
           <w:sz w:val="19"/>
           <w:szCs w:val="19"/>
@@ -6573,7 +6850,7 @@
   <a:extraClrSchemeLst/>
   <a:extLst>
     <a:ext uri="{05A4C25C-085E-4340-85A3-A5531E510DB2}">
-      <thm15:themeFamily xmlns:thm15="http://schemas.microsoft.com/office/thememl/2012/main" xmlns="" name="Office Theme" id="{62F939B6-93AF-4DB8-9C6B-D6C7DFDC589F}" vid="{4A3C46E8-61CC-4603-A589-7422A47A8E4A}"/>
+      <thm15:themeFamily xmlns="" xmlns:thm15="http://schemas.microsoft.com/office/thememl/2012/main" name="Office Theme" id="{62F939B6-93AF-4DB8-9C6B-D6C7DFDC589F}" vid="{4A3C46E8-61CC-4603-A589-7422A47A8E4A}"/>
     </a:ext>
   </a:extLst>
 </a:theme>

</xml_diff>

<commit_message>
19-06-2016-version final de trabajo diario
</commit_message>
<xml_diff>
--- a/docs/tareas.docx
+++ b/docs/tareas.docx
@@ -1,6 +1,6 @@
 
 <file path=word/document.xml><?xml version="1.0" encoding="utf-8"?>
-<w:document xmlns:ve="http://schemas.openxmlformats.org/markup-compatibility/2006" xmlns:o="urn:schemas-microsoft-com:office:office" xmlns:r="http://schemas.openxmlformats.org/officeDocument/2006/relationships" xmlns:m="http://schemas.openxmlformats.org/officeDocument/2006/math" xmlns:v="urn:schemas-microsoft-com:vml" xmlns:wp="http://schemas.openxmlformats.org/drawingml/2006/wordprocessingDrawing" xmlns:w10="urn:schemas-microsoft-com:office:word" xmlns:w="http://schemas.openxmlformats.org/wordprocessingml/2006/main" xmlns:wne="http://schemas.microsoft.com/office/word/2006/wordml">
+<w:document xmlns:wpc="http://schemas.microsoft.com/office/word/2010/wordprocessingCanvas" xmlns:mc="http://schemas.openxmlformats.org/markup-compatibility/2006" xmlns:o="urn:schemas-microsoft-com:office:office" xmlns:r="http://schemas.openxmlformats.org/officeDocument/2006/relationships" xmlns:m="http://schemas.openxmlformats.org/officeDocument/2006/math" xmlns:v="urn:schemas-microsoft-com:vml" xmlns:wp14="http://schemas.microsoft.com/office/word/2010/wordprocessingDrawing" xmlns:wp="http://schemas.openxmlformats.org/drawingml/2006/wordprocessingDrawing" xmlns:w10="urn:schemas-microsoft-com:office:word" xmlns:w="http://schemas.openxmlformats.org/wordprocessingml/2006/main" xmlns:w14="http://schemas.microsoft.com/office/word/2010/wordml" xmlns:wpg="http://schemas.microsoft.com/office/word/2010/wordprocessingGroup" xmlns:wpi="http://schemas.microsoft.com/office/word/2010/wordprocessingInk" xmlns:wne="http://schemas.microsoft.com/office/word/2006/wordml" xmlns:wps="http://schemas.microsoft.com/office/word/2010/wordprocessingShape" mc:Ignorable="w14 wp14">
   <w:body>
     <w:p>
       <w:pPr>
@@ -17,7 +17,7 @@
     </w:p>
     <w:p>
       <w:pPr>
-        <w:pStyle w:val="Prrafodelista"/>
+        <w:pStyle w:val="ListParagraph"/>
         <w:numPr>
           <w:ilvl w:val="0"/>
           <w:numId w:val="1"/>
@@ -72,7 +72,7 @@
     </w:p>
     <w:p>
       <w:pPr>
-        <w:pStyle w:val="Prrafodelista"/>
+        <w:pStyle w:val="ListParagraph"/>
         <w:numPr>
           <w:ilvl w:val="0"/>
           <w:numId w:val="1"/>
@@ -98,7 +98,7 @@
     </w:p>
     <w:p>
       <w:pPr>
-        <w:pStyle w:val="Prrafodelista"/>
+        <w:pStyle w:val="ListParagraph"/>
         <w:numPr>
           <w:ilvl w:val="0"/>
           <w:numId w:val="1"/>
@@ -169,7 +169,7 @@
     </w:p>
     <w:p>
       <w:pPr>
-        <w:pStyle w:val="Prrafodelista"/>
+        <w:pStyle w:val="ListParagraph"/>
         <w:numPr>
           <w:ilvl w:val="0"/>
           <w:numId w:val="1"/>
@@ -205,7 +205,7 @@
     </w:p>
     <w:p>
       <w:pPr>
-        <w:pStyle w:val="Prrafodelista"/>
+        <w:pStyle w:val="ListParagraph"/>
         <w:numPr>
           <w:ilvl w:val="0"/>
           <w:numId w:val="1"/>
@@ -264,17 +264,21 @@
     </w:p>
     <w:p>
       <w:pPr>
-        <w:pStyle w:val="Prrafodelista"/>
+        <w:pStyle w:val="ListParagraph"/>
         <w:numPr>
           <w:ilvl w:val="0"/>
           <w:numId w:val="1"/>
         </w:numPr>
         <w:rPr>
+          <w:strike/>
+          <w:color w:val="FF0000"/>
           <w:lang w:val="es-ES"/>
         </w:rPr>
       </w:pPr>
       <w:r>
         <w:rPr>
+          <w:strike/>
+          <w:color w:val="FF0000"/>
           <w:highlight w:val="yellow"/>
           <w:lang w:val="es-ES"/>
         </w:rPr>
@@ -282,6 +286,8 @@
       </w:r>
       <w:r>
         <w:rPr>
+          <w:strike/>
+          <w:color w:val="FF0000"/>
           <w:lang w:val="es-ES"/>
         </w:rPr>
         <w:t>Hacer validaciones.</w:t>
@@ -301,8 +307,6 @@
         </w:rPr>
         <w:t>Hacer Test</w:t>
       </w:r>
-      <w:bookmarkStart w:id="0" w:name="_GoBack"/>
-      <w:bookmarkEnd w:id="0"/>
     </w:p>
     <w:p>
       <w:pPr>
@@ -383,62 +387,17 @@
           <w:highlight w:val="yellow"/>
           <w:lang w:eastAsia="pt-BR"/>
         </w:rPr>
-        <w:t>(L</w:t>
-      </w:r>
-      <w:proofErr w:type="gramStart"/>
-      <w:r>
-        <w:rPr>
-          <w:rFonts w:ascii="Arial" w:eastAsia="Times New Roman" w:hAnsi="Arial" w:cs="Arial"/>
-          <w:color w:val="222222"/>
-          <w:sz w:val="19"/>
-          <w:szCs w:val="19"/>
-          <w:highlight w:val="yellow"/>
-          <w:lang w:eastAsia="pt-BR"/>
-        </w:rPr>
-        <w:t>)</w:t>
-      </w:r>
-      <w:r>
-        <w:rPr>
-          <w:rFonts w:ascii="Arial" w:eastAsia="Times New Roman" w:hAnsi="Arial" w:cs="Arial"/>
-          <w:color w:val="222222"/>
-          <w:sz w:val="19"/>
-          <w:szCs w:val="19"/>
-          <w:lang w:eastAsia="pt-BR"/>
-        </w:rPr>
-        <w:t>Já</w:t>
-      </w:r>
-      <w:proofErr w:type="gramEnd"/>
-      <w:r>
-        <w:rPr>
-          <w:rFonts w:ascii="Arial" w:eastAsia="Times New Roman" w:hAnsi="Arial" w:cs="Arial"/>
-          <w:color w:val="222222"/>
-          <w:sz w:val="19"/>
-          <w:szCs w:val="19"/>
-          <w:lang w:eastAsia="pt-BR"/>
-        </w:rPr>
-        <w:t xml:space="preserve"> que aceitamos duplicatas, precisamos ter algo para </w:t>
-      </w:r>
-      <w:proofErr w:type="spellStart"/>
-      <w:r>
-        <w:rPr>
-          <w:rFonts w:ascii="Arial" w:eastAsia="Times New Roman" w:hAnsi="Arial" w:cs="Arial"/>
-          <w:color w:val="222222"/>
-          <w:sz w:val="19"/>
-          <w:szCs w:val="19"/>
-          <w:lang w:eastAsia="pt-BR"/>
-        </w:rPr>
-        <w:t>deduplicar</w:t>
-      </w:r>
-      <w:proofErr w:type="spellEnd"/>
-      <w:r>
-        <w:rPr>
-          <w:rFonts w:ascii="Arial" w:eastAsia="Times New Roman" w:hAnsi="Arial" w:cs="Arial"/>
-          <w:color w:val="222222"/>
-          <w:sz w:val="19"/>
-          <w:szCs w:val="19"/>
-          <w:lang w:eastAsia="pt-BR"/>
-        </w:rPr>
-        <w:t xml:space="preserve"> os nomes iguais e similares</w:t>
+        <w:t>(L)</w:t>
+      </w:r>
+      <w:r>
+        <w:rPr>
+          <w:rFonts w:ascii="Arial" w:eastAsia="Times New Roman" w:hAnsi="Arial" w:cs="Arial"/>
+          <w:color w:val="222222"/>
+          <w:sz w:val="19"/>
+          <w:szCs w:val="19"/>
+          <w:lang w:eastAsia="pt-BR"/>
+        </w:rPr>
+        <w:t>Já que aceitamos duplicatas, precisamos ter algo para deduplicar os nomes iguais e similares</w:t>
       </w:r>
     </w:p>
     <w:p>
@@ -469,9 +428,8 @@
           <w:u w:val="single"/>
           <w:lang w:eastAsia="pt-BR"/>
         </w:rPr>
-        <w:t>(L</w:t>
-      </w:r>
-      <w:proofErr w:type="gramStart"/>
+        <w:t>(L)</w:t>
+      </w:r>
       <w:r>
         <w:rPr>
           <w:rFonts w:ascii="Arial" w:eastAsia="Times New Roman" w:hAnsi="Arial" w:cs="Arial"/>
@@ -482,32 +440,7 @@
           <w:u w:val="single"/>
           <w:lang w:eastAsia="pt-BR"/>
         </w:rPr>
-        <w:t>)</w:t>
-      </w:r>
-      <w:r>
-        <w:rPr>
-          <w:rFonts w:ascii="Arial" w:eastAsia="Times New Roman" w:hAnsi="Arial" w:cs="Arial"/>
-          <w:strike/>
-          <w:color w:val="FF0000"/>
-          <w:sz w:val="19"/>
-          <w:szCs w:val="19"/>
-          <w:u w:val="single"/>
-          <w:lang w:eastAsia="pt-BR"/>
-        </w:rPr>
-        <w:t>Nome</w:t>
-      </w:r>
-      <w:proofErr w:type="gramEnd"/>
-      <w:r>
-        <w:rPr>
-          <w:rFonts w:ascii="Arial" w:eastAsia="Times New Roman" w:hAnsi="Arial" w:cs="Arial"/>
-          <w:strike/>
-          <w:color w:val="FF0000"/>
-          <w:sz w:val="19"/>
-          <w:szCs w:val="19"/>
-          <w:u w:val="single"/>
-          <w:lang w:eastAsia="pt-BR"/>
-        </w:rPr>
-        <w:t xml:space="preserve"> do cliente: não pode clicar e abrir pra consulta se for a secretária</w:t>
+        <w:t>Nome do cliente: não pode clicar e abrir pra consulta se for a secretária</w:t>
       </w:r>
       <w:r>
         <w:rPr>
@@ -548,42 +481,18 @@
           <w:szCs w:val="19"/>
           <w:lang w:eastAsia="pt-BR"/>
         </w:rPr>
-        <w:t>(L</w:t>
-      </w:r>
-      <w:proofErr w:type="gramStart"/>
-      <w:r>
-        <w:rPr>
-          <w:rFonts w:ascii="Arial" w:eastAsia="Times New Roman" w:hAnsi="Arial" w:cs="Arial"/>
-          <w:strike/>
-          <w:color w:val="FF0000"/>
-          <w:sz w:val="19"/>
-          <w:szCs w:val="19"/>
-          <w:lang w:eastAsia="pt-BR"/>
-        </w:rPr>
-        <w:t>)</w:t>
-      </w:r>
-      <w:r>
-        <w:rPr>
-          <w:rFonts w:ascii="Arial" w:eastAsia="Times New Roman" w:hAnsi="Arial" w:cs="Arial"/>
-          <w:strike/>
-          <w:color w:val="FF0000"/>
-          <w:sz w:val="19"/>
-          <w:szCs w:val="19"/>
-          <w:lang w:eastAsia="pt-BR"/>
-        </w:rPr>
-        <w:t>Não</w:t>
-      </w:r>
-      <w:proofErr w:type="gramEnd"/>
-      <w:r>
-        <w:rPr>
-          <w:rFonts w:ascii="Arial" w:eastAsia="Times New Roman" w:hAnsi="Arial" w:cs="Arial"/>
-          <w:strike/>
-          <w:color w:val="FF0000"/>
-          <w:sz w:val="19"/>
-          <w:szCs w:val="19"/>
-          <w:lang w:eastAsia="pt-BR"/>
-        </w:rPr>
-        <w:t xml:space="preserve"> repetir se 2o responsável for igual ao 1o responsável</w:t>
+        <w:t>(L)</w:t>
+      </w:r>
+      <w:r>
+        <w:rPr>
+          <w:rFonts w:ascii="Arial" w:eastAsia="Times New Roman" w:hAnsi="Arial" w:cs="Arial"/>
+          <w:strike/>
+          <w:color w:val="FF0000"/>
+          <w:sz w:val="19"/>
+          <w:szCs w:val="19"/>
+          <w:lang w:eastAsia="pt-BR"/>
+        </w:rPr>
+        <w:t>Não repetir se 2o responsável for igual ao 1o responsável</w:t>
       </w:r>
     </w:p>
     <w:p>
@@ -613,42 +522,18 @@
           <w:szCs w:val="19"/>
           <w:lang w:eastAsia="pt-BR"/>
         </w:rPr>
-        <w:t>(L</w:t>
-      </w:r>
-      <w:proofErr w:type="gramStart"/>
-      <w:r>
-        <w:rPr>
-          <w:rFonts w:ascii="Arial" w:eastAsia="Times New Roman" w:hAnsi="Arial" w:cs="Arial"/>
-          <w:strike/>
-          <w:color w:val="FF0000"/>
-          <w:sz w:val="19"/>
-          <w:szCs w:val="19"/>
-          <w:lang w:eastAsia="pt-BR"/>
-        </w:rPr>
-        <w:t>)</w:t>
-      </w:r>
-      <w:r>
-        <w:rPr>
-          <w:rFonts w:ascii="Arial" w:eastAsia="Times New Roman" w:hAnsi="Arial" w:cs="Arial"/>
-          <w:strike/>
-          <w:color w:val="FF0000"/>
-          <w:sz w:val="19"/>
-          <w:szCs w:val="19"/>
-          <w:lang w:eastAsia="pt-BR"/>
-        </w:rPr>
-        <w:t>Critério</w:t>
-      </w:r>
-      <w:proofErr w:type="gramEnd"/>
-      <w:r>
-        <w:rPr>
-          <w:rFonts w:ascii="Arial" w:eastAsia="Times New Roman" w:hAnsi="Arial" w:cs="Arial"/>
-          <w:strike/>
-          <w:color w:val="FF0000"/>
-          <w:sz w:val="19"/>
-          <w:szCs w:val="19"/>
-          <w:lang w:eastAsia="pt-BR"/>
-        </w:rPr>
-        <w:t xml:space="preserve"> de filtragem</w:t>
+        <w:t>(L)</w:t>
+      </w:r>
+      <w:r>
+        <w:rPr>
+          <w:rFonts w:ascii="Arial" w:eastAsia="Times New Roman" w:hAnsi="Arial" w:cs="Arial"/>
+          <w:strike/>
+          <w:color w:val="FF0000"/>
+          <w:sz w:val="19"/>
+          <w:szCs w:val="19"/>
+          <w:lang w:eastAsia="pt-BR"/>
+        </w:rPr>
+        <w:t>Critério de filtragem</w:t>
       </w:r>
     </w:p>
     <w:p>
@@ -669,31 +554,16 @@
           <w:lang w:eastAsia="pt-BR"/>
         </w:rPr>
       </w:pPr>
-      <w:proofErr w:type="spellStart"/>
-      <w:proofErr w:type="gramStart"/>
-      <w:r>
-        <w:rPr>
-          <w:rFonts w:ascii="Arial" w:eastAsia="Times New Roman" w:hAnsi="Arial" w:cs="Arial"/>
-          <w:strike/>
-          <w:color w:val="FF0000"/>
-          <w:sz w:val="19"/>
-          <w:szCs w:val="19"/>
-          <w:lang w:eastAsia="pt-BR"/>
-        </w:rPr>
-        <w:t>verKinderland</w:t>
-      </w:r>
-      <w:proofErr w:type="spellEnd"/>
-      <w:proofErr w:type="gramEnd"/>
-      <w:r>
-        <w:rPr>
-          <w:rFonts w:ascii="Arial" w:eastAsia="Times New Roman" w:hAnsi="Arial" w:cs="Arial"/>
-          <w:strike/>
-          <w:color w:val="FF0000"/>
-          <w:sz w:val="19"/>
-          <w:szCs w:val="19"/>
-          <w:lang w:eastAsia="pt-BR"/>
-        </w:rPr>
-        <w:t xml:space="preserve"> como modelo</w:t>
+      <w:r>
+        <w:rPr>
+          <w:rFonts w:ascii="Arial" w:eastAsia="Times New Roman" w:hAnsi="Arial" w:cs="Arial"/>
+          <w:strike/>
+          <w:color w:val="FF0000"/>
+          <w:sz w:val="19"/>
+          <w:szCs w:val="19"/>
+          <w:lang w:eastAsia="pt-BR"/>
+        </w:rPr>
+        <w:t>verKinderland como modelo</w:t>
       </w:r>
     </w:p>
     <w:p>
@@ -722,40 +592,17 @@
           <w:highlight w:val="yellow"/>
           <w:lang w:eastAsia="pt-BR"/>
         </w:rPr>
-        <w:t>(L</w:t>
-      </w:r>
-      <w:proofErr w:type="gramStart"/>
-      <w:r>
-        <w:rPr>
-          <w:rFonts w:ascii="Arial" w:eastAsia="Times New Roman" w:hAnsi="Arial" w:cs="Arial"/>
-          <w:color w:val="222222"/>
-          <w:sz w:val="19"/>
-          <w:szCs w:val="19"/>
-          <w:highlight w:val="yellow"/>
-          <w:lang w:eastAsia="pt-BR"/>
-        </w:rPr>
-        <w:t>)</w:t>
-      </w:r>
-      <w:r>
-        <w:rPr>
-          <w:rFonts w:ascii="Arial" w:eastAsia="Times New Roman" w:hAnsi="Arial" w:cs="Arial"/>
-          <w:color w:val="222222"/>
-          <w:sz w:val="19"/>
-          <w:szCs w:val="19"/>
-          <w:lang w:eastAsia="pt-BR"/>
-        </w:rPr>
-        <w:t>Listagem</w:t>
-      </w:r>
-      <w:proofErr w:type="gramEnd"/>
-      <w:r>
-        <w:rPr>
-          <w:rFonts w:ascii="Arial" w:eastAsia="Times New Roman" w:hAnsi="Arial" w:cs="Arial"/>
-          <w:color w:val="222222"/>
-          <w:sz w:val="19"/>
-          <w:szCs w:val="19"/>
-          <w:lang w:eastAsia="pt-BR"/>
-        </w:rPr>
-        <w:t xml:space="preserve"> para secretária</w:t>
+        <w:t>(L)</w:t>
+      </w:r>
+      <w:r>
+        <w:rPr>
+          <w:rFonts w:ascii="Arial" w:eastAsia="Times New Roman" w:hAnsi="Arial" w:cs="Arial"/>
+          <w:color w:val="222222"/>
+          <w:sz w:val="19"/>
+          <w:szCs w:val="19"/>
+          <w:lang w:eastAsia="pt-BR"/>
+        </w:rPr>
+        <w:t>Listagem para secretária</w:t>
       </w:r>
     </w:p>
     <w:p>
@@ -775,27 +622,15 @@
           <w:lang w:eastAsia="pt-BR"/>
         </w:rPr>
       </w:pPr>
-      <w:proofErr w:type="gramStart"/>
-      <w:r>
-        <w:rPr>
-          <w:rFonts w:ascii="Arial" w:eastAsia="Times New Roman" w:hAnsi="Arial" w:cs="Arial"/>
-          <w:color w:val="222222"/>
-          <w:sz w:val="19"/>
-          <w:szCs w:val="19"/>
-          <w:lang w:eastAsia="pt-BR"/>
-        </w:rPr>
-        <w:t>nome</w:t>
-      </w:r>
-      <w:proofErr w:type="gramEnd"/>
-      <w:r>
-        <w:rPr>
-          <w:rFonts w:ascii="Arial" w:eastAsia="Times New Roman" w:hAnsi="Arial" w:cs="Arial"/>
-          <w:color w:val="222222"/>
-          <w:sz w:val="19"/>
-          <w:szCs w:val="19"/>
-          <w:lang w:eastAsia="pt-BR"/>
-        </w:rPr>
-        <w:t xml:space="preserve"> paciente --&gt; PACIENTE e mostrar Nome, Idade e Sexo</w:t>
+      <w:r>
+        <w:rPr>
+          <w:rFonts w:ascii="Arial" w:eastAsia="Times New Roman" w:hAnsi="Arial" w:cs="Arial"/>
+          <w:color w:val="222222"/>
+          <w:sz w:val="19"/>
+          <w:szCs w:val="19"/>
+          <w:lang w:eastAsia="pt-BR"/>
+        </w:rPr>
+        <w:t>nome paciente --&gt; PACIENTE e mostrar Nome, Idade e Sexo</w:t>
       </w:r>
     </w:p>
     <w:p>
@@ -823,29 +658,7 @@
           <w:szCs w:val="19"/>
           <w:lang w:eastAsia="pt-BR"/>
         </w:rPr>
-        <w:t>Responsáveis --&gt;</w:t>
-      </w:r>
-      <w:proofErr w:type="gramStart"/>
-      <w:r>
-        <w:rPr>
-          <w:rFonts w:ascii="Arial" w:eastAsia="Times New Roman" w:hAnsi="Arial" w:cs="Arial"/>
-          <w:color w:val="222222"/>
-          <w:sz w:val="19"/>
-          <w:szCs w:val="19"/>
-          <w:lang w:eastAsia="pt-BR"/>
-        </w:rPr>
-        <w:t>RESPONSÁVEL(</w:t>
-      </w:r>
-      <w:proofErr w:type="gramEnd"/>
-      <w:r>
-        <w:rPr>
-          <w:rFonts w:ascii="Arial" w:eastAsia="Times New Roman" w:hAnsi="Arial" w:cs="Arial"/>
-          <w:color w:val="222222"/>
-          <w:sz w:val="19"/>
-          <w:szCs w:val="19"/>
-          <w:lang w:eastAsia="pt-BR"/>
-        </w:rPr>
-        <w:t>IS) e mostrar, como agora, Nome, Email, Tel. 1 e Tel. </w:t>
+        <w:t>Responsáveis --&gt;RESPONSÁVEL(IS) e mostrar, como agora, Nome, Email, Tel. 1 e Tel. </w:t>
       </w:r>
     </w:p>
     <w:p>
@@ -874,84 +687,17 @@
           <w:highlight w:val="yellow"/>
           <w:lang w:eastAsia="pt-BR"/>
         </w:rPr>
-        <w:t>(L</w:t>
-      </w:r>
-      <w:proofErr w:type="gramStart"/>
-      <w:r>
-        <w:rPr>
-          <w:rFonts w:ascii="Arial" w:eastAsia="Times New Roman" w:hAnsi="Arial" w:cs="Arial"/>
-          <w:color w:val="222222"/>
-          <w:sz w:val="19"/>
-          <w:szCs w:val="19"/>
-          <w:highlight w:val="yellow"/>
-          <w:lang w:eastAsia="pt-BR"/>
-        </w:rPr>
-        <w:t>)</w:t>
-      </w:r>
-      <w:r>
-        <w:rPr>
-          <w:rFonts w:ascii="Arial" w:eastAsia="Times New Roman" w:hAnsi="Arial" w:cs="Arial"/>
-          <w:color w:val="222222"/>
-          <w:sz w:val="19"/>
-          <w:szCs w:val="19"/>
-          <w:lang w:eastAsia="pt-BR"/>
-        </w:rPr>
-        <w:t>Nos</w:t>
-      </w:r>
-      <w:proofErr w:type="gramEnd"/>
-      <w:r>
-        <w:rPr>
-          <w:rFonts w:ascii="Arial" w:eastAsia="Times New Roman" w:hAnsi="Arial" w:cs="Arial"/>
-          <w:color w:val="222222"/>
-          <w:sz w:val="19"/>
-          <w:szCs w:val="19"/>
-          <w:lang w:eastAsia="pt-BR"/>
-        </w:rPr>
-        <w:t xml:space="preserve"> 2 casos acima o nome deve ser </w:t>
-      </w:r>
-      <w:proofErr w:type="spellStart"/>
-      <w:r>
-        <w:rPr>
-          <w:rFonts w:ascii="Arial" w:eastAsia="Times New Roman" w:hAnsi="Arial" w:cs="Arial"/>
-          <w:color w:val="222222"/>
-          <w:sz w:val="19"/>
-          <w:szCs w:val="19"/>
-          <w:lang w:eastAsia="pt-BR"/>
-        </w:rPr>
-        <w:t>clicável</w:t>
-      </w:r>
-      <w:proofErr w:type="spellEnd"/>
-      <w:r>
-        <w:rPr>
-          <w:rFonts w:ascii="Arial" w:eastAsia="Times New Roman" w:hAnsi="Arial" w:cs="Arial"/>
-          <w:color w:val="222222"/>
-          <w:sz w:val="19"/>
-          <w:szCs w:val="19"/>
-          <w:lang w:eastAsia="pt-BR"/>
-        </w:rPr>
-        <w:t xml:space="preserve"> para </w:t>
-      </w:r>
-      <w:proofErr w:type="spellStart"/>
-      <w:r>
-        <w:rPr>
-          <w:rFonts w:ascii="Arial" w:eastAsia="Times New Roman" w:hAnsi="Arial" w:cs="Arial"/>
-          <w:color w:val="222222"/>
-          <w:sz w:val="19"/>
-          <w:szCs w:val="19"/>
-          <w:lang w:eastAsia="pt-BR"/>
-        </w:rPr>
-        <w:t>pop-up</w:t>
-      </w:r>
-      <w:proofErr w:type="spellEnd"/>
-      <w:r>
-        <w:rPr>
-          <w:rFonts w:ascii="Arial" w:eastAsia="Times New Roman" w:hAnsi="Arial" w:cs="Arial"/>
-          <w:color w:val="222222"/>
-          <w:sz w:val="19"/>
-          <w:szCs w:val="19"/>
-          <w:lang w:eastAsia="pt-BR"/>
-        </w:rPr>
-        <w:t xml:space="preserve"> ou expandir o retângulo, mostrando os demais detalhes do cliente</w:t>
+        <w:t>(L)</w:t>
+      </w:r>
+      <w:r>
+        <w:rPr>
+          <w:rFonts w:ascii="Arial" w:eastAsia="Times New Roman" w:hAnsi="Arial" w:cs="Arial"/>
+          <w:color w:val="222222"/>
+          <w:sz w:val="19"/>
+          <w:szCs w:val="19"/>
+          <w:lang w:eastAsia="pt-BR"/>
+        </w:rPr>
+        <w:t>Nos 2 casos acima o nome deve ser clicável para pop-up ou expandir o retângulo, mostrando os demais detalhes do cliente</w:t>
       </w:r>
     </w:p>
     <w:p>
@@ -981,9 +727,8 @@
           <w:highlight w:val="yellow"/>
           <w:lang w:eastAsia="pt-BR"/>
         </w:rPr>
-        <w:t>(L</w:t>
-      </w:r>
-      <w:proofErr w:type="gramStart"/>
+        <w:t>(L)</w:t>
+      </w:r>
       <w:r>
         <w:rPr>
           <w:rFonts w:ascii="Arial" w:eastAsia="Times New Roman" w:hAnsi="Arial" w:cs="Arial"/>
@@ -994,32 +739,7 @@
           <w:highlight w:val="yellow"/>
           <w:lang w:eastAsia="pt-BR"/>
         </w:rPr>
-        <w:t>)</w:t>
-      </w:r>
-      <w:r>
-        <w:rPr>
-          <w:rFonts w:ascii="Arial" w:eastAsia="Times New Roman" w:hAnsi="Arial" w:cs="Arial"/>
-          <w:strike/>
-          <w:color w:val="222222"/>
-          <w:sz w:val="19"/>
-          <w:szCs w:val="19"/>
-          <w:highlight w:val="yellow"/>
-          <w:lang w:eastAsia="pt-BR"/>
-        </w:rPr>
-        <w:t>Vai</w:t>
-      </w:r>
-      <w:proofErr w:type="gramEnd"/>
-      <w:r>
-        <w:rPr>
-          <w:rFonts w:ascii="Arial" w:eastAsia="Times New Roman" w:hAnsi="Arial" w:cs="Arial"/>
-          <w:strike/>
-          <w:color w:val="222222"/>
-          <w:sz w:val="19"/>
-          <w:szCs w:val="19"/>
-          <w:highlight w:val="yellow"/>
-          <w:lang w:eastAsia="pt-BR"/>
-        </w:rPr>
-        <w:t xml:space="preserve"> ter ATUALIZAR e</w:t>
+        <w:t>Vai ter ATUALIZAR e</w:t>
       </w:r>
       <w:r>
         <w:rPr>
@@ -1031,29 +751,16 @@
         </w:rPr>
         <w:t xml:space="preserve"> </w:t>
       </w:r>
-      <w:proofErr w:type="spellStart"/>
-      <w:r>
-        <w:rPr>
-          <w:rFonts w:ascii="Arial" w:eastAsia="Times New Roman" w:hAnsi="Arial" w:cs="Arial"/>
-          <w:strike/>
-          <w:color w:val="FF0000"/>
-          <w:sz w:val="19"/>
-          <w:szCs w:val="19"/>
-          <w:lang w:eastAsia="pt-BR"/>
-        </w:rPr>
-        <w:t>tambem</w:t>
-      </w:r>
-      <w:proofErr w:type="spellEnd"/>
-      <w:r>
-        <w:rPr>
-          <w:rFonts w:ascii="Arial" w:eastAsia="Times New Roman" w:hAnsi="Arial" w:cs="Arial"/>
-          <w:strike/>
-          <w:color w:val="FF0000"/>
-          <w:sz w:val="19"/>
-          <w:szCs w:val="19"/>
-          <w:lang w:eastAsia="pt-BR"/>
-        </w:rPr>
-        <w:t xml:space="preserve"> APAGAR ou EXCLUIR</w:t>
+      <w:r>
+        <w:rPr>
+          <w:rFonts w:ascii="Arial" w:eastAsia="Times New Roman" w:hAnsi="Arial" w:cs="Arial"/>
+          <w:strike/>
+          <w:color w:val="FF0000"/>
+          <w:sz w:val="19"/>
+          <w:szCs w:val="19"/>
+          <w:lang w:eastAsia="pt-BR"/>
+        </w:rPr>
+        <w:t>tambem APAGAR ou EXCLUIR</w:t>
       </w:r>
     </w:p>
     <w:p>
@@ -1083,44 +790,18 @@
           <w:szCs w:val="19"/>
           <w:lang w:eastAsia="pt-BR"/>
         </w:rPr>
-        <w:t>(L</w:t>
-      </w:r>
-      <w:proofErr w:type="gramStart"/>
-      <w:r>
-        <w:rPr>
-          <w:rFonts w:ascii="Arial" w:eastAsia="Times New Roman" w:hAnsi="Arial" w:cs="Arial"/>
-          <w:strike/>
-          <w:color w:val="FF0000"/>
-          <w:sz w:val="19"/>
-          <w:szCs w:val="19"/>
-          <w:lang w:eastAsia="pt-BR"/>
-        </w:rPr>
-        <w:t>)</w:t>
-      </w:r>
-      <w:proofErr w:type="spellStart"/>
-      <w:r>
-        <w:rPr>
-          <w:rFonts w:ascii="Arial" w:eastAsia="Times New Roman" w:hAnsi="Arial" w:cs="Arial"/>
-          <w:strike/>
-          <w:color w:val="FF0000"/>
-          <w:sz w:val="19"/>
-          <w:szCs w:val="19"/>
-          <w:lang w:eastAsia="pt-BR"/>
-        </w:rPr>
-        <w:t>Mudarsimbolo</w:t>
-      </w:r>
-      <w:proofErr w:type="spellEnd"/>
-      <w:proofErr w:type="gramEnd"/>
-      <w:r>
-        <w:rPr>
-          <w:rFonts w:ascii="Arial" w:eastAsia="Times New Roman" w:hAnsi="Arial" w:cs="Arial"/>
-          <w:strike/>
-          <w:color w:val="FF0000"/>
-          <w:sz w:val="19"/>
-          <w:szCs w:val="19"/>
-          <w:lang w:eastAsia="pt-BR"/>
-        </w:rPr>
-        <w:t xml:space="preserve"> de "maior ou igual"</w:t>
+        <w:t>(L)</w:t>
+      </w:r>
+      <w:r>
+        <w:rPr>
+          <w:rFonts w:ascii="Arial" w:eastAsia="Times New Roman" w:hAnsi="Arial" w:cs="Arial"/>
+          <w:strike/>
+          <w:color w:val="FF0000"/>
+          <w:sz w:val="19"/>
+          <w:szCs w:val="19"/>
+          <w:lang w:eastAsia="pt-BR"/>
+        </w:rPr>
+        <w:t>Mudarsimbolo de "maior ou igual"</w:t>
       </w:r>
     </w:p>
     <w:p>
@@ -1152,44 +833,18 @@
           <w:u w:val="single"/>
           <w:lang w:eastAsia="pt-BR"/>
         </w:rPr>
-        <w:t>(L</w:t>
-      </w:r>
-      <w:proofErr w:type="gramStart"/>
-      <w:r>
-        <w:rPr>
-          <w:rFonts w:ascii="Arial" w:eastAsia="Times New Roman" w:hAnsi="Arial" w:cs="Arial"/>
-          <w:strike/>
-          <w:color w:val="222222"/>
-          <w:sz w:val="19"/>
-          <w:szCs w:val="19"/>
-          <w:highlight w:val="yellow"/>
-          <w:u w:val="single"/>
-          <w:lang w:eastAsia="pt-BR"/>
-        </w:rPr>
-        <w:t>)</w:t>
-      </w:r>
-      <w:r>
-        <w:rPr>
-          <w:rFonts w:ascii="Arial" w:eastAsia="Times New Roman" w:hAnsi="Arial" w:cs="Arial"/>
-          <w:strike/>
-          <w:color w:val="222222"/>
-          <w:sz w:val="19"/>
-          <w:szCs w:val="19"/>
-          <w:lang w:eastAsia="pt-BR"/>
-        </w:rPr>
-        <w:t>MEDICO</w:t>
-      </w:r>
-      <w:proofErr w:type="gramEnd"/>
-      <w:r>
-        <w:rPr>
-          <w:rFonts w:ascii="Arial" w:eastAsia="Times New Roman" w:hAnsi="Arial" w:cs="Arial"/>
-          <w:strike/>
-          <w:color w:val="222222"/>
-          <w:sz w:val="19"/>
-          <w:szCs w:val="19"/>
-          <w:lang w:eastAsia="pt-BR"/>
-        </w:rPr>
-        <w:t xml:space="preserve"> ainda: no alto, à esquerda, NOVA FICHA MEDICA</w:t>
+        <w:t>(L)</w:t>
+      </w:r>
+      <w:r>
+        <w:rPr>
+          <w:rFonts w:ascii="Arial" w:eastAsia="Times New Roman" w:hAnsi="Arial" w:cs="Arial"/>
+          <w:strike/>
+          <w:color w:val="222222"/>
+          <w:sz w:val="19"/>
+          <w:szCs w:val="19"/>
+          <w:lang w:eastAsia="pt-BR"/>
+        </w:rPr>
+        <w:t>MEDICO ainda: no alto, à esquerda, NOVA FICHA MEDICA</w:t>
       </w:r>
     </w:p>
     <w:p>
@@ -1210,53 +865,16 @@
           <w:lang w:eastAsia="pt-BR"/>
         </w:rPr>
       </w:pPr>
-      <w:proofErr w:type="gramStart"/>
-      <w:r>
-        <w:rPr>
-          <w:rFonts w:ascii="Arial" w:eastAsia="Times New Roman" w:hAnsi="Arial" w:cs="Arial"/>
-          <w:strike/>
-          <w:color w:val="FF0000"/>
-          <w:sz w:val="19"/>
-          <w:szCs w:val="19"/>
-          <w:lang w:eastAsia="pt-BR"/>
-        </w:rPr>
-        <w:t>na</w:t>
-      </w:r>
-      <w:proofErr w:type="gramEnd"/>
-      <w:r>
-        <w:rPr>
-          <w:rFonts w:ascii="Arial" w:eastAsia="Times New Roman" w:hAnsi="Arial" w:cs="Arial"/>
-          <w:strike/>
-          <w:color w:val="FF0000"/>
-          <w:sz w:val="19"/>
-          <w:szCs w:val="19"/>
-          <w:lang w:eastAsia="pt-BR"/>
-        </w:rPr>
-        <w:t xml:space="preserve"> área de AÇÃO, mesmo "</w:t>
-      </w:r>
-      <w:proofErr w:type="spellStart"/>
-      <w:r>
-        <w:rPr>
-          <w:rFonts w:ascii="Arial" w:eastAsia="Times New Roman" w:hAnsi="Arial" w:cs="Arial"/>
-          <w:strike/>
-          <w:color w:val="FF0000"/>
-          <w:sz w:val="19"/>
-          <w:szCs w:val="19"/>
-          <w:lang w:eastAsia="pt-BR"/>
-        </w:rPr>
-        <w:t>button</w:t>
-      </w:r>
-      <w:proofErr w:type="spellEnd"/>
-      <w:r>
-        <w:rPr>
-          <w:rFonts w:ascii="Arial" w:eastAsia="Times New Roman" w:hAnsi="Arial" w:cs="Arial"/>
-          <w:strike/>
-          <w:color w:val="FF0000"/>
-          <w:sz w:val="19"/>
-          <w:szCs w:val="19"/>
-          <w:lang w:eastAsia="pt-BR"/>
-        </w:rPr>
-        <w:t>" mas é "VER e ATUALIZAR FICHA"</w:t>
+      <w:r>
+        <w:rPr>
+          <w:rFonts w:ascii="Arial" w:eastAsia="Times New Roman" w:hAnsi="Arial" w:cs="Arial"/>
+          <w:strike/>
+          <w:color w:val="FF0000"/>
+          <w:sz w:val="19"/>
+          <w:szCs w:val="19"/>
+          <w:lang w:eastAsia="pt-BR"/>
+        </w:rPr>
+        <w:t>na área de AÇÃO, mesmo "button" mas é "VER e ATUALIZAR FICHA"</w:t>
       </w:r>
     </w:p>
     <w:p>
@@ -1277,29 +895,16 @@
           <w:lang w:eastAsia="pt-BR"/>
         </w:rPr>
       </w:pPr>
-      <w:proofErr w:type="gramStart"/>
-      <w:r>
-        <w:rPr>
-          <w:rFonts w:ascii="Arial" w:eastAsia="Times New Roman" w:hAnsi="Arial" w:cs="Arial"/>
-          <w:strike/>
-          <w:color w:val="FF0000"/>
-          <w:sz w:val="19"/>
-          <w:szCs w:val="19"/>
-          <w:lang w:eastAsia="pt-BR"/>
-        </w:rPr>
-        <w:t>botão</w:t>
-      </w:r>
-      <w:proofErr w:type="gramEnd"/>
-      <w:r>
-        <w:rPr>
-          <w:rFonts w:ascii="Arial" w:eastAsia="Times New Roman" w:hAnsi="Arial" w:cs="Arial"/>
-          <w:strike/>
-          <w:color w:val="FF0000"/>
-          <w:sz w:val="19"/>
-          <w:szCs w:val="19"/>
-          <w:lang w:eastAsia="pt-BR"/>
-        </w:rPr>
-        <w:t xml:space="preserve"> lata de lixo para pagar MAS pede pra confirmar antes!</w:t>
+      <w:r>
+        <w:rPr>
+          <w:rFonts w:ascii="Arial" w:eastAsia="Times New Roman" w:hAnsi="Arial" w:cs="Arial"/>
+          <w:strike/>
+          <w:color w:val="FF0000"/>
+          <w:sz w:val="19"/>
+          <w:szCs w:val="19"/>
+          <w:lang w:eastAsia="pt-BR"/>
+        </w:rPr>
+        <w:t>botão lata de lixo para pagar MAS pede pra confirmar antes!</w:t>
       </w:r>
     </w:p>
     <w:p>
@@ -1340,33 +945,7 @@
           <w:highlight w:val="yellow"/>
           <w:lang w:eastAsia="pt-BR"/>
         </w:rPr>
-        <w:t xml:space="preserve">Não clicar... </w:t>
-      </w:r>
-      <w:proofErr w:type="gramStart"/>
-      <w:r>
-        <w:rPr>
-          <w:rFonts w:ascii="Arial" w:eastAsia="Times New Roman" w:hAnsi="Arial" w:cs="Arial"/>
-          <w:strike/>
-          <w:color w:val="FF0000"/>
-          <w:sz w:val="19"/>
-          <w:szCs w:val="19"/>
-          <w:highlight w:val="yellow"/>
-          <w:lang w:eastAsia="pt-BR"/>
-        </w:rPr>
-        <w:t>apenas</w:t>
-      </w:r>
-      <w:proofErr w:type="gramEnd"/>
-      <w:r>
-        <w:rPr>
-          <w:rFonts w:ascii="Arial" w:eastAsia="Times New Roman" w:hAnsi="Arial" w:cs="Arial"/>
-          <w:strike/>
-          <w:color w:val="FF0000"/>
-          <w:sz w:val="19"/>
-          <w:szCs w:val="19"/>
-          <w:highlight w:val="yellow"/>
-          <w:lang w:eastAsia="pt-BR"/>
-        </w:rPr>
-        <w:t xml:space="preserve"> na AÇÃO para "fazer consulta"</w:t>
+        <w:t>Não clicar... apenas na AÇÃO para "fazer consulta"</w:t>
       </w:r>
       <w:r>
         <w:rPr>
@@ -1456,31 +1035,7 @@
           <w:szCs w:val="19"/>
           <w:lang w:eastAsia="pt-BR"/>
         </w:rPr>
-        <w:t xml:space="preserve">Retire texto "MANEJE SEUS PACIENTES" - </w:t>
-      </w:r>
-      <w:proofErr w:type="spellStart"/>
-      <w:r>
-        <w:rPr>
-          <w:rFonts w:ascii="Arial" w:eastAsia="Times New Roman" w:hAnsi="Arial" w:cs="Arial"/>
-          <w:strike/>
-          <w:color w:val="FF0000"/>
-          <w:sz w:val="19"/>
-          <w:szCs w:val="19"/>
-          <w:lang w:eastAsia="pt-BR"/>
-        </w:rPr>
-        <w:t>nao</w:t>
-      </w:r>
-      <w:proofErr w:type="spellEnd"/>
-      <w:r>
-        <w:rPr>
-          <w:rFonts w:ascii="Arial" w:eastAsia="Times New Roman" w:hAnsi="Arial" w:cs="Arial"/>
-          <w:strike/>
-          <w:color w:val="FF0000"/>
-          <w:sz w:val="19"/>
-          <w:szCs w:val="19"/>
-          <w:lang w:eastAsia="pt-BR"/>
-        </w:rPr>
-        <w:t xml:space="preserve"> precisa. Retirar também "Critério de Filtragem"</w:t>
+        <w:t>Retire texto "MANEJE SEUS PACIENTES" - nao precisa. Retirar também "Critério de Filtragem"</w:t>
       </w:r>
     </w:p>
     <w:p>
@@ -1544,29 +1099,7 @@
           <w:szCs w:val="19"/>
           <w:lang w:eastAsia="pt-BR"/>
         </w:rPr>
-        <w:t xml:space="preserve">Nomes </w:t>
-      </w:r>
-      <w:proofErr w:type="spellStart"/>
-      <w:r>
-        <w:rPr>
-          <w:rFonts w:ascii="Arial" w:eastAsia="Times New Roman" w:hAnsi="Arial" w:cs="Arial"/>
-          <w:color w:val="222222"/>
-          <w:sz w:val="19"/>
-          <w:szCs w:val="19"/>
-          <w:lang w:eastAsia="pt-BR"/>
-        </w:rPr>
-        <w:t>identicos</w:t>
-      </w:r>
-      <w:proofErr w:type="spellEnd"/>
-      <w:r>
-        <w:rPr>
-          <w:rFonts w:ascii="Arial" w:eastAsia="Times New Roman" w:hAnsi="Arial" w:cs="Arial"/>
-          <w:color w:val="222222"/>
-          <w:sz w:val="19"/>
-          <w:szCs w:val="19"/>
-          <w:lang w:eastAsia="pt-BR"/>
-        </w:rPr>
-        <w:t>? Evitar na hora que submete!</w:t>
+        <w:t>Nomes identicos? Evitar na hora que submete!</w:t>
       </w:r>
     </w:p>
     <w:p>
@@ -1588,7 +1121,6 @@
           <w:lang w:eastAsia="pt-BR"/>
         </w:rPr>
       </w:pPr>
-      <w:proofErr w:type="gramStart"/>
       <w:r>
         <w:rPr>
           <w:rFonts w:ascii="Arial" w:eastAsia="Times New Roman" w:hAnsi="Arial" w:cs="Arial"/>
@@ -1599,20 +1131,7 @@
           <w:highlight w:val="yellow"/>
           <w:lang w:eastAsia="pt-BR"/>
         </w:rPr>
-        <w:t>botões</w:t>
-      </w:r>
-      <w:proofErr w:type="gramEnd"/>
-      <w:r>
-        <w:rPr>
-          <w:rFonts w:ascii="Arial" w:eastAsia="Times New Roman" w:hAnsi="Arial" w:cs="Arial"/>
-          <w:strike/>
-          <w:color w:val="222222"/>
-          <w:sz w:val="19"/>
-          <w:szCs w:val="19"/>
-          <w:highlight w:val="yellow"/>
-          <w:lang w:eastAsia="pt-BR"/>
-        </w:rPr>
-        <w:t xml:space="preserve"> anterior e próximo</w:t>
+        <w:t>botões anterior e próximo</w:t>
       </w:r>
       <w:r>
         <w:rPr>
@@ -1670,7 +1189,6 @@
           <w:lang w:eastAsia="pt-BR"/>
         </w:rPr>
       </w:pPr>
-      <w:proofErr w:type="gramStart"/>
       <w:r>
         <w:rPr>
           <w:rFonts w:ascii="Arial" w:eastAsia="Times New Roman" w:hAnsi="Arial" w:cs="Arial"/>
@@ -1681,20 +1199,7 @@
           <w:highlight w:val="yellow"/>
           <w:lang w:eastAsia="pt-BR"/>
         </w:rPr>
-        <w:t>validar</w:t>
-      </w:r>
-      <w:proofErr w:type="gramEnd"/>
-      <w:r>
-        <w:rPr>
-          <w:rFonts w:ascii="Arial" w:eastAsia="Times New Roman" w:hAnsi="Arial" w:cs="Arial"/>
-          <w:strike/>
-          <w:color w:val="222222"/>
-          <w:sz w:val="19"/>
-          <w:szCs w:val="19"/>
-          <w:highlight w:val="yellow"/>
-          <w:lang w:eastAsia="pt-BR"/>
-        </w:rPr>
-        <w:t xml:space="preserve"> etapa por etapa - não esperar o final!</w:t>
+        <w:t>validar etapa por etapa - não esperar o final!</w:t>
       </w:r>
       <w:r>
         <w:rPr>
@@ -1751,29 +1256,16 @@
           <w:lang w:eastAsia="pt-BR"/>
         </w:rPr>
       </w:pPr>
-      <w:proofErr w:type="gramStart"/>
-      <w:r>
-        <w:rPr>
-          <w:rFonts w:ascii="Arial" w:eastAsia="Times New Roman" w:hAnsi="Arial" w:cs="Arial"/>
-          <w:strike/>
-          <w:color w:val="FF0000"/>
-          <w:sz w:val="19"/>
-          <w:szCs w:val="19"/>
-          <w:lang w:eastAsia="pt-BR"/>
-        </w:rPr>
-        <w:t>mais</w:t>
-      </w:r>
-      <w:proofErr w:type="gramEnd"/>
-      <w:r>
-        <w:rPr>
-          <w:rFonts w:ascii="Arial" w:eastAsia="Times New Roman" w:hAnsi="Arial" w:cs="Arial"/>
-          <w:strike/>
-          <w:color w:val="FF0000"/>
-          <w:sz w:val="19"/>
-          <w:szCs w:val="19"/>
-          <w:lang w:eastAsia="pt-BR"/>
-        </w:rPr>
-        <w:t xml:space="preserve"> explicito um "*" para campos obrigatórios</w:t>
+      <w:r>
+        <w:rPr>
+          <w:rFonts w:ascii="Arial" w:eastAsia="Times New Roman" w:hAnsi="Arial" w:cs="Arial"/>
+          <w:strike/>
+          <w:color w:val="FF0000"/>
+          <w:sz w:val="19"/>
+          <w:szCs w:val="19"/>
+          <w:lang w:eastAsia="pt-BR"/>
+        </w:rPr>
+        <w:t>mais explicito um "*" para campos obrigatórios</w:t>
       </w:r>
     </w:p>
     <w:p>
@@ -1804,43 +1296,18 @@
           <w:highlight w:val="yellow"/>
           <w:lang w:eastAsia="pt-BR"/>
         </w:rPr>
-        <w:t>(J</w:t>
-      </w:r>
-      <w:proofErr w:type="gramStart"/>
-      <w:r>
-        <w:rPr>
-          <w:rFonts w:ascii="Arial" w:eastAsia="Times New Roman" w:hAnsi="Arial" w:cs="Arial"/>
-          <w:strike/>
-          <w:color w:val="FF0000"/>
-          <w:sz w:val="19"/>
-          <w:szCs w:val="19"/>
-          <w:highlight w:val="yellow"/>
-          <w:lang w:eastAsia="pt-BR"/>
-        </w:rPr>
-        <w:t>)</w:t>
-      </w:r>
-      <w:r>
-        <w:rPr>
-          <w:rFonts w:ascii="Arial" w:eastAsia="Times New Roman" w:hAnsi="Arial" w:cs="Arial"/>
-          <w:strike/>
-          <w:color w:val="FF0000"/>
-          <w:sz w:val="19"/>
-          <w:szCs w:val="19"/>
-          <w:lang w:eastAsia="pt-BR"/>
-        </w:rPr>
-        <w:t>Bairro</w:t>
-      </w:r>
-      <w:proofErr w:type="gramEnd"/>
-      <w:r>
-        <w:rPr>
-          <w:rFonts w:ascii="Arial" w:eastAsia="Times New Roman" w:hAnsi="Arial" w:cs="Arial"/>
-          <w:strike/>
-          <w:color w:val="FF0000"/>
-          <w:sz w:val="19"/>
-          <w:szCs w:val="19"/>
-          <w:lang w:eastAsia="pt-BR"/>
-        </w:rPr>
-        <w:t xml:space="preserve"> - não Barrio</w:t>
+        <w:t>(J)</w:t>
+      </w:r>
+      <w:r>
+        <w:rPr>
+          <w:rFonts w:ascii="Arial" w:eastAsia="Times New Roman" w:hAnsi="Arial" w:cs="Arial"/>
+          <w:strike/>
+          <w:color w:val="FF0000"/>
+          <w:sz w:val="19"/>
+          <w:szCs w:val="19"/>
+          <w:lang w:eastAsia="pt-BR"/>
+        </w:rPr>
+        <w:t>Bairro - não Barrio</w:t>
       </w:r>
     </w:p>
     <w:p>
@@ -1872,43 +1339,18 @@
           <w:lang w:eastAsia="pt-BR"/>
         </w:rPr>
         <w:lastRenderedPageBreak/>
-        <w:t>(J</w:t>
-      </w:r>
-      <w:proofErr w:type="gramStart"/>
-      <w:r>
-        <w:rPr>
-          <w:rFonts w:ascii="Arial" w:eastAsia="Times New Roman" w:hAnsi="Arial" w:cs="Arial"/>
-          <w:strike/>
-          <w:color w:val="FF0000"/>
-          <w:sz w:val="19"/>
-          <w:szCs w:val="19"/>
-          <w:highlight w:val="yellow"/>
-          <w:lang w:eastAsia="pt-BR"/>
-        </w:rPr>
-        <w:t>)</w:t>
-      </w:r>
-      <w:r>
-        <w:rPr>
-          <w:rFonts w:ascii="Arial" w:eastAsia="Times New Roman" w:hAnsi="Arial" w:cs="Arial"/>
-          <w:strike/>
-          <w:color w:val="FF0000"/>
-          <w:sz w:val="19"/>
-          <w:szCs w:val="19"/>
-          <w:lang w:eastAsia="pt-BR"/>
-        </w:rPr>
-        <w:t>Cadastro</w:t>
-      </w:r>
-      <w:proofErr w:type="gramEnd"/>
-      <w:r>
-        <w:rPr>
-          <w:rFonts w:ascii="Arial" w:eastAsia="Times New Roman" w:hAnsi="Arial" w:cs="Arial"/>
-          <w:strike/>
-          <w:color w:val="FF0000"/>
-          <w:sz w:val="19"/>
-          <w:szCs w:val="19"/>
-          <w:lang w:eastAsia="pt-BR"/>
-        </w:rPr>
-        <w:t xml:space="preserve"> com 2o numero de telefone opcional</w:t>
+        <w:t>(J)</w:t>
+      </w:r>
+      <w:r>
+        <w:rPr>
+          <w:rFonts w:ascii="Arial" w:eastAsia="Times New Roman" w:hAnsi="Arial" w:cs="Arial"/>
+          <w:strike/>
+          <w:color w:val="FF0000"/>
+          <w:sz w:val="19"/>
+          <w:szCs w:val="19"/>
+          <w:lang w:eastAsia="pt-BR"/>
+        </w:rPr>
+        <w:t>Cadastro com 2o numero de telefone opcional</w:t>
       </w:r>
     </w:p>
     <w:p>
@@ -1940,33 +1382,7 @@
           <w:highlight w:val="yellow"/>
           <w:lang w:eastAsia="pt-BR"/>
         </w:rPr>
-        <w:t>NÃO ser default para o 2o responsável. E aí não é botão "próximo"</w:t>
-      </w:r>
-      <w:proofErr w:type="gramStart"/>
-      <w:r>
-        <w:rPr>
-          <w:rFonts w:ascii="Arial" w:eastAsia="Times New Roman" w:hAnsi="Arial" w:cs="Arial"/>
-          <w:strike/>
-          <w:color w:val="222222"/>
-          <w:sz w:val="19"/>
-          <w:szCs w:val="19"/>
-          <w:highlight w:val="yellow"/>
-          <w:lang w:eastAsia="pt-BR"/>
-        </w:rPr>
-        <w:t xml:space="preserve"> mas</w:t>
-      </w:r>
-      <w:proofErr w:type="gramEnd"/>
-      <w:r>
-        <w:rPr>
-          <w:rFonts w:ascii="Arial" w:eastAsia="Times New Roman" w:hAnsi="Arial" w:cs="Arial"/>
-          <w:strike/>
-          <w:color w:val="222222"/>
-          <w:sz w:val="19"/>
-          <w:szCs w:val="19"/>
-          <w:highlight w:val="yellow"/>
-          <w:lang w:eastAsia="pt-BR"/>
-        </w:rPr>
-        <w:t xml:space="preserve"> sim "finalizar": por ora, pelo menos carregar na tela do 2o responsável</w:t>
+        <w:t>NÃO ser default para o 2o responsável. E aí não é botão "próximo" mas sim "finalizar": por ora, pelo menos carregar na tela do 2o responsável</w:t>
       </w:r>
     </w:p>
     <w:p>
@@ -1994,95 +1410,7 @@
           <w:szCs w:val="19"/>
           <w:lang w:eastAsia="pt-BR"/>
         </w:rPr>
-        <w:t xml:space="preserve">Navegação de páginas --&gt; também ter as setas de </w:t>
-      </w:r>
-      <w:proofErr w:type="spellStart"/>
-      <w:r>
-        <w:rPr>
-          <w:rFonts w:ascii="Arial" w:eastAsia="Times New Roman" w:hAnsi="Arial" w:cs="Arial"/>
-          <w:color w:val="222222"/>
-          <w:sz w:val="19"/>
-          <w:szCs w:val="19"/>
-          <w:lang w:eastAsia="pt-BR"/>
-        </w:rPr>
-        <w:t>proxima</w:t>
-      </w:r>
-      <w:proofErr w:type="spellEnd"/>
-      <w:r>
-        <w:rPr>
-          <w:rFonts w:ascii="Arial" w:eastAsia="Times New Roman" w:hAnsi="Arial" w:cs="Arial"/>
-          <w:color w:val="222222"/>
-          <w:sz w:val="19"/>
-          <w:szCs w:val="19"/>
-          <w:lang w:eastAsia="pt-BR"/>
-        </w:rPr>
-        <w:t xml:space="preserve"> pagina ou pagina anterior no alto </w:t>
-      </w:r>
-      <w:proofErr w:type="spellStart"/>
-      <w:r>
-        <w:rPr>
-          <w:rFonts w:ascii="Arial" w:eastAsia="Times New Roman" w:hAnsi="Arial" w:cs="Arial"/>
-          <w:color w:val="222222"/>
-          <w:sz w:val="19"/>
-          <w:szCs w:val="19"/>
-          <w:lang w:eastAsia="pt-BR"/>
-        </w:rPr>
-        <w:t>tambem</w:t>
-      </w:r>
-      <w:proofErr w:type="spellEnd"/>
-      <w:r>
-        <w:rPr>
-          <w:rFonts w:ascii="Arial" w:eastAsia="Times New Roman" w:hAnsi="Arial" w:cs="Arial"/>
-          <w:color w:val="222222"/>
-          <w:sz w:val="19"/>
-          <w:szCs w:val="19"/>
-          <w:lang w:eastAsia="pt-BR"/>
-        </w:rPr>
-        <w:t xml:space="preserve">, </w:t>
-      </w:r>
-      <w:proofErr w:type="spellStart"/>
-      <w:r>
-        <w:rPr>
-          <w:rFonts w:ascii="Arial" w:eastAsia="Times New Roman" w:hAnsi="Arial" w:cs="Arial"/>
-          <w:color w:val="222222"/>
-          <w:sz w:val="19"/>
-          <w:szCs w:val="19"/>
-          <w:lang w:eastAsia="pt-BR"/>
-        </w:rPr>
-        <w:t>nao</w:t>
-      </w:r>
-      <w:proofErr w:type="spellEnd"/>
-      <w:r>
-        <w:rPr>
-          <w:rFonts w:ascii="Arial" w:eastAsia="Times New Roman" w:hAnsi="Arial" w:cs="Arial"/>
-          <w:color w:val="222222"/>
-          <w:sz w:val="19"/>
-          <w:szCs w:val="19"/>
-          <w:lang w:eastAsia="pt-BR"/>
-        </w:rPr>
-        <w:t xml:space="preserve"> somente embaixo! Botão anterior e próximo no alto </w:t>
-      </w:r>
-      <w:proofErr w:type="spellStart"/>
-      <w:r>
-        <w:rPr>
-          <w:rFonts w:ascii="Arial" w:eastAsia="Times New Roman" w:hAnsi="Arial" w:cs="Arial"/>
-          <w:color w:val="222222"/>
-          <w:sz w:val="19"/>
-          <w:szCs w:val="19"/>
-          <w:lang w:eastAsia="pt-BR"/>
-        </w:rPr>
-        <w:t>tambem</w:t>
-      </w:r>
-      <w:proofErr w:type="spellEnd"/>
-      <w:r>
-        <w:rPr>
-          <w:rFonts w:ascii="Arial" w:eastAsia="Times New Roman" w:hAnsi="Arial" w:cs="Arial"/>
-          <w:color w:val="222222"/>
-          <w:sz w:val="19"/>
-          <w:szCs w:val="19"/>
-          <w:lang w:eastAsia="pt-BR"/>
-        </w:rPr>
-        <w:t>! </w:t>
+        <w:t>Navegação de páginas --&gt; também ter as setas de proxima pagina ou pagina anterior no alto tambem, nao somente embaixo! Botão anterior e próximo no alto tambem! </w:t>
       </w:r>
     </w:p>
     <w:p>
@@ -2255,27 +1583,15 @@
           <w:lang w:eastAsia="pt-BR"/>
         </w:rPr>
       </w:pPr>
-      <w:proofErr w:type="gramStart"/>
-      <w:r>
-        <w:rPr>
-          <w:rFonts w:ascii="Arial" w:eastAsia="Times New Roman" w:hAnsi="Arial" w:cs="Arial"/>
-          <w:color w:val="222222"/>
-          <w:sz w:val="19"/>
-          <w:szCs w:val="19"/>
-          <w:lang w:eastAsia="pt-BR"/>
-        </w:rPr>
-        <w:t>quem</w:t>
-      </w:r>
-      <w:proofErr w:type="gramEnd"/>
-      <w:r>
-        <w:rPr>
-          <w:rFonts w:ascii="Arial" w:eastAsia="Times New Roman" w:hAnsi="Arial" w:cs="Arial"/>
-          <w:color w:val="222222"/>
-          <w:sz w:val="19"/>
-          <w:szCs w:val="19"/>
-          <w:lang w:eastAsia="pt-BR"/>
-        </w:rPr>
-        <w:t xml:space="preserve"> atualizou? </w:t>
+      <w:r>
+        <w:rPr>
+          <w:rFonts w:ascii="Arial" w:eastAsia="Times New Roman" w:hAnsi="Arial" w:cs="Arial"/>
+          <w:color w:val="222222"/>
+          <w:sz w:val="19"/>
+          <w:szCs w:val="19"/>
+          <w:lang w:eastAsia="pt-BR"/>
+        </w:rPr>
+        <w:t>quem atualizou? </w:t>
       </w:r>
     </w:p>
     <w:p>
@@ -2295,27 +1611,15 @@
           <w:lang w:eastAsia="pt-BR"/>
         </w:rPr>
       </w:pPr>
-      <w:proofErr w:type="gramStart"/>
-      <w:r>
-        <w:rPr>
-          <w:rFonts w:ascii="Arial" w:eastAsia="Times New Roman" w:hAnsi="Arial" w:cs="Arial"/>
-          <w:color w:val="222222"/>
-          <w:sz w:val="19"/>
-          <w:szCs w:val="19"/>
-          <w:lang w:eastAsia="pt-BR"/>
-        </w:rPr>
-        <w:t>quando</w:t>
-      </w:r>
-      <w:proofErr w:type="gramEnd"/>
-      <w:r>
-        <w:rPr>
-          <w:rFonts w:ascii="Arial" w:eastAsia="Times New Roman" w:hAnsi="Arial" w:cs="Arial"/>
-          <w:color w:val="222222"/>
-          <w:sz w:val="19"/>
-          <w:szCs w:val="19"/>
-          <w:lang w:eastAsia="pt-BR"/>
-        </w:rPr>
-        <w:t>? </w:t>
+      <w:r>
+        <w:rPr>
+          <w:rFonts w:ascii="Arial" w:eastAsia="Times New Roman" w:hAnsi="Arial" w:cs="Arial"/>
+          <w:color w:val="222222"/>
+          <w:sz w:val="19"/>
+          <w:szCs w:val="19"/>
+          <w:lang w:eastAsia="pt-BR"/>
+        </w:rPr>
+        <w:t>quando? </w:t>
       </w:r>
     </w:p>
     <w:p>
@@ -2335,27 +1639,15 @@
           <w:lang w:eastAsia="pt-BR"/>
         </w:rPr>
       </w:pPr>
-      <w:proofErr w:type="gramStart"/>
-      <w:r>
-        <w:rPr>
-          <w:rFonts w:ascii="Arial" w:eastAsia="Times New Roman" w:hAnsi="Arial" w:cs="Arial"/>
-          <w:color w:val="222222"/>
-          <w:sz w:val="19"/>
-          <w:szCs w:val="19"/>
-          <w:lang w:eastAsia="pt-BR"/>
-        </w:rPr>
-        <w:t>quem</w:t>
-      </w:r>
-      <w:proofErr w:type="gramEnd"/>
-      <w:r>
-        <w:rPr>
-          <w:rFonts w:ascii="Arial" w:eastAsia="Times New Roman" w:hAnsi="Arial" w:cs="Arial"/>
-          <w:color w:val="222222"/>
-          <w:sz w:val="19"/>
-          <w:szCs w:val="19"/>
-          <w:lang w:eastAsia="pt-BR"/>
-        </w:rPr>
-        <w:t xml:space="preserve"> apagou ou excluiu?</w:t>
+      <w:r>
+        <w:rPr>
+          <w:rFonts w:ascii="Arial" w:eastAsia="Times New Roman" w:hAnsi="Arial" w:cs="Arial"/>
+          <w:color w:val="222222"/>
+          <w:sz w:val="19"/>
+          <w:szCs w:val="19"/>
+          <w:lang w:eastAsia="pt-BR"/>
+        </w:rPr>
+        <w:t>quem apagou ou excluiu?</w:t>
       </w:r>
     </w:p>
     <w:p>
@@ -2375,27 +1667,15 @@
           <w:lang w:eastAsia="pt-BR"/>
         </w:rPr>
       </w:pPr>
-      <w:proofErr w:type="gramStart"/>
-      <w:r>
-        <w:rPr>
-          <w:rFonts w:ascii="Arial" w:eastAsia="Times New Roman" w:hAnsi="Arial" w:cs="Arial"/>
-          <w:color w:val="222222"/>
-          <w:sz w:val="19"/>
-          <w:szCs w:val="19"/>
-          <w:lang w:eastAsia="pt-BR"/>
-        </w:rPr>
-        <w:t>tanto</w:t>
-      </w:r>
-      <w:proofErr w:type="gramEnd"/>
-      <w:r>
-        <w:rPr>
-          <w:rFonts w:ascii="Arial" w:eastAsia="Times New Roman" w:hAnsi="Arial" w:cs="Arial"/>
-          <w:color w:val="222222"/>
-          <w:sz w:val="19"/>
-          <w:szCs w:val="19"/>
-          <w:lang w:eastAsia="pt-BR"/>
-        </w:rPr>
-        <w:t xml:space="preserve"> secretária como médico podem mexer no cadastro, por isso precisamos manter o log consultável sobre quem fez</w:t>
+      <w:r>
+        <w:rPr>
+          <w:rFonts w:ascii="Arial" w:eastAsia="Times New Roman" w:hAnsi="Arial" w:cs="Arial"/>
+          <w:color w:val="222222"/>
+          <w:sz w:val="19"/>
+          <w:szCs w:val="19"/>
+          <w:lang w:eastAsia="pt-BR"/>
+        </w:rPr>
+        <w:t>tanto secretária como médico podem mexer no cadastro, por isso precisamos manter o log consultável sobre quem fez</w:t>
       </w:r>
     </w:p>
     <w:p>
@@ -2527,43 +1807,18 @@
           <w:highlight w:val="yellow"/>
           <w:lang w:eastAsia="pt-BR"/>
         </w:rPr>
-        <w:t>(J</w:t>
-      </w:r>
-      <w:proofErr w:type="gramStart"/>
-      <w:r>
-        <w:rPr>
-          <w:rFonts w:ascii="Arial" w:eastAsia="Times New Roman" w:hAnsi="Arial" w:cs="Arial"/>
-          <w:strike/>
-          <w:color w:val="FF0000"/>
-          <w:sz w:val="19"/>
-          <w:szCs w:val="19"/>
-          <w:highlight w:val="yellow"/>
-          <w:lang w:eastAsia="pt-BR"/>
-        </w:rPr>
-        <w:t>)</w:t>
-      </w:r>
-      <w:r>
-        <w:rPr>
-          <w:rFonts w:ascii="Arial" w:eastAsia="Times New Roman" w:hAnsi="Arial" w:cs="Arial"/>
-          <w:strike/>
-          <w:color w:val="FF0000"/>
-          <w:sz w:val="19"/>
-          <w:szCs w:val="19"/>
-          <w:lang w:eastAsia="pt-BR"/>
-        </w:rPr>
-        <w:t>faltou</w:t>
-      </w:r>
-      <w:proofErr w:type="gramEnd"/>
-      <w:r>
-        <w:rPr>
-          <w:rFonts w:ascii="Arial" w:eastAsia="Times New Roman" w:hAnsi="Arial" w:cs="Arial"/>
-          <w:strike/>
-          <w:color w:val="FF0000"/>
-          <w:sz w:val="19"/>
-          <w:szCs w:val="19"/>
-          <w:lang w:eastAsia="pt-BR"/>
-        </w:rPr>
-        <w:t xml:space="preserve"> sexo</w:t>
+        <w:t>(J)</w:t>
+      </w:r>
+      <w:r>
+        <w:rPr>
+          <w:rFonts w:ascii="Arial" w:eastAsia="Times New Roman" w:hAnsi="Arial" w:cs="Arial"/>
+          <w:strike/>
+          <w:color w:val="FF0000"/>
+          <w:sz w:val="19"/>
+          <w:szCs w:val="19"/>
+          <w:lang w:eastAsia="pt-BR"/>
+        </w:rPr>
+        <w:t>faltou sexo</w:t>
       </w:r>
     </w:p>
     <w:p>
@@ -2595,9 +1850,8 @@
           <w:highlight w:val="yellow"/>
           <w:lang w:eastAsia="pt-BR"/>
         </w:rPr>
-        <w:t>(L</w:t>
-      </w:r>
-      <w:proofErr w:type="gramStart"/>
+        <w:t>(L)</w:t>
+      </w:r>
       <w:r>
         <w:rPr>
           <w:rFonts w:ascii="Arial" w:eastAsia="Times New Roman" w:hAnsi="Arial" w:cs="Arial"/>
@@ -2608,32 +1862,7 @@
           <w:highlight w:val="yellow"/>
           <w:lang w:eastAsia="pt-BR"/>
         </w:rPr>
-        <w:t>)</w:t>
-      </w:r>
-      <w:r>
-        <w:rPr>
-          <w:rFonts w:ascii="Arial" w:eastAsia="Times New Roman" w:hAnsi="Arial" w:cs="Arial"/>
-          <w:strike/>
-          <w:color w:val="222222"/>
-          <w:sz w:val="19"/>
-          <w:szCs w:val="19"/>
-          <w:highlight w:val="yellow"/>
-          <w:lang w:eastAsia="pt-BR"/>
-        </w:rPr>
-        <w:t>ok</w:t>
-      </w:r>
-      <w:proofErr w:type="gramEnd"/>
-      <w:r>
-        <w:rPr>
-          <w:rFonts w:ascii="Arial" w:eastAsia="Times New Roman" w:hAnsi="Arial" w:cs="Arial"/>
-          <w:strike/>
-          <w:color w:val="222222"/>
-          <w:sz w:val="19"/>
-          <w:szCs w:val="19"/>
-          <w:highlight w:val="yellow"/>
-          <w:lang w:eastAsia="pt-BR"/>
-        </w:rPr>
-        <w:t xml:space="preserve"> mas no caso do FLANCI, não ter o 2o responsável, o botão PROXIMO seria "PULAR para </w:t>
+        <w:t xml:space="preserve">ok mas no caso do FLANCI, não ter o 2o responsável, o botão PROXIMO seria "PULAR para </w:t>
       </w:r>
       <w:r>
         <w:rPr>
@@ -2746,7 +1975,6 @@
           <w:lang w:eastAsia="pt-BR"/>
         </w:rPr>
       </w:pPr>
-      <w:proofErr w:type="gramStart"/>
       <w:r>
         <w:rPr>
           <w:rFonts w:ascii="Arial" w:eastAsia="Times New Roman" w:hAnsi="Arial" w:cs="Arial"/>
@@ -2758,7 +1986,6 @@
         </w:rPr>
         <w:t>ok</w:t>
       </w:r>
-      <w:proofErr w:type="gramEnd"/>
     </w:p>
     <w:p>
       <w:pPr>
@@ -2778,7 +2005,7 @@
           <w:lang w:eastAsia="pt-BR"/>
         </w:rPr>
       </w:pPr>
-      <w:commentRangeStart w:id="1"/>
+      <w:commentRangeStart w:id="0"/>
       <w:r>
         <w:rPr>
           <w:rFonts w:ascii="Arial" w:eastAsia="Times New Roman" w:hAnsi="Arial" w:cs="Arial"/>
@@ -2789,51 +2016,26 @@
           <w:highlight w:val="yellow"/>
           <w:lang w:eastAsia="pt-BR"/>
         </w:rPr>
-        <w:t>(J</w:t>
-      </w:r>
-      <w:proofErr w:type="gramStart"/>
-      <w:r>
-        <w:rPr>
-          <w:rFonts w:ascii="Arial" w:eastAsia="Times New Roman" w:hAnsi="Arial" w:cs="Arial"/>
-          <w:strike/>
-          <w:color w:val="222222"/>
-          <w:sz w:val="19"/>
-          <w:szCs w:val="19"/>
-          <w:highlight w:val="yellow"/>
-          <w:lang w:eastAsia="pt-BR"/>
-        </w:rPr>
-        <w:t>)</w:t>
-      </w:r>
-      <w:r>
-        <w:rPr>
-          <w:rFonts w:ascii="Arial" w:eastAsia="Times New Roman" w:hAnsi="Arial" w:cs="Arial"/>
-          <w:strike/>
-          <w:color w:val="222222"/>
-          <w:sz w:val="19"/>
-          <w:szCs w:val="19"/>
-          <w:lang w:eastAsia="pt-BR"/>
-        </w:rPr>
-        <w:t>Problema</w:t>
-      </w:r>
-      <w:proofErr w:type="gramEnd"/>
-      <w:r>
-        <w:rPr>
-          <w:rFonts w:ascii="Arial" w:eastAsia="Times New Roman" w:hAnsi="Arial" w:cs="Arial"/>
-          <w:strike/>
-          <w:color w:val="222222"/>
-          <w:sz w:val="19"/>
-          <w:szCs w:val="19"/>
-          <w:lang w:eastAsia="pt-BR"/>
-        </w:rPr>
-        <w:t xml:space="preserve"> NA gravidez; Tipo parto: natural / cesárea</w:t>
-      </w:r>
-      <w:commentRangeEnd w:id="1"/>
-      <w:r>
-        <w:rPr>
-          <w:rStyle w:val="Refdecomentario"/>
-          <w:strike/>
-        </w:rPr>
-        <w:commentReference w:id="1"/>
+        <w:t>(J)</w:t>
+      </w:r>
+      <w:r>
+        <w:rPr>
+          <w:rFonts w:ascii="Arial" w:eastAsia="Times New Roman" w:hAnsi="Arial" w:cs="Arial"/>
+          <w:strike/>
+          <w:color w:val="222222"/>
+          <w:sz w:val="19"/>
+          <w:szCs w:val="19"/>
+          <w:lang w:eastAsia="pt-BR"/>
+        </w:rPr>
+        <w:t>Problema NA gravidez; Tipo parto: natural / cesárea</w:t>
+      </w:r>
+      <w:commentRangeEnd w:id="0"/>
+      <w:r>
+        <w:rPr>
+          <w:rStyle w:val="CommentReference"/>
+          <w:strike/>
+        </w:rPr>
+        <w:commentReference w:id="0"/>
       </w:r>
     </w:p>
     <w:p>
@@ -2854,29 +2056,16 @@
           <w:lang w:eastAsia="pt-BR"/>
         </w:rPr>
       </w:pPr>
-      <w:proofErr w:type="gramStart"/>
-      <w:r>
-        <w:rPr>
-          <w:rFonts w:ascii="Arial" w:eastAsia="Times New Roman" w:hAnsi="Arial" w:cs="Arial"/>
-          <w:strike/>
-          <w:color w:val="FF0000"/>
-          <w:sz w:val="19"/>
-          <w:szCs w:val="19"/>
-          <w:lang w:eastAsia="pt-BR"/>
-        </w:rPr>
-        <w:t>problema</w:t>
-      </w:r>
-      <w:proofErr w:type="gramEnd"/>
-      <w:r>
-        <w:rPr>
-          <w:rFonts w:ascii="Arial" w:eastAsia="Times New Roman" w:hAnsi="Arial" w:cs="Arial"/>
-          <w:strike/>
-          <w:color w:val="FF0000"/>
-          <w:sz w:val="19"/>
-          <w:szCs w:val="19"/>
-          <w:lang w:eastAsia="pt-BR"/>
-        </w:rPr>
-        <w:t xml:space="preserve"> pós parto SEPARADO!</w:t>
+      <w:r>
+        <w:rPr>
+          <w:rFonts w:ascii="Arial" w:eastAsia="Times New Roman" w:hAnsi="Arial" w:cs="Arial"/>
+          <w:strike/>
+          <w:color w:val="FF0000"/>
+          <w:sz w:val="19"/>
+          <w:szCs w:val="19"/>
+          <w:lang w:eastAsia="pt-BR"/>
+        </w:rPr>
+        <w:t>problema pós parto SEPARADO!</w:t>
       </w:r>
     </w:p>
     <w:p>
@@ -2896,27 +2085,15 @@
           <w:lang w:eastAsia="pt-BR"/>
         </w:rPr>
       </w:pPr>
-      <w:proofErr w:type="gramStart"/>
-      <w:r>
-        <w:rPr>
-          <w:rFonts w:ascii="Arial" w:eastAsia="Times New Roman" w:hAnsi="Arial" w:cs="Arial"/>
-          <w:color w:val="FF0000"/>
-          <w:sz w:val="19"/>
-          <w:szCs w:val="19"/>
-          <w:lang w:eastAsia="pt-BR"/>
-        </w:rPr>
-        <w:t>depressão</w:t>
-      </w:r>
-      <w:proofErr w:type="gramEnd"/>
-      <w:r>
-        <w:rPr>
-          <w:rFonts w:ascii="Arial" w:eastAsia="Times New Roman" w:hAnsi="Arial" w:cs="Arial"/>
-          <w:color w:val="FF0000"/>
-          <w:sz w:val="19"/>
-          <w:szCs w:val="19"/>
-          <w:lang w:eastAsia="pt-BR"/>
-        </w:rPr>
-        <w:t xml:space="preserve"> (leite artificial, leite materno)</w:t>
+      <w:r>
+        <w:rPr>
+          <w:rFonts w:ascii="Arial" w:eastAsia="Times New Roman" w:hAnsi="Arial" w:cs="Arial"/>
+          <w:color w:val="FF0000"/>
+          <w:sz w:val="19"/>
+          <w:szCs w:val="19"/>
+          <w:lang w:eastAsia="pt-BR"/>
+        </w:rPr>
+        <w:t>depressão (leite artificial, leite materno)</w:t>
       </w:r>
     </w:p>
     <w:p>
@@ -2937,53 +2114,16 @@
           <w:lang w:eastAsia="pt-BR"/>
         </w:rPr>
       </w:pPr>
-      <w:proofErr w:type="gramStart"/>
-      <w:r>
-        <w:rPr>
-          <w:rFonts w:ascii="Arial" w:eastAsia="Times New Roman" w:hAnsi="Arial" w:cs="Arial"/>
-          <w:strike/>
-          <w:color w:val="FF0000"/>
-          <w:sz w:val="19"/>
-          <w:szCs w:val="19"/>
-          <w:lang w:eastAsia="pt-BR"/>
-        </w:rPr>
-        <w:t>ocultar</w:t>
-      </w:r>
-      <w:proofErr w:type="gramEnd"/>
-      <w:r>
-        <w:rPr>
-          <w:rFonts w:ascii="Arial" w:eastAsia="Times New Roman" w:hAnsi="Arial" w:cs="Arial"/>
-          <w:strike/>
-          <w:color w:val="FF0000"/>
-          <w:sz w:val="19"/>
-          <w:szCs w:val="19"/>
-          <w:lang w:eastAsia="pt-BR"/>
-        </w:rPr>
-        <w:t xml:space="preserve"> "Leite materno/</w:t>
-      </w:r>
-      <w:proofErr w:type="spellStart"/>
-      <w:r>
-        <w:rPr>
-          <w:rFonts w:ascii="Arial" w:eastAsia="Times New Roman" w:hAnsi="Arial" w:cs="Arial"/>
-          <w:strike/>
-          <w:color w:val="FF0000"/>
-          <w:sz w:val="19"/>
-          <w:szCs w:val="19"/>
-          <w:lang w:eastAsia="pt-BR"/>
-        </w:rPr>
-        <w:t>ideade</w:t>
-      </w:r>
-      <w:proofErr w:type="spellEnd"/>
-      <w:r>
-        <w:rPr>
-          <w:rFonts w:ascii="Arial" w:eastAsia="Times New Roman" w:hAnsi="Arial" w:cs="Arial"/>
-          <w:strike/>
-          <w:color w:val="FF0000"/>
-          <w:sz w:val="19"/>
-          <w:szCs w:val="19"/>
-          <w:lang w:eastAsia="pt-BR"/>
-        </w:rPr>
-        <w:t>): só mostrar se leite materno estiver marcado e tirar o EXCLUSIVO</w:t>
+      <w:r>
+        <w:rPr>
+          <w:rFonts w:ascii="Arial" w:eastAsia="Times New Roman" w:hAnsi="Arial" w:cs="Arial"/>
+          <w:strike/>
+          <w:color w:val="FF0000"/>
+          <w:sz w:val="19"/>
+          <w:szCs w:val="19"/>
+          <w:lang w:eastAsia="pt-BR"/>
+        </w:rPr>
+        <w:t>ocultar "Leite materno/ideade): só mostrar se leite materno estiver marcado e tirar o EXCLUSIVO</w:t>
       </w:r>
     </w:p>
     <w:p>
@@ -3004,29 +2144,16 @@
           <w:lang w:eastAsia="pt-BR"/>
         </w:rPr>
       </w:pPr>
-      <w:proofErr w:type="gramStart"/>
-      <w:r>
-        <w:rPr>
-          <w:rFonts w:ascii="Arial" w:eastAsia="Times New Roman" w:hAnsi="Arial" w:cs="Arial"/>
-          <w:strike/>
-          <w:color w:val="FF0000"/>
-          <w:sz w:val="19"/>
-          <w:szCs w:val="19"/>
-          <w:lang w:eastAsia="pt-BR"/>
-        </w:rPr>
-        <w:t>leite</w:t>
-      </w:r>
-      <w:proofErr w:type="gramEnd"/>
-      <w:r>
-        <w:rPr>
-          <w:rFonts w:ascii="Arial" w:eastAsia="Times New Roman" w:hAnsi="Arial" w:cs="Arial"/>
-          <w:strike/>
-          <w:color w:val="FF0000"/>
-          <w:sz w:val="19"/>
-          <w:szCs w:val="19"/>
-          <w:lang w:eastAsia="pt-BR"/>
-        </w:rPr>
-        <w:t xml:space="preserve"> materno: "até que idade?"</w:t>
+      <w:r>
+        <w:rPr>
+          <w:rFonts w:ascii="Arial" w:eastAsia="Times New Roman" w:hAnsi="Arial" w:cs="Arial"/>
+          <w:strike/>
+          <w:color w:val="FF0000"/>
+          <w:sz w:val="19"/>
+          <w:szCs w:val="19"/>
+          <w:lang w:eastAsia="pt-BR"/>
+        </w:rPr>
+        <w:t>leite materno: "até que idade?"</w:t>
       </w:r>
     </w:p>
     <w:p>
@@ -3057,43 +2184,18 @@
           <w:highlight w:val="yellow"/>
           <w:lang w:eastAsia="pt-BR"/>
         </w:rPr>
-        <w:t>(J</w:t>
-      </w:r>
-      <w:proofErr w:type="gramStart"/>
-      <w:r>
-        <w:rPr>
-          <w:rFonts w:ascii="Arial" w:eastAsia="Times New Roman" w:hAnsi="Arial" w:cs="Arial"/>
-          <w:strike/>
-          <w:color w:val="FF0000"/>
-          <w:sz w:val="19"/>
-          <w:szCs w:val="19"/>
-          <w:highlight w:val="yellow"/>
-          <w:lang w:eastAsia="pt-BR"/>
-        </w:rPr>
-        <w:t>)</w:t>
-      </w:r>
-      <w:r>
-        <w:rPr>
-          <w:rFonts w:ascii="Arial" w:eastAsia="Times New Roman" w:hAnsi="Arial" w:cs="Arial"/>
-          <w:strike/>
-          <w:color w:val="FF0000"/>
-          <w:sz w:val="19"/>
-          <w:szCs w:val="19"/>
-          <w:lang w:eastAsia="pt-BR"/>
-        </w:rPr>
-        <w:t>Idade</w:t>
-      </w:r>
-      <w:proofErr w:type="gramEnd"/>
-      <w:r>
-        <w:rPr>
-          <w:rFonts w:ascii="Arial" w:eastAsia="Times New Roman" w:hAnsi="Arial" w:cs="Arial"/>
-          <w:strike/>
-          <w:color w:val="FF0000"/>
-          <w:sz w:val="19"/>
-          <w:szCs w:val="19"/>
-          <w:lang w:eastAsia="pt-BR"/>
-        </w:rPr>
-        <w:t xml:space="preserve"> Diagnóstico -- corrigir!</w:t>
+        <w:t>(J)</w:t>
+      </w:r>
+      <w:r>
+        <w:rPr>
+          <w:rFonts w:ascii="Arial" w:eastAsia="Times New Roman" w:hAnsi="Arial" w:cs="Arial"/>
+          <w:strike/>
+          <w:color w:val="FF0000"/>
+          <w:sz w:val="19"/>
+          <w:szCs w:val="19"/>
+          <w:lang w:eastAsia="pt-BR"/>
+        </w:rPr>
+        <w:t>Idade Diagnóstico -- corrigir!</w:t>
       </w:r>
     </w:p>
     <w:p>
@@ -3220,59 +2322,7 @@
           <w:highlight w:val="yellow"/>
           <w:lang w:eastAsia="pt-BR"/>
         </w:rPr>
-        <w:t xml:space="preserve">Linha separadora entre </w:t>
-      </w:r>
-      <w:proofErr w:type="gramStart"/>
-      <w:r>
-        <w:rPr>
-          <w:rFonts w:ascii="Arial" w:eastAsia="Times New Roman" w:hAnsi="Arial" w:cs="Arial"/>
-          <w:strike/>
-          <w:color w:val="222222"/>
-          <w:sz w:val="19"/>
-          <w:szCs w:val="19"/>
-          <w:highlight w:val="yellow"/>
-          <w:lang w:eastAsia="pt-BR"/>
-        </w:rPr>
-        <w:t>2</w:t>
-      </w:r>
-      <w:proofErr w:type="gramEnd"/>
-      <w:r>
-        <w:rPr>
-          <w:rFonts w:ascii="Arial" w:eastAsia="Times New Roman" w:hAnsi="Arial" w:cs="Arial"/>
-          <w:strike/>
-          <w:color w:val="222222"/>
-          <w:sz w:val="19"/>
-          <w:szCs w:val="19"/>
-          <w:highlight w:val="yellow"/>
-          <w:lang w:eastAsia="pt-BR"/>
-        </w:rPr>
-        <w:t xml:space="preserve"> diagnósticos e em cada separação, ter a </w:t>
-      </w:r>
-      <w:proofErr w:type="spellStart"/>
-      <w:r>
-        <w:rPr>
-          <w:rFonts w:ascii="Arial" w:eastAsia="Times New Roman" w:hAnsi="Arial" w:cs="Arial"/>
-          <w:strike/>
-          <w:color w:val="222222"/>
-          <w:sz w:val="19"/>
-          <w:szCs w:val="19"/>
-          <w:highlight w:val="yellow"/>
-          <w:lang w:eastAsia="pt-BR"/>
-        </w:rPr>
-        <w:t>opçao</w:t>
-      </w:r>
-      <w:proofErr w:type="spellEnd"/>
-      <w:r>
-        <w:rPr>
-          <w:rFonts w:ascii="Arial" w:eastAsia="Times New Roman" w:hAnsi="Arial" w:cs="Arial"/>
-          <w:strike/>
-          <w:color w:val="222222"/>
-          <w:sz w:val="19"/>
-          <w:szCs w:val="19"/>
-          <w:highlight w:val="yellow"/>
-          <w:lang w:eastAsia="pt-BR"/>
-        </w:rPr>
-        <w:t xml:space="preserve"> APAGAR</w:t>
+        <w:t>Linha separadora entre 2 diagnósticos e em cada separação, ter a opçao APAGAR</w:t>
       </w:r>
       <w:r>
         <w:rPr>
@@ -3419,9 +2469,8 @@
           <w:highlight w:val="yellow"/>
           <w:lang w:eastAsia="pt-BR"/>
         </w:rPr>
-        <w:t>(J</w:t>
-      </w:r>
-      <w:proofErr w:type="gramStart"/>
+        <w:t>(J)</w:t>
+      </w:r>
       <w:r>
         <w:rPr>
           <w:rFonts w:ascii="Arial" w:eastAsia="Times New Roman" w:hAnsi="Arial" w:cs="Arial"/>
@@ -3432,60 +2481,7 @@
           <w:highlight w:val="yellow"/>
           <w:lang w:eastAsia="pt-BR"/>
         </w:rPr>
-        <w:t>)</w:t>
-      </w:r>
-      <w:proofErr w:type="spellStart"/>
-      <w:r>
-        <w:rPr>
-          <w:rFonts w:ascii="Arial" w:eastAsia="Times New Roman" w:hAnsi="Arial" w:cs="Arial"/>
-          <w:strike/>
-          <w:color w:val="222222"/>
-          <w:sz w:val="19"/>
-          <w:szCs w:val="19"/>
-          <w:highlight w:val="yellow"/>
-          <w:lang w:eastAsia="pt-BR"/>
-        </w:rPr>
-        <w:t>CuidadoR</w:t>
-      </w:r>
-      <w:proofErr w:type="spellEnd"/>
-      <w:proofErr w:type="gramEnd"/>
-      <w:r>
-        <w:rPr>
-          <w:rFonts w:ascii="Arial" w:eastAsia="Times New Roman" w:hAnsi="Arial" w:cs="Arial"/>
-          <w:strike/>
-          <w:color w:val="222222"/>
-          <w:sz w:val="19"/>
-          <w:szCs w:val="19"/>
-          <w:highlight w:val="yellow"/>
-          <w:lang w:eastAsia="pt-BR"/>
-        </w:rPr>
-        <w:t xml:space="preserve"> ... </w:t>
-      </w:r>
-      <w:proofErr w:type="gramStart"/>
-      <w:r>
-        <w:rPr>
-          <w:rFonts w:ascii="Arial" w:eastAsia="Times New Roman" w:hAnsi="Arial" w:cs="Arial"/>
-          <w:strike/>
-          <w:color w:val="222222"/>
-          <w:sz w:val="19"/>
-          <w:szCs w:val="19"/>
-          <w:highlight w:val="yellow"/>
-          <w:lang w:eastAsia="pt-BR"/>
-        </w:rPr>
-        <w:t>e</w:t>
-      </w:r>
-      <w:proofErr w:type="gramEnd"/>
-      <w:r>
-        <w:rPr>
-          <w:rFonts w:ascii="Arial" w:eastAsia="Times New Roman" w:hAnsi="Arial" w:cs="Arial"/>
-          <w:strike/>
-          <w:color w:val="222222"/>
-          <w:sz w:val="19"/>
-          <w:szCs w:val="19"/>
-          <w:highlight w:val="yellow"/>
-          <w:lang w:eastAsia="pt-BR"/>
-        </w:rPr>
-        <w:t xml:space="preserve"> total de horas -- consertar!</w:t>
+        <w:t>CuidadoR ... e total de horas -- consertar!</w:t>
       </w:r>
       <w:r>
         <w:rPr>
@@ -3547,79 +2543,60 @@
           <w:highlight w:val="yellow"/>
           <w:lang w:eastAsia="pt-BR"/>
         </w:rPr>
-        <w:t>(J</w:t>
-      </w:r>
-      <w:proofErr w:type="gramStart"/>
-      <w:r>
-        <w:rPr>
-          <w:rFonts w:ascii="Arial" w:eastAsia="Times New Roman" w:hAnsi="Arial" w:cs="Arial"/>
-          <w:color w:val="222222"/>
+        <w:t>(J)</w:t>
+      </w:r>
+      <w:r>
+        <w:rPr>
+          <w:rFonts w:ascii="Arial" w:eastAsia="Times New Roman" w:hAnsi="Arial" w:cs="Arial"/>
+          <w:color w:val="222222"/>
+          <w:sz w:val="19"/>
+          <w:szCs w:val="19"/>
+          <w:lang w:eastAsia="pt-BR"/>
+        </w:rPr>
+        <w:t>ERRO: pede CEP do 2o responsável mas não havia um 2o responsável ... </w:t>
+      </w:r>
+    </w:p>
+    <w:p>
+      <w:pPr>
+        <w:shd w:val="clear" w:color="auto" w:fill="FFFFFF"/>
+        <w:spacing w:before="100" w:beforeAutospacing="1" w:after="100" w:afterAutospacing="1" w:line="240" w:lineRule="auto"/>
+        <w:rPr>
+          <w:rFonts w:ascii="Arial" w:eastAsia="Times New Roman" w:hAnsi="Arial" w:cs="Arial"/>
+          <w:strike/>
+          <w:color w:val="FF0000"/>
+          <w:sz w:val="19"/>
+          <w:szCs w:val="19"/>
+          <w:lang w:eastAsia="pt-BR"/>
+        </w:rPr>
+      </w:pPr>
+      <w:r>
+        <w:rPr>
+          <w:rFonts w:ascii="Arial" w:eastAsia="Times New Roman" w:hAnsi="Arial" w:cs="Arial"/>
+          <w:strike/>
+          <w:color w:val="FF0000"/>
+          <w:sz w:val="19"/>
+          <w:szCs w:val="19"/>
+          <w:lang w:eastAsia="pt-BR"/>
+        </w:rPr>
+        <w:t>Atendimento/Consulta</w:t>
+      </w:r>
+      <w:r>
+        <w:rPr>
+          <w:rFonts w:ascii="Arial" w:eastAsia="Times New Roman" w:hAnsi="Arial" w:cs="Arial"/>
+          <w:strike/>
+          <w:color w:val="FF0000"/>
           <w:sz w:val="19"/>
           <w:szCs w:val="19"/>
           <w:highlight w:val="yellow"/>
           <w:lang w:eastAsia="pt-BR"/>
         </w:rPr>
-        <w:t>)</w:t>
-      </w:r>
-      <w:r>
-        <w:rPr>
-          <w:rFonts w:ascii="Arial" w:eastAsia="Times New Roman" w:hAnsi="Arial" w:cs="Arial"/>
-          <w:color w:val="222222"/>
-          <w:sz w:val="19"/>
-          <w:szCs w:val="19"/>
-          <w:lang w:eastAsia="pt-BR"/>
-        </w:rPr>
-        <w:t>ERRO</w:t>
-      </w:r>
-      <w:proofErr w:type="gramEnd"/>
-      <w:r>
-        <w:rPr>
-          <w:rFonts w:ascii="Arial" w:eastAsia="Times New Roman" w:hAnsi="Arial" w:cs="Arial"/>
-          <w:color w:val="222222"/>
-          <w:sz w:val="19"/>
-          <w:szCs w:val="19"/>
-          <w:lang w:eastAsia="pt-BR"/>
-        </w:rPr>
-        <w:t>: pede CEP do 2o responsável mas não havia um 2o responsável ... </w:t>
-      </w:r>
-    </w:p>
-    <w:p>
-      <w:pPr>
-        <w:shd w:val="clear" w:color="auto" w:fill="FFFFFF"/>
-        <w:spacing w:before="100" w:beforeAutospacing="1" w:after="100" w:afterAutospacing="1" w:line="240" w:lineRule="auto"/>
-        <w:rPr>
-          <w:rFonts w:ascii="Arial" w:eastAsia="Times New Roman" w:hAnsi="Arial" w:cs="Arial"/>
-          <w:color w:val="222222"/>
-          <w:sz w:val="19"/>
-          <w:szCs w:val="19"/>
-          <w:lang w:eastAsia="pt-BR"/>
-        </w:rPr>
-      </w:pPr>
-      <w:r>
-        <w:rPr>
-          <w:rFonts w:ascii="Arial" w:eastAsia="Times New Roman" w:hAnsi="Arial" w:cs="Arial"/>
-          <w:color w:val="222222"/>
-          <w:sz w:val="19"/>
-          <w:szCs w:val="19"/>
-          <w:lang w:eastAsia="pt-BR"/>
-        </w:rPr>
-        <w:t>Atendimento/Consulta</w:t>
-      </w:r>
-      <w:r>
-        <w:rPr>
-          <w:rFonts w:ascii="Arial" w:eastAsia="Times New Roman" w:hAnsi="Arial" w:cs="Arial"/>
-          <w:color w:val="222222"/>
-          <w:sz w:val="19"/>
-          <w:szCs w:val="19"/>
-          <w:highlight w:val="yellow"/>
-          <w:lang w:eastAsia="pt-BR"/>
-        </w:rPr>
         <w:t>(A)</w:t>
       </w:r>
       <w:r>
         <w:rPr>
           <w:rFonts w:ascii="Arial" w:eastAsia="Times New Roman" w:hAnsi="Arial" w:cs="Arial"/>
-          <w:color w:val="222222"/>
+          <w:strike/>
+          <w:color w:val="FF0000"/>
           <w:sz w:val="19"/>
           <w:szCs w:val="19"/>
           <w:lang w:eastAsia="pt-BR"/>
@@ -3638,16 +2615,18 @@
         <w:ind w:left="945"/>
         <w:rPr>
           <w:rFonts w:ascii="Arial" w:eastAsia="Times New Roman" w:hAnsi="Arial" w:cs="Arial"/>
-          <w:color w:val="222222"/>
-          <w:sz w:val="19"/>
-          <w:szCs w:val="19"/>
-          <w:lang w:eastAsia="pt-BR"/>
-        </w:rPr>
-      </w:pPr>
-      <w:r>
-        <w:rPr>
-          <w:rFonts w:ascii="Arial" w:eastAsia="Times New Roman" w:hAnsi="Arial" w:cs="Arial"/>
-          <w:color w:val="222222"/>
+          <w:strike/>
+          <w:color w:val="FF0000"/>
+          <w:sz w:val="19"/>
+          <w:szCs w:val="19"/>
+          <w:lang w:eastAsia="pt-BR"/>
+        </w:rPr>
+      </w:pPr>
+      <w:r>
+        <w:rPr>
+          <w:rFonts w:ascii="Arial" w:eastAsia="Times New Roman" w:hAnsi="Arial" w:cs="Arial"/>
+          <w:strike/>
+          <w:color w:val="FF0000"/>
           <w:sz w:val="19"/>
           <w:szCs w:val="19"/>
           <w:lang w:eastAsia="pt-BR"/>
@@ -3666,21 +2645,36 @@
         <w:ind w:left="1665"/>
         <w:rPr>
           <w:rFonts w:ascii="Arial" w:eastAsia="Times New Roman" w:hAnsi="Arial" w:cs="Arial"/>
-          <w:color w:val="222222"/>
-          <w:sz w:val="19"/>
-          <w:szCs w:val="19"/>
-          <w:lang w:eastAsia="pt-BR"/>
-        </w:rPr>
-      </w:pPr>
-      <w:r>
-        <w:rPr>
-          <w:rFonts w:ascii="Arial" w:eastAsia="Times New Roman" w:hAnsi="Arial" w:cs="Arial"/>
-          <w:color w:val="222222"/>
-          <w:sz w:val="19"/>
-          <w:szCs w:val="19"/>
-          <w:lang w:eastAsia="pt-BR"/>
-        </w:rPr>
-        <w:t>Dados generais não: GERAIS</w:t>
+          <w:strike/>
+          <w:color w:val="FF0000"/>
+          <w:sz w:val="19"/>
+          <w:szCs w:val="19"/>
+          <w:lang w:eastAsia="pt-BR"/>
+        </w:rPr>
+      </w:pPr>
+      <w:r>
+        <w:rPr>
+          <w:rFonts w:ascii="Arial" w:eastAsia="Times New Roman" w:hAnsi="Arial" w:cs="Arial"/>
+          <w:strike/>
+          <w:color w:val="FF0000"/>
+          <w:sz w:val="19"/>
+          <w:szCs w:val="19"/>
+          <w:lang w:eastAsia="pt-BR"/>
+        </w:rPr>
+        <w:t>Dados gene</w:t>
+      </w:r>
+      <w:bookmarkStart w:id="1" w:name="_GoBack"/>
+      <w:bookmarkEnd w:id="1"/>
+      <w:r>
+        <w:rPr>
+          <w:rFonts w:ascii="Arial" w:eastAsia="Times New Roman" w:hAnsi="Arial" w:cs="Arial"/>
+          <w:strike/>
+          <w:color w:val="FF0000"/>
+          <w:sz w:val="19"/>
+          <w:szCs w:val="19"/>
+          <w:lang w:eastAsia="pt-BR"/>
+        </w:rPr>
+        <w:t>rais não: GERAIS</w:t>
       </w:r>
     </w:p>
     <w:p>
@@ -3694,16 +2688,18 @@
         <w:ind w:left="1665"/>
         <w:rPr>
           <w:rFonts w:ascii="Arial" w:eastAsia="Times New Roman" w:hAnsi="Arial" w:cs="Arial"/>
-          <w:color w:val="222222"/>
-          <w:sz w:val="19"/>
-          <w:szCs w:val="19"/>
-          <w:lang w:eastAsia="pt-BR"/>
-        </w:rPr>
-      </w:pPr>
-      <w:r>
-        <w:rPr>
-          <w:rFonts w:ascii="Arial" w:eastAsia="Times New Roman" w:hAnsi="Arial" w:cs="Arial"/>
-          <w:color w:val="222222"/>
+          <w:strike/>
+          <w:color w:val="FF0000"/>
+          <w:sz w:val="19"/>
+          <w:szCs w:val="19"/>
+          <w:lang w:eastAsia="pt-BR"/>
+        </w:rPr>
+      </w:pPr>
+      <w:r>
+        <w:rPr>
+          <w:rFonts w:ascii="Arial" w:eastAsia="Times New Roman" w:hAnsi="Arial" w:cs="Arial"/>
+          <w:strike/>
+          <w:color w:val="FF0000"/>
           <w:sz w:val="19"/>
           <w:szCs w:val="19"/>
           <w:lang w:eastAsia="pt-BR"/>
@@ -3722,33 +2718,23 @@
         <w:ind w:left="2385"/>
         <w:rPr>
           <w:rFonts w:ascii="Arial" w:eastAsia="Times New Roman" w:hAnsi="Arial" w:cs="Arial"/>
-          <w:color w:val="222222"/>
-          <w:sz w:val="19"/>
-          <w:szCs w:val="19"/>
-          <w:lang w:eastAsia="pt-BR"/>
-        </w:rPr>
-      </w:pPr>
-      <w:proofErr w:type="gramStart"/>
-      <w:r>
-        <w:rPr>
-          <w:rFonts w:ascii="Arial" w:eastAsia="Times New Roman" w:hAnsi="Arial" w:cs="Arial"/>
-          <w:color w:val="222222"/>
-          <w:sz w:val="19"/>
-          <w:szCs w:val="19"/>
-          <w:lang w:eastAsia="pt-BR"/>
-        </w:rPr>
-        <w:t>no</w:t>
-      </w:r>
-      <w:proofErr w:type="gramEnd"/>
-      <w:r>
-        <w:rPr>
-          <w:rFonts w:ascii="Arial" w:eastAsia="Times New Roman" w:hAnsi="Arial" w:cs="Arial"/>
-          <w:color w:val="222222"/>
-          <w:sz w:val="19"/>
-          <w:szCs w:val="19"/>
-          <w:lang w:eastAsia="pt-BR"/>
-        </w:rPr>
-        <w:t xml:space="preserve"> editar TIPO de SANGUE, default do combo-box ser SELECIONAR</w:t>
+          <w:strike/>
+          <w:color w:val="FF0000"/>
+          <w:sz w:val="19"/>
+          <w:szCs w:val="19"/>
+          <w:lang w:eastAsia="pt-BR"/>
+        </w:rPr>
+      </w:pPr>
+      <w:r>
+        <w:rPr>
+          <w:rFonts w:ascii="Arial" w:eastAsia="Times New Roman" w:hAnsi="Arial" w:cs="Arial"/>
+          <w:strike/>
+          <w:color w:val="FF0000"/>
+          <w:sz w:val="19"/>
+          <w:szCs w:val="19"/>
+          <w:lang w:eastAsia="pt-BR"/>
+        </w:rPr>
+        <w:t>no editar TIPO de SANGUE, default do combo-box ser SELECIONAR</w:t>
       </w:r>
     </w:p>
     <w:p>
@@ -3762,57 +2748,23 @@
         <w:ind w:left="2385"/>
         <w:rPr>
           <w:rFonts w:ascii="Arial" w:eastAsia="Times New Roman" w:hAnsi="Arial" w:cs="Arial"/>
-          <w:color w:val="222222"/>
-          <w:sz w:val="19"/>
-          <w:szCs w:val="19"/>
-          <w:lang w:eastAsia="pt-BR"/>
-        </w:rPr>
-      </w:pPr>
-      <w:proofErr w:type="spellStart"/>
-      <w:proofErr w:type="gramStart"/>
-      <w:r>
-        <w:rPr>
-          <w:rFonts w:ascii="Arial" w:eastAsia="Times New Roman" w:hAnsi="Arial" w:cs="Arial"/>
-          <w:color w:val="222222"/>
-          <w:sz w:val="19"/>
-          <w:szCs w:val="19"/>
-          <w:lang w:eastAsia="pt-BR"/>
-        </w:rPr>
-        <w:t>nasTabs</w:t>
-      </w:r>
-      <w:proofErr w:type="spellEnd"/>
-      <w:proofErr w:type="gramEnd"/>
-      <w:r>
-        <w:rPr>
-          <w:rFonts w:ascii="Arial" w:eastAsia="Times New Roman" w:hAnsi="Arial" w:cs="Arial"/>
-          <w:color w:val="222222"/>
-          <w:sz w:val="19"/>
-          <w:szCs w:val="19"/>
-          <w:lang w:eastAsia="pt-BR"/>
-        </w:rPr>
-        <w:t xml:space="preserve">: Consulta / Responsáveis --&gt; não Dados </w:t>
-      </w:r>
-      <w:proofErr w:type="spellStart"/>
-      <w:r>
-        <w:rPr>
-          <w:rFonts w:ascii="Arial" w:eastAsia="Times New Roman" w:hAnsi="Arial" w:cs="Arial"/>
-          <w:color w:val="222222"/>
-          <w:sz w:val="19"/>
-          <w:szCs w:val="19"/>
-          <w:lang w:eastAsia="pt-BR"/>
-        </w:rPr>
-        <w:t>Generales</w:t>
-      </w:r>
-      <w:proofErr w:type="spellEnd"/>
-      <w:r>
-        <w:rPr>
-          <w:rFonts w:ascii="Arial" w:eastAsia="Times New Roman" w:hAnsi="Arial" w:cs="Arial"/>
-          <w:color w:val="222222"/>
-          <w:sz w:val="19"/>
-          <w:szCs w:val="19"/>
-          <w:lang w:eastAsia="pt-BR"/>
-        </w:rPr>
-        <w:t>... </w:t>
+          <w:strike/>
+          <w:color w:val="FF0000"/>
+          <w:sz w:val="19"/>
+          <w:szCs w:val="19"/>
+          <w:lang w:eastAsia="pt-BR"/>
+        </w:rPr>
+      </w:pPr>
+      <w:r>
+        <w:rPr>
+          <w:rFonts w:ascii="Arial" w:eastAsia="Times New Roman" w:hAnsi="Arial" w:cs="Arial"/>
+          <w:strike/>
+          <w:color w:val="FF0000"/>
+          <w:sz w:val="19"/>
+          <w:szCs w:val="19"/>
+          <w:lang w:eastAsia="pt-BR"/>
+        </w:rPr>
+        <w:t>nasTabs: Consulta / Responsáveis --&gt; não Dados Generales... </w:t>
       </w:r>
     </w:p>
     <w:p>
@@ -3910,100 +2862,24 @@
         <w:ind w:left="945"/>
         <w:rPr>
           <w:rFonts w:ascii="Arial" w:eastAsia="Times New Roman" w:hAnsi="Arial" w:cs="Arial"/>
-          <w:color w:val="222222"/>
-          <w:sz w:val="19"/>
-          <w:szCs w:val="19"/>
-          <w:lang w:eastAsia="pt-BR"/>
-        </w:rPr>
-      </w:pPr>
-      <w:r>
-        <w:rPr>
-          <w:rFonts w:ascii="Arial" w:eastAsia="Times New Roman" w:hAnsi="Arial" w:cs="Arial"/>
-          <w:color w:val="222222"/>
-          <w:sz w:val="19"/>
-          <w:szCs w:val="19"/>
-          <w:lang w:eastAsia="pt-BR"/>
-        </w:rPr>
-        <w:t xml:space="preserve">SEXO: M ou F nas colunas </w:t>
-      </w:r>
-      <w:proofErr w:type="gramStart"/>
-      <w:r>
-        <w:rPr>
-          <w:rFonts w:ascii="Arial" w:eastAsia="Times New Roman" w:hAnsi="Arial" w:cs="Arial"/>
-          <w:color w:val="222222"/>
-          <w:sz w:val="19"/>
-          <w:szCs w:val="19"/>
-          <w:lang w:eastAsia="pt-BR"/>
-        </w:rPr>
-        <w:t>do filhos</w:t>
-      </w:r>
-      <w:proofErr w:type="gramEnd"/>
-      <w:r>
-        <w:rPr>
-          <w:rFonts w:ascii="Arial" w:eastAsia="Times New Roman" w:hAnsi="Arial" w:cs="Arial"/>
-          <w:color w:val="222222"/>
-          <w:sz w:val="19"/>
-          <w:szCs w:val="19"/>
-          <w:lang w:eastAsia="pt-BR"/>
-        </w:rPr>
-        <w:t xml:space="preserve">, exatamente como na </w:t>
-      </w:r>
-      <w:proofErr w:type="spellStart"/>
-      <w:r>
-        <w:rPr>
-          <w:rFonts w:ascii="Arial" w:eastAsia="Times New Roman" w:hAnsi="Arial" w:cs="Arial"/>
-          <w:color w:val="222222"/>
-          <w:sz w:val="19"/>
-          <w:szCs w:val="19"/>
-          <w:lang w:eastAsia="pt-BR"/>
-        </w:rPr>
-        <w:t>Kinderland</w:t>
-      </w:r>
-      <w:proofErr w:type="spellEnd"/>
-      <w:r>
-        <w:rPr>
-          <w:rFonts w:ascii="Arial" w:eastAsia="Times New Roman" w:hAnsi="Arial" w:cs="Arial"/>
-          <w:color w:val="222222"/>
-          <w:sz w:val="19"/>
-          <w:szCs w:val="19"/>
-          <w:lang w:eastAsia="pt-BR"/>
-        </w:rPr>
-        <w:t xml:space="preserve">! Hoje está </w:t>
-      </w:r>
-      <w:proofErr w:type="spellStart"/>
-      <w:r>
-        <w:rPr>
-          <w:rFonts w:ascii="Arial" w:eastAsia="Times New Roman" w:hAnsi="Arial" w:cs="Arial"/>
-          <w:color w:val="222222"/>
-          <w:sz w:val="19"/>
-          <w:szCs w:val="19"/>
-          <w:lang w:eastAsia="pt-BR"/>
-        </w:rPr>
-        <w:t>Homen</w:t>
-      </w:r>
-      <w:proofErr w:type="spellEnd"/>
-      <w:r>
-        <w:rPr>
-          <w:rFonts w:ascii="Arial" w:eastAsia="Times New Roman" w:hAnsi="Arial" w:cs="Arial"/>
-          <w:color w:val="222222"/>
-          <w:sz w:val="19"/>
-          <w:szCs w:val="19"/>
-          <w:lang w:eastAsia="pt-BR"/>
-        </w:rPr>
-        <w:t xml:space="preserve"> / </w:t>
-      </w:r>
-      <w:proofErr w:type="spellStart"/>
-      <w:r>
-        <w:rPr>
-          <w:rFonts w:ascii="Arial" w:eastAsia="Times New Roman" w:hAnsi="Arial" w:cs="Arial"/>
-          <w:color w:val="222222"/>
-          <w:sz w:val="19"/>
-          <w:szCs w:val="19"/>
-          <w:lang w:eastAsia="pt-BR"/>
-        </w:rPr>
-        <w:t>Female</w:t>
-      </w:r>
-      <w:proofErr w:type="spellEnd"/>
+          <w:b/>
+          <w:color w:val="222222"/>
+          <w:sz w:val="19"/>
+          <w:szCs w:val="19"/>
+          <w:lang w:eastAsia="pt-BR"/>
+        </w:rPr>
+      </w:pPr>
+      <w:r>
+        <w:rPr>
+          <w:rFonts w:ascii="Arial" w:eastAsia="Times New Roman" w:hAnsi="Arial" w:cs="Arial"/>
+          <w:b/>
+          <w:color w:val="222222"/>
+          <w:sz w:val="19"/>
+          <w:szCs w:val="19"/>
+          <w:lang w:eastAsia="pt-BR"/>
+        </w:rPr>
+        <w:t>SEXO: M ou F nas colunas do filhos, exatamente como na Kinderland! Hoje está Homen / Female</w:t>
+      </w:r>
     </w:p>
     <w:p>
       <w:pPr>
@@ -4031,51 +2907,7 @@
           <w:lang w:eastAsia="pt-BR"/>
         </w:rPr>
         <w:lastRenderedPageBreak/>
-        <w:t xml:space="preserve">Filtro idade: certamente não 0,1/1,2/ ... Colocar Data </w:t>
-      </w:r>
-      <w:proofErr w:type="spellStart"/>
-      <w:r>
-        <w:rPr>
-          <w:rFonts w:ascii="Arial" w:eastAsia="Times New Roman" w:hAnsi="Arial" w:cs="Arial"/>
-          <w:color w:val="222222"/>
-          <w:sz w:val="19"/>
-          <w:szCs w:val="19"/>
-          <w:lang w:eastAsia="pt-BR"/>
-        </w:rPr>
-        <w:t>Nasc</w:t>
-      </w:r>
-      <w:proofErr w:type="spellEnd"/>
-      <w:r>
-        <w:rPr>
-          <w:rFonts w:ascii="Arial" w:eastAsia="Times New Roman" w:hAnsi="Arial" w:cs="Arial"/>
-          <w:color w:val="222222"/>
-          <w:sz w:val="19"/>
-          <w:szCs w:val="19"/>
-          <w:lang w:eastAsia="pt-BR"/>
-        </w:rPr>
-        <w:t xml:space="preserve">. MIN e Data </w:t>
-      </w:r>
-      <w:proofErr w:type="spellStart"/>
-      <w:r>
-        <w:rPr>
-          <w:rFonts w:ascii="Arial" w:eastAsia="Times New Roman" w:hAnsi="Arial" w:cs="Arial"/>
-          <w:color w:val="222222"/>
-          <w:sz w:val="19"/>
-          <w:szCs w:val="19"/>
-          <w:lang w:eastAsia="pt-BR"/>
-        </w:rPr>
-        <w:t>Nasc</w:t>
-      </w:r>
-      <w:proofErr w:type="spellEnd"/>
-      <w:r>
-        <w:rPr>
-          <w:rFonts w:ascii="Arial" w:eastAsia="Times New Roman" w:hAnsi="Arial" w:cs="Arial"/>
-          <w:color w:val="222222"/>
-          <w:sz w:val="19"/>
-          <w:szCs w:val="19"/>
-          <w:lang w:eastAsia="pt-BR"/>
-        </w:rPr>
-        <w:t>. MAX!</w:t>
+        <w:t>Filtro idade: certamente não 0,1/1,2/ ... Colocar Data Nasc. MIN e Data Nasc. MAX!</w:t>
       </w:r>
     </w:p>
     <w:p>
@@ -4103,29 +2935,7 @@
           <w:szCs w:val="19"/>
           <w:lang w:eastAsia="pt-BR"/>
         </w:rPr>
-        <w:t xml:space="preserve">Problema Saúde: Similar aos sócios beneméritos da </w:t>
-      </w:r>
-      <w:proofErr w:type="spellStart"/>
-      <w:r>
-        <w:rPr>
-          <w:rFonts w:ascii="Arial" w:eastAsia="Times New Roman" w:hAnsi="Arial" w:cs="Arial"/>
-          <w:color w:val="222222"/>
-          <w:sz w:val="19"/>
-          <w:szCs w:val="19"/>
-          <w:lang w:eastAsia="pt-BR"/>
-        </w:rPr>
-        <w:t>Kinderland</w:t>
-      </w:r>
-      <w:proofErr w:type="spellEnd"/>
-      <w:r>
-        <w:rPr>
-          <w:rFonts w:ascii="Arial" w:eastAsia="Times New Roman" w:hAnsi="Arial" w:cs="Arial"/>
-          <w:color w:val="222222"/>
-          <w:sz w:val="19"/>
-          <w:szCs w:val="19"/>
-          <w:lang w:eastAsia="pt-BR"/>
-        </w:rPr>
-        <w:t>!</w:t>
+        <w:t>Problema Saúde: Similar aos sócios beneméritos da Kinderland!</w:t>
       </w:r>
     </w:p>
     <w:p>
@@ -4173,7 +2983,7 @@
     </w:p>
     <w:p>
       <w:pPr>
-        <w:pStyle w:val="Prrafodelista"/>
+        <w:pStyle w:val="ListParagraph"/>
         <w:rPr>
           <w:lang w:val="es-ES"/>
         </w:rPr>
@@ -4190,36 +3000,23 @@
 </file>
 
 <file path=word/comments.xml><?xml version="1.0" encoding="utf-8"?>
-<w:comments xmlns:ve="http://schemas.openxmlformats.org/markup-compatibility/2006" xmlns:o="urn:schemas-microsoft-com:office:office" xmlns:r="http://schemas.openxmlformats.org/officeDocument/2006/relationships" xmlns:m="http://schemas.openxmlformats.org/officeDocument/2006/math" xmlns:v="urn:schemas-microsoft-com:vml" xmlns:wp="http://schemas.openxmlformats.org/drawingml/2006/wordprocessingDrawing" xmlns:w10="urn:schemas-microsoft-com:office:word" xmlns:w="http://schemas.openxmlformats.org/wordprocessingml/2006/main" xmlns:wne="http://schemas.microsoft.com/office/word/2006/wordml">
-  <w:comment w:id="1" w:author="liester" w:date="2016-06-16T18:25:00Z" w:initials="l">
-    <w:p>
-      <w:pPr>
-        <w:pStyle w:val="Textocomentario"/>
+<w:comments xmlns:wpc="http://schemas.microsoft.com/office/word/2010/wordprocessingCanvas" xmlns:mc="http://schemas.openxmlformats.org/markup-compatibility/2006" xmlns:o="urn:schemas-microsoft-com:office:office" xmlns:r="http://schemas.openxmlformats.org/officeDocument/2006/relationships" xmlns:m="http://schemas.openxmlformats.org/officeDocument/2006/math" xmlns:v="urn:schemas-microsoft-com:vml" xmlns:wp14="http://schemas.microsoft.com/office/word/2010/wordprocessingDrawing" xmlns:wp="http://schemas.openxmlformats.org/drawingml/2006/wordprocessingDrawing" xmlns:w10="urn:schemas-microsoft-com:office:word" xmlns:w="http://schemas.openxmlformats.org/wordprocessingml/2006/main" xmlns:w14="http://schemas.microsoft.com/office/word/2010/wordml" xmlns:wpg="http://schemas.microsoft.com/office/word/2010/wordprocessingGroup" xmlns:wpi="http://schemas.microsoft.com/office/word/2010/wordprocessingInk" xmlns:wne="http://schemas.microsoft.com/office/word/2006/wordml" xmlns:wps="http://schemas.microsoft.com/office/word/2010/wordprocessingShape" mc:Ignorable="w14 wp14">
+  <w:comment w:id="0" w:author="liester" w:date="2016-06-16T18:25:00Z" w:initials="l">
+    <w:p>
+      <w:pPr>
+        <w:pStyle w:val="CommentText"/>
         <w:rPr>
           <w:u w:val="single"/>
         </w:rPr>
       </w:pPr>
       <w:r>
         <w:rPr>
-          <w:rStyle w:val="Refdecomentario"/>
+          <w:rStyle w:val="CommentReference"/>
         </w:rPr>
         <w:annotationRef/>
       </w:r>
-      <w:proofErr w:type="spellStart"/>
-      <w:r>
-        <w:t>Anhadir</w:t>
-      </w:r>
-      <w:proofErr w:type="spellEnd"/>
-      <w:r>
-        <w:t xml:space="preserve"> campos </w:t>
-      </w:r>
-      <w:proofErr w:type="spellStart"/>
-      <w:r>
-        <w:t>bd</w:t>
-      </w:r>
-      <w:proofErr w:type="spellEnd"/>
-      <w:r>
-        <w:t xml:space="preserve"> Server.</w:t>
+      <w:r>
+        <w:t>Anhadir campos bd Server.</w:t>
       </w:r>
     </w:p>
   </w:comment>
@@ -4227,7 +3024,7 @@
 </file>
 
 <file path=word/numbering.xml><?xml version="1.0" encoding="utf-8"?>
-<w:numbering xmlns:ve="http://schemas.openxmlformats.org/markup-compatibility/2006" xmlns:o="urn:schemas-microsoft-com:office:office" xmlns:r="http://schemas.openxmlformats.org/officeDocument/2006/relationships" xmlns:m="http://schemas.openxmlformats.org/officeDocument/2006/math" xmlns:v="urn:schemas-microsoft-com:vml" xmlns:wp="http://schemas.openxmlformats.org/drawingml/2006/wordprocessingDrawing" xmlns:w10="urn:schemas-microsoft-com:office:word" xmlns:w="http://schemas.openxmlformats.org/wordprocessingml/2006/main" xmlns:wne="http://schemas.microsoft.com/office/word/2006/wordml">
+<w:numbering xmlns:wpc="http://schemas.microsoft.com/office/word/2010/wordprocessingCanvas" xmlns:mc="http://schemas.openxmlformats.org/markup-compatibility/2006" xmlns:o="urn:schemas-microsoft-com:office:office" xmlns:r="http://schemas.openxmlformats.org/officeDocument/2006/relationships" xmlns:m="http://schemas.openxmlformats.org/officeDocument/2006/math" xmlns:v="urn:schemas-microsoft-com:vml" xmlns:wp14="http://schemas.microsoft.com/office/word/2010/wordprocessingDrawing" xmlns:wp="http://schemas.openxmlformats.org/drawingml/2006/wordprocessingDrawing" xmlns:w10="urn:schemas-microsoft-com:office:word" xmlns:w="http://schemas.openxmlformats.org/wordprocessingml/2006/main" xmlns:w14="http://schemas.microsoft.com/office/word/2010/wordml" xmlns:wpg="http://schemas.microsoft.com/office/word/2010/wordprocessingGroup" xmlns:wpi="http://schemas.microsoft.com/office/word/2010/wordprocessingInk" xmlns:wne="http://schemas.microsoft.com/office/word/2006/wordml" xmlns:wps="http://schemas.microsoft.com/office/word/2010/wordprocessingShape" mc:Ignorable="w14 wp14">
   <w:abstractNum w:abstractNumId="0">
     <w:nsid w:val="0AD07C08"/>
     <w:multiLevelType w:val="multilevel"/>
@@ -6297,7 +5094,7 @@
 </file>
 
 <file path=word/styles.xml><?xml version="1.0" encoding="utf-8"?>
-<w:styles xmlns:r="http://schemas.openxmlformats.org/officeDocument/2006/relationships" xmlns:w="http://schemas.openxmlformats.org/wordprocessingml/2006/main">
+<w:styles xmlns:mc="http://schemas.openxmlformats.org/markup-compatibility/2006" xmlns:r="http://schemas.openxmlformats.org/officeDocument/2006/relationships" xmlns:w="http://schemas.openxmlformats.org/wordprocessingml/2006/main" xmlns:w14="http://schemas.microsoft.com/office/word/2010/wordml" mc:Ignorable="w14">
   <w:docDefaults>
     <w:rPrDefault>
       <w:rPr>
@@ -6457,18 +5254,17 @@
     <w:qFormat/>
     <w:rsid w:val="00365C23"/>
   </w:style>
-  <w:style w:type="character" w:default="1" w:styleId="Fuentedeprrafopredeter">
+  <w:style w:type="character" w:default="1" w:styleId="DefaultParagraphFont">
     <w:name w:val="Default Paragraph Font"/>
     <w:uiPriority w:val="1"/>
     <w:semiHidden/>
     <w:unhideWhenUsed/>
   </w:style>
-  <w:style w:type="table" w:default="1" w:styleId="Tablanormal">
+  <w:style w:type="table" w:default="1" w:styleId="TableNormal">
     <w:name w:val="Normal Table"/>
     <w:uiPriority w:val="99"/>
     <w:semiHidden/>
     <w:unhideWhenUsed/>
-    <w:qFormat/>
     <w:tblPr>
       <w:tblInd w:w="0" w:type="dxa"/>
       <w:tblCellMar>
@@ -6479,13 +5275,13 @@
       </w:tblCellMar>
     </w:tblPr>
   </w:style>
-  <w:style w:type="numbering" w:default="1" w:styleId="Sinlista">
+  <w:style w:type="numbering" w:default="1" w:styleId="NoList">
     <w:name w:val="No List"/>
     <w:uiPriority w:val="99"/>
     <w:semiHidden/>
     <w:unhideWhenUsed/>
   </w:style>
-  <w:style w:type="paragraph" w:styleId="Prrafodelista">
+  <w:style w:type="paragraph" w:styleId="ListParagraph">
     <w:name w:val="List Paragraph"/>
     <w:basedOn w:val="Normal"/>
     <w:uiPriority w:val="34"/>
@@ -6496,9 +5292,9 @@
       <w:contextualSpacing/>
     </w:pPr>
   </w:style>
-  <w:style w:type="character" w:styleId="Refdecomentario">
+  <w:style w:type="character" w:styleId="CommentReference">
     <w:name w:val="annotation reference"/>
-    <w:basedOn w:val="Fuentedeprrafopredeter"/>
+    <w:basedOn w:val="DefaultParagraphFont"/>
     <w:uiPriority w:val="99"/>
     <w:semiHidden/>
     <w:unhideWhenUsed/>
@@ -6508,10 +5304,10 @@
       <w:szCs w:val="16"/>
     </w:rPr>
   </w:style>
-  <w:style w:type="paragraph" w:styleId="Textocomentario">
+  <w:style w:type="paragraph" w:styleId="CommentText">
     <w:name w:val="annotation text"/>
     <w:basedOn w:val="Normal"/>
-    <w:link w:val="TextocomentarioCar"/>
+    <w:link w:val="CommentTextChar"/>
     <w:uiPriority w:val="99"/>
     <w:semiHidden/>
     <w:unhideWhenUsed/>
@@ -6524,10 +5320,10 @@
       <w:szCs w:val="20"/>
     </w:rPr>
   </w:style>
-  <w:style w:type="character" w:customStyle="1" w:styleId="TextocomentarioCar">
-    <w:name w:val="Texto comentario Car"/>
-    <w:basedOn w:val="Fuentedeprrafopredeter"/>
-    <w:link w:val="Textocomentario"/>
+  <w:style w:type="character" w:customStyle="1" w:styleId="CommentTextChar">
+    <w:name w:val="Comment Text Char"/>
+    <w:basedOn w:val="DefaultParagraphFont"/>
+    <w:link w:val="CommentText"/>
     <w:uiPriority w:val="99"/>
     <w:semiHidden/>
     <w:rsid w:val="006A31DF"/>
@@ -6536,11 +5332,11 @@
       <w:szCs w:val="20"/>
     </w:rPr>
   </w:style>
-  <w:style w:type="paragraph" w:styleId="Asuntodelcomentario">
+  <w:style w:type="paragraph" w:styleId="CommentSubject">
     <w:name w:val="annotation subject"/>
-    <w:basedOn w:val="Textocomentario"/>
-    <w:next w:val="Textocomentario"/>
-    <w:link w:val="AsuntodelcomentarioCar"/>
+    <w:basedOn w:val="CommentText"/>
+    <w:next w:val="CommentText"/>
+    <w:link w:val="CommentSubjectChar"/>
     <w:uiPriority w:val="99"/>
     <w:semiHidden/>
     <w:unhideWhenUsed/>
@@ -6550,22 +5346,24 @@
       <w:bCs/>
     </w:rPr>
   </w:style>
-  <w:style w:type="character" w:customStyle="1" w:styleId="AsuntodelcomentarioCar">
-    <w:name w:val="Asunto del comentario Car"/>
-    <w:basedOn w:val="TextocomentarioCar"/>
-    <w:link w:val="Asuntodelcomentario"/>
+  <w:style w:type="character" w:customStyle="1" w:styleId="CommentSubjectChar">
+    <w:name w:val="Comment Subject Char"/>
+    <w:basedOn w:val="CommentTextChar"/>
+    <w:link w:val="CommentSubject"/>
     <w:uiPriority w:val="99"/>
     <w:semiHidden/>
     <w:rsid w:val="006A31DF"/>
     <w:rPr>
       <w:b/>
       <w:bCs/>
+      <w:sz w:val="20"/>
+      <w:szCs w:val="20"/>
     </w:rPr>
   </w:style>
-  <w:style w:type="paragraph" w:styleId="Textodeglobo">
+  <w:style w:type="paragraph" w:styleId="BalloonText">
     <w:name w:val="Balloon Text"/>
     <w:basedOn w:val="Normal"/>
-    <w:link w:val="TextodegloboCar"/>
+    <w:link w:val="BalloonTextChar"/>
     <w:uiPriority w:val="99"/>
     <w:semiHidden/>
     <w:unhideWhenUsed/>
@@ -6579,10 +5377,10 @@
       <w:szCs w:val="16"/>
     </w:rPr>
   </w:style>
-  <w:style w:type="character" w:customStyle="1" w:styleId="TextodegloboCar">
-    <w:name w:val="Texto de globo Car"/>
-    <w:basedOn w:val="Fuentedeprrafopredeter"/>
-    <w:link w:val="Textodeglobo"/>
+  <w:style w:type="character" w:customStyle="1" w:styleId="BalloonTextChar">
+    <w:name w:val="Balloon Text Char"/>
+    <w:basedOn w:val="DefaultParagraphFont"/>
+    <w:link w:val="BalloonText"/>
     <w:uiPriority w:val="99"/>
     <w:semiHidden/>
     <w:rsid w:val="006A31DF"/>
@@ -6591,6 +5389,196 @@
       <w:sz w:val="16"/>
       <w:szCs w:val="16"/>
     </w:rPr>
+  </w:style>
+</w:styles>
+</file>
+
+<file path=word/stylesWithEffects.xml><?xml version="1.0" encoding="utf-8"?>
+<w:styles xmlns:wpc="http://schemas.microsoft.com/office/word/2010/wordprocessingCanvas" xmlns:mc="http://schemas.openxmlformats.org/markup-compatibility/2006" xmlns:o="urn:schemas-microsoft-com:office:office" xmlns:r="http://schemas.openxmlformats.org/officeDocument/2006/relationships" xmlns:m="http://schemas.openxmlformats.org/officeDocument/2006/math" xmlns:v="urn:schemas-microsoft-com:vml" xmlns:wp14="http://schemas.microsoft.com/office/word/2010/wordprocessingDrawing" xmlns:wp="http://schemas.openxmlformats.org/drawingml/2006/wordprocessingDrawing" xmlns:w10="urn:schemas-microsoft-com:office:word" xmlns:w="http://schemas.openxmlformats.org/wordprocessingml/2006/main" xmlns:w14="http://schemas.microsoft.com/office/word/2010/wordml" xmlns:wpg="http://schemas.microsoft.com/office/word/2010/wordprocessingGroup" xmlns:wpi="http://schemas.microsoft.com/office/word/2010/wordprocessingInk" xmlns:wne="http://schemas.microsoft.com/office/word/2006/wordml" xmlns:wps="http://schemas.microsoft.com/office/word/2010/wordprocessingShape" mc:Ignorable="w14 wp14">
+  <w:docDefaults>
+    <w:rPrDefault>
+      <w:rPr>
+        <w:rFonts w:asciiTheme="minorHAnsi" w:eastAsiaTheme="minorEastAsia" w:hAnsiTheme="minorHAnsi" w:cstheme="minorBidi"/>
+        <w:sz w:val="22"/>
+        <w:szCs w:val="22"/>
+        <w:lang w:val="pt-BR" w:eastAsia="pt-BR" w:bidi="ar-SA"/>
+      </w:rPr>
+    </w:rPrDefault>
+    <w:pPrDefault>
+      <w:pPr>
+        <w:spacing w:after="200" w:line="276" w:lineRule="auto"/>
+      </w:pPr>
+    </w:pPrDefault>
+  </w:docDefaults>
+  <w:latentStyles w:defLockedState="0" w:defUIPriority="99" w:defSemiHidden="1" w:defUnhideWhenUsed="1" w:defQFormat="0" w:count="267">
+    <w:lsdException w:name="Normal" w:semiHidden="0" w:uiPriority="0" w:unhideWhenUsed="0" w:qFormat="1"/>
+    <w:lsdException w:name="heading 1" w:semiHidden="0" w:uiPriority="9" w:unhideWhenUsed="0" w:qFormat="1"/>
+    <w:lsdException w:name="heading 2" w:uiPriority="9" w:qFormat="1"/>
+    <w:lsdException w:name="heading 3" w:uiPriority="9" w:qFormat="1"/>
+    <w:lsdException w:name="heading 4" w:uiPriority="9" w:qFormat="1"/>
+    <w:lsdException w:name="heading 5" w:uiPriority="9" w:qFormat="1"/>
+    <w:lsdException w:name="heading 6" w:uiPriority="9" w:qFormat="1"/>
+    <w:lsdException w:name="heading 7" w:uiPriority="9" w:qFormat="1"/>
+    <w:lsdException w:name="heading 8" w:uiPriority="9" w:qFormat="1"/>
+    <w:lsdException w:name="heading 9" w:uiPriority="9" w:qFormat="1"/>
+    <w:lsdException w:name="toc 1" w:uiPriority="39"/>
+    <w:lsdException w:name="toc 2" w:uiPriority="39"/>
+    <w:lsdException w:name="toc 3" w:uiPriority="39"/>
+    <w:lsdException w:name="toc 4" w:uiPriority="39"/>
+    <w:lsdException w:name="toc 5" w:uiPriority="39"/>
+    <w:lsdException w:name="toc 6" w:uiPriority="39"/>
+    <w:lsdException w:name="toc 7" w:uiPriority="39"/>
+    <w:lsdException w:name="toc 8" w:uiPriority="39"/>
+    <w:lsdException w:name="toc 9" w:uiPriority="39"/>
+    <w:lsdException w:name="caption" w:uiPriority="35" w:qFormat="1"/>
+    <w:lsdException w:name="Title" w:semiHidden="0" w:uiPriority="10" w:unhideWhenUsed="0" w:qFormat="1"/>
+    <w:lsdException w:name="Default Paragraph Font" w:uiPriority="1"/>
+    <w:lsdException w:name="Subtitle" w:semiHidden="0" w:uiPriority="11" w:unhideWhenUsed="0" w:qFormat="1"/>
+    <w:lsdException w:name="Strong" w:semiHidden="0" w:uiPriority="22" w:unhideWhenUsed="0" w:qFormat="1"/>
+    <w:lsdException w:name="Emphasis" w:semiHidden="0" w:uiPriority="20" w:unhideWhenUsed="0" w:qFormat="1"/>
+    <w:lsdException w:name="Table Grid" w:semiHidden="0" w:uiPriority="59" w:unhideWhenUsed="0"/>
+    <w:lsdException w:name="Placeholder Text" w:unhideWhenUsed="0"/>
+    <w:lsdException w:name="No Spacing" w:semiHidden="0" w:uiPriority="1" w:unhideWhenUsed="0" w:qFormat="1"/>
+    <w:lsdException w:name="Light Shading" w:semiHidden="0" w:uiPriority="60" w:unhideWhenUsed="0"/>
+    <w:lsdException w:name="Light List" w:semiHidden="0" w:uiPriority="61" w:unhideWhenUsed="0"/>
+    <w:lsdException w:name="Light Grid" w:semiHidden="0" w:uiPriority="62" w:unhideWhenUsed="0"/>
+    <w:lsdException w:name="Medium Shading 1" w:semiHidden="0" w:uiPriority="63" w:unhideWhenUsed="0"/>
+    <w:lsdException w:name="Medium Shading 2" w:semiHidden="0" w:uiPriority="64" w:unhideWhenUsed="0"/>
+    <w:lsdException w:name="Medium List 1" w:semiHidden="0" w:uiPriority="65" w:unhideWhenUsed="0"/>
+    <w:lsdException w:name="Medium List 2" w:semiHidden="0" w:uiPriority="66" w:unhideWhenUsed="0"/>
+    <w:lsdException w:name="Medium Grid 1" w:semiHidden="0" w:uiPriority="67" w:unhideWhenUsed="0"/>
+    <w:lsdException w:name="Medium Grid 2" w:semiHidden="0" w:uiPriority="68" w:unhideWhenUsed="0"/>
+    <w:lsdException w:name="Medium Grid 3" w:semiHidden="0" w:uiPriority="69" w:unhideWhenUsed="0"/>
+    <w:lsdException w:name="Dark List" w:semiHidden="0" w:uiPriority="70" w:unhideWhenUsed="0"/>
+    <w:lsdException w:name="Colorful Shading" w:semiHidden="0" w:uiPriority="71" w:unhideWhenUsed="0"/>
+    <w:lsdException w:name="Colorful List" w:semiHidden="0" w:uiPriority="72" w:unhideWhenUsed="0"/>
+    <w:lsdException w:name="Colorful Grid" w:semiHidden="0" w:uiPriority="73" w:unhideWhenUsed="0"/>
+    <w:lsdException w:name="Light Shading Accent 1" w:semiHidden="0" w:uiPriority="60" w:unhideWhenUsed="0"/>
+    <w:lsdException w:name="Light List Accent 1" w:semiHidden="0" w:uiPriority="61" w:unhideWhenUsed="0"/>
+    <w:lsdException w:name="Light Grid Accent 1" w:semiHidden="0" w:uiPriority="62" w:unhideWhenUsed="0"/>
+    <w:lsdException w:name="Medium Shading 1 Accent 1" w:semiHidden="0" w:uiPriority="63" w:unhideWhenUsed="0"/>
+    <w:lsdException w:name="Medium Shading 2 Accent 1" w:semiHidden="0" w:uiPriority="64" w:unhideWhenUsed="0"/>
+    <w:lsdException w:name="Medium List 1 Accent 1" w:semiHidden="0" w:uiPriority="65" w:unhideWhenUsed="0"/>
+    <w:lsdException w:name="Revision" w:unhideWhenUsed="0"/>
+    <w:lsdException w:name="List Paragraph" w:semiHidden="0" w:uiPriority="34" w:unhideWhenUsed="0" w:qFormat="1"/>
+    <w:lsdException w:name="Quote" w:semiHidden="0" w:uiPriority="29" w:unhideWhenUsed="0" w:qFormat="1"/>
+    <w:lsdException w:name="Intense Quote" w:semiHidden="0" w:uiPriority="30" w:unhideWhenUsed="0" w:qFormat="1"/>
+    <w:lsdException w:name="Medium List 2 Accent 1" w:semiHidden="0" w:uiPriority="66" w:unhideWhenUsed="0"/>
+    <w:lsdException w:name="Medium Grid 1 Accent 1" w:semiHidden="0" w:uiPriority="67" w:unhideWhenUsed="0"/>
+    <w:lsdException w:name="Medium Grid 2 Accent 1" w:semiHidden="0" w:uiPriority="68" w:unhideWhenUsed="0"/>
+    <w:lsdException w:name="Medium Grid 3 Accent 1" w:semiHidden="0" w:uiPriority="69" w:unhideWhenUsed="0"/>
+    <w:lsdException w:name="Dark List Accent 1" w:semiHidden="0" w:uiPriority="70" w:unhideWhenUsed="0"/>
+    <w:lsdException w:name="Colorful Shading Accent 1" w:semiHidden="0" w:uiPriority="71" w:unhideWhenUsed="0"/>
+    <w:lsdException w:name="Colorful List Accent 1" w:semiHidden="0" w:uiPriority="72" w:unhideWhenUsed="0"/>
+    <w:lsdException w:name="Colorful Grid Accent 1" w:semiHidden="0" w:uiPriority="73" w:unhideWhenUsed="0"/>
+    <w:lsdException w:name="Light Shading Accent 2" w:semiHidden="0" w:uiPriority="60" w:unhideWhenUsed="0"/>
+    <w:lsdException w:name="Light List Accent 2" w:semiHidden="0" w:uiPriority="61" w:unhideWhenUsed="0"/>
+    <w:lsdException w:name="Light Grid Accent 2" w:semiHidden="0" w:uiPriority="62" w:unhideWhenUsed="0"/>
+    <w:lsdException w:name="Medium Shading 1 Accent 2" w:semiHidden="0" w:uiPriority="63" w:unhideWhenUsed="0"/>
+    <w:lsdException w:name="Medium Shading 2 Accent 2" w:semiHidden="0" w:uiPriority="64" w:unhideWhenUsed="0"/>
+    <w:lsdException w:name="Medium List 1 Accent 2" w:semiHidden="0" w:uiPriority="65" w:unhideWhenUsed="0"/>
+    <w:lsdException w:name="Medium List 2 Accent 2" w:semiHidden="0" w:uiPriority="66" w:unhideWhenUsed="0"/>
+    <w:lsdException w:name="Medium Grid 1 Accent 2" w:semiHidden="0" w:uiPriority="67" w:unhideWhenUsed="0"/>
+    <w:lsdException w:name="Medium Grid 2 Accent 2" w:semiHidden="0" w:uiPriority="68" w:unhideWhenUsed="0"/>
+    <w:lsdException w:name="Medium Grid 3 Accent 2" w:semiHidden="0" w:uiPriority="69" w:unhideWhenUsed="0"/>
+    <w:lsdException w:name="Dark List Accent 2" w:semiHidden="0" w:uiPriority="70" w:unhideWhenUsed="0"/>
+    <w:lsdException w:name="Colorful Shading Accent 2" w:semiHidden="0" w:uiPriority="71" w:unhideWhenUsed="0"/>
+    <w:lsdException w:name="Colorful List Accent 2" w:semiHidden="0" w:uiPriority="72" w:unhideWhenUsed="0"/>
+    <w:lsdException w:name="Colorful Grid Accent 2" w:semiHidden="0" w:uiPriority="73" w:unhideWhenUsed="0"/>
+    <w:lsdException w:name="Light Shading Accent 3" w:semiHidden="0" w:uiPriority="60" w:unhideWhenUsed="0"/>
+    <w:lsdException w:name="Light List Accent 3" w:semiHidden="0" w:uiPriority="61" w:unhideWhenUsed="0"/>
+    <w:lsdException w:name="Light Grid Accent 3" w:semiHidden="0" w:uiPriority="62" w:unhideWhenUsed="0"/>
+    <w:lsdException w:name="Medium Shading 1 Accent 3" w:semiHidden="0" w:uiPriority="63" w:unhideWhenUsed="0"/>
+    <w:lsdException w:name="Medium Shading 2 Accent 3" w:semiHidden="0" w:uiPriority="64" w:unhideWhenUsed="0"/>
+    <w:lsdException w:name="Medium List 1 Accent 3" w:semiHidden="0" w:uiPriority="65" w:unhideWhenUsed="0"/>
+    <w:lsdException w:name="Medium List 2 Accent 3" w:semiHidden="0" w:uiPriority="66" w:unhideWhenUsed="0"/>
+    <w:lsdException w:name="Medium Grid 1 Accent 3" w:semiHidden="0" w:uiPriority="67" w:unhideWhenUsed="0"/>
+    <w:lsdException w:name="Medium Grid 2 Accent 3" w:semiHidden="0" w:uiPriority="68" w:unhideWhenUsed="0"/>
+    <w:lsdException w:name="Medium Grid 3 Accent 3" w:semiHidden="0" w:uiPriority="69" w:unhideWhenUsed="0"/>
+    <w:lsdException w:name="Dark List Accent 3" w:semiHidden="0" w:uiPriority="70" w:unhideWhenUsed="0"/>
+    <w:lsdException w:name="Colorful Shading Accent 3" w:semiHidden="0" w:uiPriority="71" w:unhideWhenUsed="0"/>
+    <w:lsdException w:name="Colorful List Accent 3" w:semiHidden="0" w:uiPriority="72" w:unhideWhenUsed="0"/>
+    <w:lsdException w:name="Colorful Grid Accent 3" w:semiHidden="0" w:uiPriority="73" w:unhideWhenUsed="0"/>
+    <w:lsdException w:name="Light Shading Accent 4" w:semiHidden="0" w:uiPriority="60" w:unhideWhenUsed="0"/>
+    <w:lsdException w:name="Light List Accent 4" w:semiHidden="0" w:uiPriority="61" w:unhideWhenUsed="0"/>
+    <w:lsdException w:name="Light Grid Accent 4" w:semiHidden="0" w:uiPriority="62" w:unhideWhenUsed="0"/>
+    <w:lsdException w:name="Medium Shading 1 Accent 4" w:semiHidden="0" w:uiPriority="63" w:unhideWhenUsed="0"/>
+    <w:lsdException w:name="Medium Shading 2 Accent 4" w:semiHidden="0" w:uiPriority="64" w:unhideWhenUsed="0"/>
+    <w:lsdException w:name="Medium List 1 Accent 4" w:semiHidden="0" w:uiPriority="65" w:unhideWhenUsed="0"/>
+    <w:lsdException w:name="Medium List 2 Accent 4" w:semiHidden="0" w:uiPriority="66" w:unhideWhenUsed="0"/>
+    <w:lsdException w:name="Medium Grid 1 Accent 4" w:semiHidden="0" w:uiPriority="67" w:unhideWhenUsed="0"/>
+    <w:lsdException w:name="Medium Grid 2 Accent 4" w:semiHidden="0" w:uiPriority="68" w:unhideWhenUsed="0"/>
+    <w:lsdException w:name="Medium Grid 3 Accent 4" w:semiHidden="0" w:uiPriority="69" w:unhideWhenUsed="0"/>
+    <w:lsdException w:name="Dark List Accent 4" w:semiHidden="0" w:uiPriority="70" w:unhideWhenUsed="0"/>
+    <w:lsdException w:name="Colorful Shading Accent 4" w:semiHidden="0" w:uiPriority="71" w:unhideWhenUsed="0"/>
+    <w:lsdException w:name="Colorful List Accent 4" w:semiHidden="0" w:uiPriority="72" w:unhideWhenUsed="0"/>
+    <w:lsdException w:name="Colorful Grid Accent 4" w:semiHidden="0" w:uiPriority="73" w:unhideWhenUsed="0"/>
+    <w:lsdException w:name="Light Shading Accent 5" w:semiHidden="0" w:uiPriority="60" w:unhideWhenUsed="0"/>
+    <w:lsdException w:name="Light List Accent 5" w:semiHidden="0" w:uiPriority="61" w:unhideWhenUsed="0"/>
+    <w:lsdException w:name="Light Grid Accent 5" w:semiHidden="0" w:uiPriority="62" w:unhideWhenUsed="0"/>
+    <w:lsdException w:name="Medium Shading 1 Accent 5" w:semiHidden="0" w:uiPriority="63" w:unhideWhenUsed="0"/>
+    <w:lsdException w:name="Medium Shading 2 Accent 5" w:semiHidden="0" w:uiPriority="64" w:unhideWhenUsed="0"/>
+    <w:lsdException w:name="Medium List 1 Accent 5" w:semiHidden="0" w:uiPriority="65" w:unhideWhenUsed="0"/>
+    <w:lsdException w:name="Medium List 2 Accent 5" w:semiHidden="0" w:uiPriority="66" w:unhideWhenUsed="0"/>
+    <w:lsdException w:name="Medium Grid 1 Accent 5" w:semiHidden="0" w:uiPriority="67" w:unhideWhenUsed="0"/>
+    <w:lsdException w:name="Medium Grid 2 Accent 5" w:semiHidden="0" w:uiPriority="68" w:unhideWhenUsed="0"/>
+    <w:lsdException w:name="Medium Grid 3 Accent 5" w:semiHidden="0" w:uiPriority="69" w:unhideWhenUsed="0"/>
+    <w:lsdException w:name="Dark List Accent 5" w:semiHidden="0" w:uiPriority="70" w:unhideWhenUsed="0"/>
+    <w:lsdException w:name="Colorful Shading Accent 5" w:semiHidden="0" w:uiPriority="71" w:unhideWhenUsed="0"/>
+    <w:lsdException w:name="Colorful List Accent 5" w:semiHidden="0" w:uiPriority="72" w:unhideWhenUsed="0"/>
+    <w:lsdException w:name="Colorful Grid Accent 5" w:semiHidden="0" w:uiPriority="73" w:unhideWhenUsed="0"/>
+    <w:lsdException w:name="Light Shading Accent 6" w:semiHidden="0" w:uiPriority="60" w:unhideWhenUsed="0"/>
+    <w:lsdException w:name="Light List Accent 6" w:semiHidden="0" w:uiPriority="61" w:unhideWhenUsed="0"/>
+    <w:lsdException w:name="Light Grid Accent 6" w:semiHidden="0" w:uiPriority="62" w:unhideWhenUsed="0"/>
+    <w:lsdException w:name="Medium Shading 1 Accent 6" w:semiHidden="0" w:uiPriority="63" w:unhideWhenUsed="0"/>
+    <w:lsdException w:name="Medium Shading 2 Accent 6" w:semiHidden="0" w:uiPriority="64" w:unhideWhenUsed="0"/>
+    <w:lsdException w:name="Medium List 1 Accent 6" w:semiHidden="0" w:uiPriority="65" w:unhideWhenUsed="0"/>
+    <w:lsdException w:name="Medium List 2 Accent 6" w:semiHidden="0" w:uiPriority="66" w:unhideWhenUsed="0"/>
+    <w:lsdException w:name="Medium Grid 1 Accent 6" w:semiHidden="0" w:uiPriority="67" w:unhideWhenUsed="0"/>
+    <w:lsdException w:name="Medium Grid 2 Accent 6" w:semiHidden="0" w:uiPriority="68" w:unhideWhenUsed="0"/>
+    <w:lsdException w:name="Medium Grid 3 Accent 6" w:semiHidden="0" w:uiPriority="69" w:unhideWhenUsed="0"/>
+    <w:lsdException w:name="Dark List Accent 6" w:semiHidden="0" w:uiPriority="70" w:unhideWhenUsed="0"/>
+    <w:lsdException w:name="Colorful Shading Accent 6" w:semiHidden="0" w:uiPriority="71" w:unhideWhenUsed="0"/>
+    <w:lsdException w:name="Colorful List Accent 6" w:semiHidden="0" w:uiPriority="72" w:unhideWhenUsed="0"/>
+    <w:lsdException w:name="Colorful Grid Accent 6" w:semiHidden="0" w:uiPriority="73" w:unhideWhenUsed="0"/>
+    <w:lsdException w:name="Subtle Emphasis" w:semiHidden="0" w:uiPriority="19" w:unhideWhenUsed="0" w:qFormat="1"/>
+    <w:lsdException w:name="Intense Emphasis" w:semiHidden="0" w:uiPriority="21" w:unhideWhenUsed="0" w:qFormat="1"/>
+    <w:lsdException w:name="Subtle Reference" w:semiHidden="0" w:uiPriority="31" w:unhideWhenUsed="0" w:qFormat="1"/>
+    <w:lsdException w:name="Intense Reference" w:semiHidden="0" w:uiPriority="32" w:unhideWhenUsed="0" w:qFormat="1"/>
+    <w:lsdException w:name="Book Title" w:semiHidden="0" w:uiPriority="33" w:unhideWhenUsed="0" w:qFormat="1"/>
+    <w:lsdException w:name="Bibliography" w:uiPriority="37"/>
+    <w:lsdException w:name="TOC Heading" w:uiPriority="39" w:qFormat="1"/>
+  </w:latentStyles>
+  <w:style w:type="paragraph" w:default="1" w:styleId="Normal">
+    <w:name w:val="Normal"/>
+    <w:qFormat/>
+  </w:style>
+  <w:style w:type="character" w:default="1" w:styleId="DefaultParagraphFont">
+    <w:name w:val="Default Paragraph Font"/>
+    <w:uiPriority w:val="1"/>
+    <w:semiHidden/>
+    <w:unhideWhenUsed/>
+  </w:style>
+  <w:style w:type="table" w:default="1" w:styleId="TableNormal">
+    <w:name w:val="Normal Table"/>
+    <w:uiPriority w:val="99"/>
+    <w:semiHidden/>
+    <w:unhideWhenUsed/>
+    <w:tblPr>
+      <w:tblInd w:w="0" w:type="dxa"/>
+      <w:tblCellMar>
+        <w:top w:w="0" w:type="dxa"/>
+        <w:left w:w="108" w:type="dxa"/>
+        <w:bottom w:w="0" w:type="dxa"/>
+        <w:right w:w="108" w:type="dxa"/>
+      </w:tblCellMar>
+    </w:tblPr>
+  </w:style>
+  <w:style w:type="numbering" w:default="1" w:styleId="NoList">
+    <w:name w:val="No List"/>
+    <w:uiPriority w:val="99"/>
+    <w:semiHidden/>
+    <w:unhideWhenUsed/>
   </w:style>
 </w:styles>
 </file>
@@ -6850,7 +5838,7 @@
   <a:extraClrSchemeLst/>
   <a:extLst>
     <a:ext uri="{05A4C25C-085E-4340-85A3-A5531E510DB2}">
-      <thm15:themeFamily xmlns="" xmlns:thm15="http://schemas.microsoft.com/office/thememl/2012/main" name="Office Theme" id="{62F939B6-93AF-4DB8-9C6B-D6C7DFDC589F}" vid="{4A3C46E8-61CC-4603-A589-7422A47A8E4A}"/>
+      <thm15:themeFamily xmlns:thm15="http://schemas.microsoft.com/office/thememl/2012/main" xmlns="" name="Office Theme" id="{62F939B6-93AF-4DB8-9C6B-D6C7DFDC589F}" vid="{4A3C46E8-61CC-4603-A589-7422A47A8E4A}"/>
     </a:ext>
   </a:extLst>
 </a:theme>

</xml_diff>